<commit_message>
tables 3 9 10 11
</commit_message>
<xml_diff>
--- a/5.Test Plan/1.TestPlan backup.docx
+++ b/5.Test Plan/1.TestPlan backup.docx
@@ -4601,7 +4601,6 @@
           </w:tcPr>
           <w:p>
             <w:pPr>
-              <w:jc w:val="left"/>
               <w:cnfStyle w:val="000000100000" w:firstRow="0" w:lastRow="0" w:firstColumn="0" w:lastColumn="0" w:oddVBand="0" w:evenVBand="0" w:oddHBand="1" w:evenHBand="0" w:firstRowFirstColumn="0" w:firstRowLastColumn="0" w:lastRowFirstColumn="0" w:lastRowLastColumn="0"/>
             </w:pPr>
             <w:r>
@@ -4619,29 +4618,40 @@
           </w:p>
           <w:p>
             <w:pPr>
-              <w:jc w:val="left"/>
-              <w:cnfStyle w:val="000000100000" w:firstRow="0" w:lastRow="0" w:firstColumn="0" w:lastColumn="0" w:oddVBand="0" w:evenVBand="0" w:oddHBand="1" w:evenHBand="0" w:firstRowFirstColumn="0" w:firstRowLastColumn="0" w:lastRowFirstColumn="0" w:lastRowLastColumn="0"/>
-            </w:pPr>
-          </w:p>
-          <w:p>
-            <w:pPr>
-              <w:jc w:val="left"/>
-              <w:cnfStyle w:val="000000100000" w:firstRow="0" w:lastRow="0" w:firstColumn="0" w:lastColumn="0" w:oddVBand="0" w:evenVBand="0" w:oddHBand="1" w:evenHBand="0" w:firstRowFirstColumn="0" w:firstRowLastColumn="0" w:lastRowFirstColumn="0" w:lastRowLastColumn="0"/>
-            </w:pPr>
-            <w:r>
-              <w:rPr>
-                <w:rFonts w:hint="eastAsia"/>
-              </w:rPr>
-              <w:t>*</w:t>
-            </w:r>
-            <w:r>
-              <w:t xml:space="preserve"> A</w:t>
-            </w:r>
-            <w:r>
-              <w:rPr>
-                <w:rFonts w:hint="eastAsia"/>
-              </w:rPr>
-              <w:t xml:space="preserve">fter the user chooses a new crossing, go to the test for use case </w:t>
+              <w:cnfStyle w:val="000000100000" w:firstRow="0" w:lastRow="0" w:firstColumn="0" w:lastColumn="0" w:oddVBand="0" w:evenVBand="0" w:oddHBand="1" w:evenHBand="0" w:firstRowFirstColumn="0" w:firstRowLastColumn="0" w:lastRowFirstColumn="0" w:lastRowLastColumn="0"/>
+            </w:pPr>
+          </w:p>
+          <w:p>
+            <w:pPr>
+              <w:cnfStyle w:val="000000100000" w:firstRow="0" w:lastRow="0" w:firstColumn="0" w:lastColumn="0" w:oddVBand="0" w:evenVBand="0" w:oddHBand="1" w:evenHBand="0" w:firstRowFirstColumn="0" w:firstRowLastColumn="0" w:lastRowFirstColumn="0" w:lastRowLastColumn="0"/>
+            </w:pPr>
+          </w:p>
+        </w:tc>
+        <w:tc>
+          <w:tcPr>
+            <w:tcW w:w="2120" w:type="dxa"/>
+          </w:tcPr>
+          <w:p>
+            <w:pPr>
+              <w:cnfStyle w:val="000000100000" w:firstRow="0" w:lastRow="0" w:firstColumn="0" w:lastColumn="0" w:oddVBand="0" w:evenVBand="0" w:oddHBand="1" w:evenHBand="0" w:firstRowFirstColumn="0" w:firstRowLastColumn="0" w:lastRowFirstColumn="0" w:lastRowLastColumn="0"/>
+            </w:pPr>
+            <w:r>
+              <w:t>U</w:t>
+            </w:r>
+            <w:r>
+              <w:rPr>
+                <w:rFonts w:hint="eastAsia"/>
+              </w:rPr>
+              <w:t xml:space="preserve">ser right click on a crossing </w:t>
+            </w:r>
+            <w:r>
+              <w:sym w:font="Wingdings" w:char="F0E0"/>
+            </w:r>
+            <w:r>
+              <w:rPr>
+                <w:rFonts w:hint="eastAsia"/>
+              </w:rPr>
+              <w:t xml:space="preserve">choose the </w:t>
             </w:r>
             <w:r>
               <w:t>“</w:t>
@@ -4650,10 +4660,52 @@
               <w:rPr>
                 <w:rFonts w:hint="eastAsia"/>
               </w:rPr>
-              <w:t xml:space="preserve">add </w:t>
-            </w:r>
-            <w:r>
-              <w:t>crossing”</w:t>
+              <w:t>change a crossing</w:t>
+            </w:r>
+            <w:r>
+              <w:t>” option</w:t>
+            </w:r>
+            <w:r>
+              <w:sym w:font="Wingdings" w:char="F0E0"/>
+            </w:r>
+            <w:r>
+              <w:rPr>
+                <w:rFonts w:hint="eastAsia"/>
+              </w:rPr>
+              <w:t xml:space="preserve">choose a </w:t>
+            </w:r>
+            <w:r>
+              <w:t xml:space="preserve">new </w:t>
+            </w:r>
+            <w:r>
+              <w:rPr>
+                <w:rFonts w:hint="eastAsia"/>
+              </w:rPr>
+              <w:t>crossing</w:t>
+            </w:r>
+            <w:r>
+              <w:sym w:font="Wingdings" w:char="F0E0"/>
+            </w:r>
+            <w:r>
+              <w:rPr>
+                <w:rFonts w:hint="eastAsia"/>
+              </w:rPr>
+              <w:t>set the traffic light</w:t>
+            </w:r>
+            <w:r>
+              <w:t xml:space="preserve"> options</w:t>
+            </w:r>
+            <w:r>
+              <w:sym w:font="Wingdings" w:char="F0E0"/>
+            </w:r>
+            <w:r>
+              <w:rPr>
+                <w:rFonts w:hint="eastAsia"/>
+              </w:rPr>
+              <w:t xml:space="preserve">system changes the </w:t>
+            </w:r>
+            <w:r>
+              <w:t>crossing</w:t>
             </w:r>
             <w:r>
               <w:rPr>
@@ -4665,122 +4717,8 @@
         </w:tc>
         <w:tc>
           <w:tcPr>
-            <w:tcW w:w="2120" w:type="dxa"/>
-          </w:tcPr>
-          <w:p>
-            <w:pPr>
-              <w:jc w:val="left"/>
-              <w:cnfStyle w:val="000000100000" w:firstRow="0" w:lastRow="0" w:firstColumn="0" w:lastColumn="0" w:oddVBand="0" w:evenVBand="0" w:oddHBand="1" w:evenHBand="0" w:firstRowFirstColumn="0" w:firstRowLastColumn="0" w:lastRowFirstColumn="0" w:lastRowLastColumn="0"/>
-            </w:pPr>
-            <w:r>
-              <w:t>U</w:t>
-            </w:r>
-            <w:r>
-              <w:rPr>
-                <w:rFonts w:hint="eastAsia"/>
-              </w:rPr>
-              <w:t xml:space="preserve">ser right click on a crossing </w:t>
-            </w:r>
-            <w:r>
-              <w:sym w:font="Wingdings" w:char="F0E0"/>
-            </w:r>
-            <w:r>
-              <w:rPr>
-                <w:rFonts w:hint="eastAsia"/>
-              </w:rPr>
-              <w:t xml:space="preserve">choose the </w:t>
-            </w:r>
-            <w:r>
-              <w:t>“</w:t>
-            </w:r>
-            <w:r>
-              <w:rPr>
-                <w:rFonts w:hint="eastAsia"/>
-              </w:rPr>
-              <w:t>change the crossing</w:t>
-            </w:r>
-            <w:r>
-              <w:t>”</w:t>
-            </w:r>
-            <w:r>
-              <w:sym w:font="Wingdings" w:char="F0E0"/>
-            </w:r>
-            <w:r>
-              <w:rPr>
-                <w:rFonts w:hint="eastAsia"/>
-              </w:rPr>
-              <w:t>choose a crossing</w:t>
-            </w:r>
-            <w:r>
-              <w:sym w:font="Wingdings" w:char="F0E0"/>
-            </w:r>
-            <w:r>
-              <w:rPr>
-                <w:rFonts w:hint="eastAsia"/>
-              </w:rPr>
-              <w:t>set the traffic light</w:t>
-            </w:r>
-            <w:r>
-              <w:sym w:font="Wingdings" w:char="F0E0"/>
-            </w:r>
-            <w:r>
-              <w:rPr>
-                <w:rFonts w:hint="eastAsia"/>
-              </w:rPr>
-              <w:t xml:space="preserve">system changes the </w:t>
-            </w:r>
-            <w:r>
-              <w:t>crossing</w:t>
-            </w:r>
-            <w:r>
-              <w:rPr>
-                <w:rFonts w:hint="eastAsia"/>
-              </w:rPr>
-              <w:t>.</w:t>
-            </w:r>
-          </w:p>
-        </w:tc>
-        <w:tc>
-          <w:tcPr>
             <w:tcW w:w="2869" w:type="dxa"/>
           </w:tcPr>
-          <w:p>
-            <w:pPr>
-              <w:pStyle w:val="ListParagraph"/>
-              <w:numPr>
-                <w:ilvl w:val="0"/>
-                <w:numId w:val="4"/>
-              </w:numPr>
-              <w:cnfStyle w:val="000000100000" w:firstRow="0" w:lastRow="0" w:firstColumn="0" w:lastColumn="0" w:oddVBand="0" w:evenVBand="0" w:oddHBand="1" w:evenHBand="0" w:firstRowFirstColumn="0" w:firstRowLastColumn="0" w:lastRowFirstColumn="0" w:lastRowLastColumn="0"/>
-            </w:pPr>
-            <w:r>
-              <w:t>W</w:t>
-            </w:r>
-            <w:r>
-              <w:rPr>
-                <w:rFonts w:hint="eastAsia"/>
-              </w:rPr>
-              <w:t xml:space="preserve">hen simulation is in </w:t>
-            </w:r>
-            <w:r>
-              <w:t>“</w:t>
-            </w:r>
-            <w:r>
-              <w:rPr>
-                <w:rFonts w:hint="eastAsia"/>
-              </w:rPr>
-              <w:t>Initial state</w:t>
-            </w:r>
-            <w:r>
-              <w:t>”</w:t>
-            </w:r>
-            <w:r>
-              <w:rPr>
-                <w:rFonts w:hint="eastAsia"/>
-              </w:rPr>
-              <w:t>.</w:t>
-            </w:r>
-          </w:p>
           <w:p>
             <w:pPr>
               <w:pStyle w:val="ListParagraph"/>
@@ -4799,25 +4737,10 @@
               <w:rPr>
                 <w:rFonts w:hint="eastAsia"/>
               </w:rPr>
-              <w:t xml:space="preserve">hen simulation is NOT in </w:t>
-            </w:r>
-            <w:r>
-              <w:t>“</w:t>
-            </w:r>
-            <w:r>
-              <w:rPr>
-                <w:rFonts w:hint="eastAsia"/>
-              </w:rPr>
-              <w:t>Initial state</w:t>
-            </w:r>
-            <w:r>
-              <w:t>”</w:t>
-            </w:r>
-            <w:r>
-              <w:rPr>
-                <w:rFonts w:hint="eastAsia"/>
-              </w:rPr>
-              <w:t>.</w:t>
+              <w:t xml:space="preserve">hen simulation </w:t>
+            </w:r>
+            <w:r>
+              <w:t>is running or paused.</w:t>
             </w:r>
           </w:p>
           <w:p>
@@ -4838,19 +4761,19 @@
               <w:rPr>
                 <w:rFonts w:hint="eastAsia"/>
               </w:rPr>
-              <w:t xml:space="preserve"> a cell with a crossing. (in </w:t>
-            </w:r>
-            <w:r>
-              <w:t>“</w:t>
-            </w:r>
-            <w:r>
-              <w:rPr>
-                <w:rFonts w:hint="eastAsia"/>
-              </w:rPr>
-              <w:t>Initial state</w:t>
-            </w:r>
-            <w:r>
-              <w:t>”</w:t>
+              <w:t xml:space="preserve"> a cell with a crossing, for example B3 </w:t>
+            </w:r>
+            <w:r>
+              <w:t>and chooses the option “Change crossing”</w:t>
+            </w:r>
+            <w:r>
+              <w:rPr>
+                <w:rFonts w:hint="eastAsia"/>
+              </w:rPr>
+              <w:t>(</w:t>
+            </w:r>
+            <w:r>
+              <w:t>the simulations is not running and it is not in pause state</w:t>
             </w:r>
             <w:r>
               <w:rPr>
@@ -4877,24 +4800,12 @@
               <w:rPr>
                 <w:rFonts w:hint="eastAsia"/>
               </w:rPr>
-              <w:t xml:space="preserve">ser right clicks a blank cell. (in </w:t>
-            </w:r>
-            <w:r>
-              <w:t>“</w:t>
-            </w:r>
-            <w:r>
-              <w:rPr>
-                <w:rFonts w:hint="eastAsia"/>
-              </w:rPr>
-              <w:t>Initial state</w:t>
-            </w:r>
-            <w:r>
-              <w:t>”</w:t>
-            </w:r>
-            <w:r>
-              <w:rPr>
-                <w:rFonts w:hint="eastAsia"/>
-              </w:rPr>
+              <w:t>ser right clicks a blank cell, for example C4 (</w:t>
+            </w:r>
+            <w:r>
+              <w:t>the simulations is not running and it is not in pause state</w:t>
+            </w:r>
+            <w:r>
               <w:t>)</w:t>
             </w:r>
           </w:p>
@@ -4936,13 +4847,13 @@
               <w:cnfStyle w:val="000000100000" w:firstRow="0" w:lastRow="0" w:firstColumn="0" w:lastColumn="0" w:oddVBand="0" w:evenVBand="0" w:oddHBand="1" w:evenHBand="0" w:firstRowFirstColumn="0" w:firstRowLastColumn="0" w:lastRowFirstColumn="0" w:lastRowLastColumn="0"/>
             </w:pPr>
             <w:r>
-              <w:t>S</w:t>
-            </w:r>
-            <w:r>
-              <w:rPr>
-                <w:rFonts w:hint="eastAsia"/>
-              </w:rPr>
-              <w:t>ystem will show the option panel.</w:t>
+              <w:t>The grid options are unavailable</w:t>
+            </w:r>
+            <w:r>
+              <w:rPr>
+                <w:rFonts w:hint="eastAsia"/>
+              </w:rPr>
+              <w:t>.</w:t>
             </w:r>
           </w:p>
           <w:p>
@@ -4963,7 +4874,10 @@
               <w:rPr>
                 <w:rFonts w:hint="eastAsia"/>
               </w:rPr>
-              <w:t>ystem will show nothing.</w:t>
+              <w:t>ystem will show the option panel</w:t>
+            </w:r>
+            <w:r>
+              <w:t xml:space="preserve"> o you can choose a new crossing.</w:t>
             </w:r>
           </w:p>
           <w:p>
@@ -4984,7 +4898,7 @@
               <w:rPr>
                 <w:rFonts w:hint="eastAsia"/>
               </w:rPr>
-              <w:t>ystem will show the option panel</w:t>
+              <w:t>ystem will show nothing.</w:t>
             </w:r>
           </w:p>
           <w:p>
@@ -4999,27 +4913,6 @@
               <w:cnfStyle w:val="000000100000" w:firstRow="0" w:lastRow="0" w:firstColumn="0" w:lastColumn="0" w:oddVBand="0" w:evenVBand="0" w:oddHBand="1" w:evenHBand="0" w:firstRowFirstColumn="0" w:firstRowLastColumn="0" w:lastRowFirstColumn="0" w:lastRowLastColumn="0"/>
             </w:pPr>
             <w:r>
-              <w:t>S</w:t>
-            </w:r>
-            <w:r>
-              <w:rPr>
-                <w:rFonts w:hint="eastAsia"/>
-              </w:rPr>
-              <w:t>ystem will show nothing.</w:t>
-            </w:r>
-          </w:p>
-          <w:p>
-            <w:pPr>
-              <w:pStyle w:val="ListParagraph"/>
-              <w:numPr>
-                <w:ilvl w:val="0"/>
-                <w:numId w:val="5"/>
-              </w:numPr>
-              <w:spacing w:after="0" w:line="240" w:lineRule="auto"/>
-              <w:contextualSpacing w:val="0"/>
-              <w:cnfStyle w:val="000000100000" w:firstRow="0" w:lastRow="0" w:firstColumn="0" w:lastColumn="0" w:oddVBand="0" w:evenVBand="0" w:oddHBand="1" w:evenHBand="0" w:firstRowFirstColumn="0" w:firstRowLastColumn="0" w:lastRowFirstColumn="0" w:lastRowLastColumn="0"/>
-            </w:pPr>
-            <w:r>
               <w:t>System cancels the operation and gives</w:t>
             </w:r>
             <w:r>
@@ -5125,6 +5018,7 @@
               <w:cnfStyle w:val="000000000000" w:firstRow="0" w:lastRow="0" w:firstColumn="0" w:lastColumn="0" w:oddVBand="0" w:evenVBand="0" w:oddHBand="0" w:evenHBand="0" w:firstRowFirstColumn="0" w:firstRowLastColumn="0" w:lastRowFirstColumn="0" w:lastRowLastColumn="0"/>
             </w:pPr>
             <w:r>
+              <w:lastRenderedPageBreak/>
               <w:t>3. Start simulation. Right click on any cell.</w:t>
             </w:r>
           </w:p>
@@ -5143,11 +5037,7 @@
               <w:cnfStyle w:val="000000000000" w:firstRow="0" w:lastRow="0" w:firstColumn="0" w:lastColumn="0" w:oddVBand="0" w:evenVBand="0" w:oddHBand="0" w:evenHBand="0" w:firstRowFirstColumn="0" w:firstRowLastColumn="0" w:lastRowFirstColumn="0" w:lastRowLastColumn="0"/>
             </w:pPr>
             <w:r>
-              <w:t xml:space="preserve">5. Stop simulation. Right click </w:t>
-            </w:r>
-            <w:r>
-              <w:lastRenderedPageBreak/>
-              <w:t>on cell B2 (with crossing)</w:t>
+              <w:t>5. Stop simulation. Right click on cell B2 (with crossing)</w:t>
             </w:r>
             <w:r>
               <w:t>. Choose rotate crossing option</w:t>
@@ -5204,6 +5094,7 @@
               <w:cnfStyle w:val="000000000000" w:firstRow="0" w:lastRow="0" w:firstColumn="0" w:lastColumn="0" w:oddVBand="0" w:evenVBand="0" w:oddHBand="0" w:evenHBand="0" w:firstRowFirstColumn="0" w:firstRowLastColumn="0" w:lastRowFirstColumn="0" w:lastRowLastColumn="0"/>
             </w:pPr>
             <w:r>
+              <w:lastRenderedPageBreak/>
               <w:t>4. No Nothing happens and no options pop out</w:t>
             </w:r>
           </w:p>
@@ -5390,12 +5281,7 @@
               <w:cnfStyle w:val="000000100000" w:firstRow="0" w:lastRow="0" w:firstColumn="0" w:lastColumn="0" w:oddVBand="0" w:evenVBand="0" w:oddHBand="1" w:evenHBand="0" w:firstRowFirstColumn="0" w:firstRowLastColumn="0" w:lastRowFirstColumn="0" w:lastRowLastColumn="0"/>
             </w:pPr>
             <w:r>
-              <w:t xml:space="preserve">6. State 1 for the traffic light system on cell B2 now has interval </w:t>
-            </w:r>
-            <w:bookmarkStart w:id="5" w:name="_GoBack"/>
-            <w:bookmarkEnd w:id="5"/>
-            <w:r>
-              <w:t>of 30 seconds.</w:t>
+              <w:t>6. State 1 for the traffic light system on cell B2 now has interval of 30 seconds.</w:t>
             </w:r>
           </w:p>
         </w:tc>
@@ -5488,6 +5374,7 @@
               <w:cnfStyle w:val="000000000000" w:firstRow="0" w:lastRow="0" w:firstColumn="0" w:lastColumn="0" w:oddVBand="0" w:evenVBand="0" w:oddHBand="0" w:evenHBand="0" w:firstRowFirstColumn="0" w:firstRowLastColumn="0" w:lastRowFirstColumn="0" w:lastRowLastColumn="0"/>
             </w:pPr>
             <w:r>
+              <w:lastRenderedPageBreak/>
               <w:t>3. Start simulation. Right click on any crossing.</w:t>
             </w:r>
           </w:p>
@@ -5504,11 +5391,7 @@
               <w:cnfStyle w:val="000000000000" w:firstRow="0" w:lastRow="0" w:firstColumn="0" w:lastColumn="0" w:oddVBand="0" w:evenVBand="0" w:oddHBand="0" w:evenHBand="0" w:firstRowFirstColumn="0" w:firstRowLastColumn="0" w:lastRowFirstColumn="0" w:lastRowLastColumn="0"/>
             </w:pPr>
             <w:r>
-              <w:t xml:space="preserve">5. Stop Simulation. Right click </w:t>
-            </w:r>
-            <w:r>
-              <w:lastRenderedPageBreak/>
-              <w:t xml:space="preserve">on cell B2 (with crossing). Choose Change traffic light setup option. Choose a traffic light setup to replace existing one. </w:t>
+              <w:t xml:space="preserve">5. Stop Simulation. Right click on cell B2 (with crossing). Choose Change traffic light setup option. Choose a traffic light setup to replace existing one. </w:t>
             </w:r>
           </w:p>
         </w:tc>
@@ -5554,7 +5437,11 @@
               <w:cnfStyle w:val="000000000000" w:firstRow="0" w:lastRow="0" w:firstColumn="0" w:lastColumn="0" w:oddVBand="0" w:evenVBand="0" w:oddHBand="0" w:evenHBand="0" w:firstRowFirstColumn="0" w:firstRowLastColumn="0" w:lastRowFirstColumn="0" w:lastRowLastColumn="0"/>
             </w:pPr>
             <w:r>
-              <w:t xml:space="preserve">5. The crossing on cell B2 now has a different setup for the stages of the traffic light. </w:t>
+              <w:t xml:space="preserve">5. The crossing on cell B2 now has a different setup for the </w:t>
+            </w:r>
+            <w:r>
+              <w:lastRenderedPageBreak/>
+              <w:t xml:space="preserve">stages of the traffic light. </w:t>
             </w:r>
           </w:p>
         </w:tc>
@@ -6028,7 +5915,6 @@
           </w:tcPr>
           <w:p>
             <w:pPr>
-              <w:jc w:val="left"/>
               <w:cnfStyle w:val="000000100000" w:firstRow="0" w:lastRow="0" w:firstColumn="0" w:lastColumn="0" w:oddVBand="0" w:evenVBand="0" w:oddHBand="1" w:evenHBand="0" w:firstRowFirstColumn="0" w:firstRowLastColumn="0" w:lastRowFirstColumn="0" w:lastRowLastColumn="0"/>
             </w:pPr>
             <w:r>
@@ -6038,6 +5924,7 @@
               <w:t xml:space="preserve">Play </w:t>
             </w:r>
             <w:r>
+              <w:lastRenderedPageBreak/>
               <w:t>Simulation</w:t>
             </w:r>
           </w:p>
@@ -6048,11 +5935,15 @@
           </w:tcPr>
           <w:p>
             <w:pPr>
-              <w:jc w:val="left"/>
-              <w:cnfStyle w:val="000000100000" w:firstRow="0" w:lastRow="0" w:firstColumn="0" w:lastColumn="0" w:oddVBand="0" w:evenVBand="0" w:oddHBand="1" w:evenHBand="0" w:firstRowFirstColumn="0" w:firstRowLastColumn="0" w:lastRowFirstColumn="0" w:lastRowLastColumn="0"/>
-            </w:pPr>
-            <w:r>
-              <w:t>Project-grid screen -&gt;</w:t>
+              <w:cnfStyle w:val="000000100000" w:firstRow="0" w:lastRow="0" w:firstColumn="0" w:lastColumn="0" w:oddVBand="0" w:evenVBand="0" w:oddHBand="1" w:evenHBand="0" w:firstRowFirstColumn="0" w:firstRowLastColumn="0" w:lastRowFirstColumn="0" w:lastRowLastColumn="0"/>
+            </w:pPr>
+            <w:r>
+              <w:lastRenderedPageBreak/>
+              <w:t>Project-grid screen -</w:t>
+            </w:r>
+            <w:r>
+              <w:lastRenderedPageBreak/>
+              <w:t>&gt;</w:t>
             </w:r>
             <w:r>
               <w:rPr>
@@ -6060,6 +5951,9 @@
               </w:rPr>
               <w:t>Play simulation</w:t>
             </w:r>
+            <w:r>
+              <w:t xml:space="preserve"> button</w:t>
+            </w:r>
           </w:p>
         </w:tc>
         <w:tc>
@@ -6068,29 +5962,24 @@
           </w:tcPr>
           <w:p>
             <w:pPr>
-              <w:jc w:val="left"/>
-              <w:cnfStyle w:val="000000100000" w:firstRow="0" w:lastRow="0" w:firstColumn="0" w:lastColumn="0" w:oddVBand="0" w:evenVBand="0" w:oddHBand="1" w:evenHBand="0" w:firstRowFirstColumn="0" w:firstRowLastColumn="0" w:lastRowFirstColumn="0" w:lastRowLastColumn="0"/>
-            </w:pPr>
-            <w:r>
+              <w:cnfStyle w:val="000000100000" w:firstRow="0" w:lastRow="0" w:firstColumn="0" w:lastColumn="0" w:oddVBand="0" w:evenVBand="0" w:oddHBand="1" w:evenHBand="0" w:firstRowFirstColumn="0" w:firstRowLastColumn="0" w:lastRowFirstColumn="0" w:lastRowLastColumn="0"/>
+            </w:pPr>
+            <w:r>
+              <w:lastRenderedPageBreak/>
               <w:t>1. When</w:t>
             </w:r>
             <w:r>
               <w:rPr>
                 <w:rFonts w:hint="eastAsia"/>
               </w:rPr>
-              <w:t xml:space="preserve"> simulation is in </w:t>
-            </w:r>
-            <w:r>
-              <w:t>“</w:t>
-            </w:r>
-            <w:r>
-              <w:rPr>
-                <w:rFonts w:hint="eastAsia"/>
-              </w:rPr>
-              <w:t>Running state</w:t>
-            </w:r>
-            <w:r>
-              <w:t>”</w:t>
+              <w:t xml:space="preserve"> simulation is already </w:t>
+            </w:r>
+            <w:r>
+              <w:rPr>
+                <w:rFonts w:hint="eastAsia"/>
+              </w:rPr>
+              <w:lastRenderedPageBreak/>
+              <w:t>running</w:t>
             </w:r>
             <w:r>
               <w:rPr>
@@ -6101,13 +5990,11 @@
           </w:p>
           <w:p>
             <w:pPr>
-              <w:jc w:val="left"/>
-              <w:cnfStyle w:val="000000100000" w:firstRow="0" w:lastRow="0" w:firstColumn="0" w:lastColumn="0" w:oddVBand="0" w:evenVBand="0" w:oddHBand="1" w:evenHBand="0" w:firstRowFirstColumn="0" w:firstRowLastColumn="0" w:lastRowFirstColumn="0" w:lastRowLastColumn="0"/>
-            </w:pPr>
-          </w:p>
-          <w:p>
-            <w:pPr>
-              <w:jc w:val="left"/>
+              <w:cnfStyle w:val="000000100000" w:firstRow="0" w:lastRow="0" w:firstColumn="0" w:lastColumn="0" w:oddVBand="0" w:evenVBand="0" w:oddHBand="1" w:evenHBand="0" w:firstRowFirstColumn="0" w:firstRowLastColumn="0" w:lastRowFirstColumn="0" w:lastRowLastColumn="0"/>
+            </w:pPr>
+          </w:p>
+          <w:p>
+            <w:pPr>
               <w:cnfStyle w:val="000000100000" w:firstRow="0" w:lastRow="0" w:firstColumn="0" w:lastColumn="0" w:oddVBand="0" w:evenVBand="0" w:oddHBand="1" w:evenHBand="0" w:firstRowFirstColumn="0" w:firstRowLastColumn="0" w:lastRowFirstColumn="0" w:lastRowLastColumn="0"/>
             </w:pPr>
             <w:r>
@@ -6117,27 +6004,40 @@
               <w:t>2.</w:t>
             </w:r>
             <w:r>
-              <w:t xml:space="preserve"> W</w:t>
-            </w:r>
-            <w:r>
-              <w:rPr>
-                <w:rFonts w:hint="eastAsia"/>
-              </w:rPr>
-              <w:t xml:space="preserve">hen simulation is in </w:t>
-            </w:r>
-            <w:r>
-              <w:t>“Paused state”.</w:t>
-            </w:r>
-          </w:p>
-          <w:p>
-            <w:pPr>
-              <w:jc w:val="left"/>
-              <w:cnfStyle w:val="000000100000" w:firstRow="0" w:lastRow="0" w:firstColumn="0" w:lastColumn="0" w:oddVBand="0" w:evenVBand="0" w:oddHBand="1" w:evenHBand="0" w:firstRowFirstColumn="0" w:firstRowLastColumn="0" w:lastRowFirstColumn="0" w:lastRowLastColumn="0"/>
-            </w:pPr>
-          </w:p>
-          <w:p>
-            <w:pPr>
-              <w:jc w:val="left"/>
+              <w:t>When user didn’t set start point and end point or he didn’t placed at least to crossings connected to each other on the grid</w:t>
+            </w:r>
+          </w:p>
+          <w:p>
+            <w:pPr>
+              <w:cnfStyle w:val="000000100000" w:firstRow="0" w:lastRow="0" w:firstColumn="0" w:lastColumn="0" w:oddVBand="0" w:evenVBand="0" w:oddHBand="1" w:evenHBand="0" w:firstRowFirstColumn="0" w:firstRowLastColumn="0" w:lastRowFirstColumn="0" w:lastRowLastColumn="0"/>
+            </w:pPr>
+          </w:p>
+          <w:p>
+            <w:pPr>
+              <w:cnfStyle w:val="000000100000" w:firstRow="0" w:lastRow="0" w:firstColumn="0" w:lastColumn="0" w:oddVBand="0" w:evenVBand="0" w:oddHBand="1" w:evenHBand="0" w:firstRowFirstColumn="0" w:firstRowLastColumn="0" w:lastRowFirstColumn="0" w:lastRowLastColumn="0"/>
+            </w:pPr>
+            <w:r>
+              <w:rPr>
+                <w:rFonts w:hint="eastAsia"/>
+              </w:rPr>
+              <w:t>3.</w:t>
+            </w:r>
+            <w:r>
+              <w:t xml:space="preserve"> When the simulation is paused.</w:t>
+            </w:r>
+          </w:p>
+          <w:p>
+            <w:pPr>
+              <w:cnfStyle w:val="000000100000" w:firstRow="0" w:lastRow="0" w:firstColumn="0" w:lastColumn="0" w:oddVBand="0" w:evenVBand="0" w:oddHBand="1" w:evenHBand="0" w:firstRowFirstColumn="0" w:firstRowLastColumn="0" w:lastRowFirstColumn="0" w:lastRowLastColumn="0"/>
+            </w:pPr>
+          </w:p>
+        </w:tc>
+        <w:tc>
+          <w:tcPr>
+            <w:tcW w:w="2835" w:type="dxa"/>
+          </w:tcPr>
+          <w:p>
+            <w:pPr>
               <w:cnfStyle w:val="000000100000" w:firstRow="0" w:lastRow="0" w:firstColumn="0" w:lastColumn="0" w:oddVBand="0" w:evenVBand="0" w:oddHBand="1" w:evenHBand="0" w:firstRowFirstColumn="0" w:firstRowLastColumn="0" w:lastRowFirstColumn="0" w:lastRowLastColumn="0"/>
             </w:pPr>
             <w:r>
@@ -6145,82 +6045,48 @@
                 <w:rFonts w:hint="eastAsia"/>
               </w:rPr>
               <w:lastRenderedPageBreak/>
-              <w:t>3.</w:t>
-            </w:r>
-            <w:r>
-              <w:t xml:space="preserve"> </w:t>
-            </w:r>
-            <w:r>
-              <w:rPr>
-                <w:rFonts w:hint="eastAsia"/>
-              </w:rPr>
-              <w:t xml:space="preserve">When simulation is in </w:t>
-            </w:r>
-            <w:r>
-              <w:t>“Initial state”.</w:t>
-            </w:r>
-          </w:p>
-        </w:tc>
-        <w:tc>
-          <w:tcPr>
-            <w:tcW w:w="2835" w:type="dxa"/>
-          </w:tcPr>
-          <w:p>
-            <w:pPr>
-              <w:jc w:val="left"/>
-              <w:cnfStyle w:val="000000100000" w:firstRow="0" w:lastRow="0" w:firstColumn="0" w:lastColumn="0" w:oddVBand="0" w:evenVBand="0" w:oddHBand="1" w:evenHBand="0" w:firstRowFirstColumn="0" w:firstRowLastColumn="0" w:lastRowFirstColumn="0" w:lastRowLastColumn="0"/>
-            </w:pPr>
-            <w:r>
-              <w:rPr>
-                <w:rFonts w:hint="eastAsia"/>
-              </w:rPr>
+              <w:t>1</w:t>
+            </w:r>
+            <w:r>
+              <w:t xml:space="preserve"> Play simulation button </w:t>
+            </w:r>
+            <w:r>
               <w:lastRenderedPageBreak/>
-              <w:t xml:space="preserve">1. During the running state, play simulation button change to stop simulation </w:t>
-            </w:r>
-            <w:r>
-              <w:t>button, user</w:t>
-            </w:r>
-            <w:r>
-              <w:rPr>
-                <w:rFonts w:hint="eastAsia"/>
-              </w:rPr>
-              <w:t xml:space="preserve"> can only stop simulation.</w:t>
-            </w:r>
-          </w:p>
-          <w:p>
-            <w:pPr>
-              <w:jc w:val="left"/>
-              <w:cnfStyle w:val="000000100000" w:firstRow="0" w:lastRow="0" w:firstColumn="0" w:lastColumn="0" w:oddVBand="0" w:evenVBand="0" w:oddHBand="1" w:evenHBand="0" w:firstRowFirstColumn="0" w:firstRowLastColumn="0" w:lastRowFirstColumn="0" w:lastRowLastColumn="0"/>
-            </w:pPr>
-          </w:p>
-          <w:p>
-            <w:pPr>
-              <w:jc w:val="left"/>
-              <w:cnfStyle w:val="000000100000" w:firstRow="0" w:lastRow="0" w:firstColumn="0" w:lastColumn="0" w:oddVBand="0" w:evenVBand="0" w:oddHBand="1" w:evenHBand="0" w:firstRowFirstColumn="0" w:firstRowLastColumn="0" w:lastRowFirstColumn="0" w:lastRowLastColumn="0"/>
-            </w:pPr>
-            <w:r>
-              <w:rPr>
-                <w:rFonts w:hint="eastAsia"/>
-              </w:rPr>
-              <w:t xml:space="preserve">2. Play simulation button is </w:t>
-            </w:r>
-            <w:r>
-              <w:rPr>
-                <w:rFonts w:hint="eastAsia"/>
-              </w:rPr>
-              <w:lastRenderedPageBreak/>
-              <w:t>available for user to resume system.</w:t>
-            </w:r>
-          </w:p>
-          <w:p>
-            <w:pPr>
-              <w:jc w:val="left"/>
-              <w:cnfStyle w:val="000000100000" w:firstRow="0" w:lastRow="0" w:firstColumn="0" w:lastColumn="0" w:oddVBand="0" w:evenVBand="0" w:oddHBand="1" w:evenHBand="0" w:firstRowFirstColumn="0" w:firstRowLastColumn="0" w:lastRowFirstColumn="0" w:lastRowLastColumn="0"/>
-            </w:pPr>
-          </w:p>
-          <w:p>
-            <w:pPr>
-              <w:jc w:val="left"/>
+              <w:t>become pause simulation button, it can only achieve pause function</w:t>
+            </w:r>
+            <w:r>
+              <w:rPr>
+                <w:rFonts w:hint="eastAsia"/>
+              </w:rPr>
+              <w:t>.</w:t>
+            </w:r>
+          </w:p>
+          <w:p>
+            <w:pPr>
+              <w:cnfStyle w:val="000000100000" w:firstRow="0" w:lastRow="0" w:firstColumn="0" w:lastColumn="0" w:oddVBand="0" w:evenVBand="0" w:oddHBand="1" w:evenHBand="0" w:firstRowFirstColumn="0" w:firstRowLastColumn="0" w:lastRowFirstColumn="0" w:lastRowLastColumn="0"/>
+            </w:pPr>
+          </w:p>
+          <w:p>
+            <w:pPr>
+              <w:cnfStyle w:val="000000100000" w:firstRow="0" w:lastRow="0" w:firstColumn="0" w:lastColumn="0" w:oddVBand="0" w:evenVBand="0" w:oddHBand="1" w:evenHBand="0" w:firstRowFirstColumn="0" w:firstRowLastColumn="0" w:lastRowFirstColumn="0" w:lastRowLastColumn="0"/>
+            </w:pPr>
+            <w:r>
+              <w:rPr>
+                <w:rFonts w:hint="eastAsia"/>
+              </w:rPr>
+              <w:t xml:space="preserve">2. </w:t>
+            </w:r>
+            <w:r>
+              <w:t xml:space="preserve"> User click the play simulation button the system will show an appropriate message.</w:t>
+            </w:r>
+          </w:p>
+          <w:p>
+            <w:pPr>
+              <w:cnfStyle w:val="000000100000" w:firstRow="0" w:lastRow="0" w:firstColumn="0" w:lastColumn="0" w:oddVBand="0" w:evenVBand="0" w:oddHBand="1" w:evenHBand="0" w:firstRowFirstColumn="0" w:firstRowLastColumn="0" w:lastRowFirstColumn="0" w:lastRowLastColumn="0"/>
+            </w:pPr>
+          </w:p>
+          <w:p>
+            <w:pPr>
               <w:cnfStyle w:val="000000100000" w:firstRow="0" w:lastRow="0" w:firstColumn="0" w:lastColumn="0" w:oddVBand="0" w:evenVBand="0" w:oddHBand="1" w:evenHBand="0" w:firstRowFirstColumn="0" w:firstRowLastColumn="0" w:lastRowFirstColumn="0" w:lastRowLastColumn="0"/>
             </w:pPr>
             <w:r>
@@ -6230,7 +6096,7 @@
               <w:rPr>
                 <w:rFonts w:hint="eastAsia"/>
               </w:rPr>
-              <w:t xml:space="preserve"> simulation button is available for user to start system. </w:t>
+              <w:t xml:space="preserve"> simulation button is available for user to resume simulation. </w:t>
             </w:r>
           </w:p>
         </w:tc>
@@ -6280,7 +6146,6 @@
           </w:tcPr>
           <w:p>
             <w:pPr>
-              <w:jc w:val="left"/>
               <w:cnfStyle w:val="000000000000" w:firstRow="0" w:lastRow="0" w:firstColumn="0" w:lastColumn="0" w:oddVBand="0" w:evenVBand="0" w:oddHBand="0" w:evenHBand="0" w:firstRowFirstColumn="0" w:firstRowLastColumn="0" w:lastRowFirstColumn="0" w:lastRowLastColumn="0"/>
             </w:pPr>
             <w:r>
@@ -6294,7 +6159,6 @@
           </w:tcPr>
           <w:p>
             <w:pPr>
-              <w:jc w:val="left"/>
               <w:cnfStyle w:val="000000000000" w:firstRow="0" w:lastRow="0" w:firstColumn="0" w:lastColumn="0" w:oddVBand="0" w:evenVBand="0" w:oddHBand="0" w:evenHBand="0" w:firstRowFirstColumn="0" w:firstRowLastColumn="0" w:lastRowFirstColumn="0" w:lastRowLastColumn="0"/>
             </w:pPr>
             <w:r>
@@ -6308,21 +6172,21 @@
           </w:tcPr>
           <w:p>
             <w:pPr>
-              <w:jc w:val="left"/>
               <w:cnfStyle w:val="000000000000" w:firstRow="0" w:lastRow="0" w:firstColumn="0" w:lastColumn="0" w:oddVBand="0" w:evenVBand="0" w:oddHBand="0" w:evenHBand="0" w:firstRowFirstColumn="0" w:firstRowLastColumn="0" w:lastRowFirstColumn="0" w:lastRowLastColumn="0"/>
             </w:pPr>
             <w:r>
-              <w:t>1. When simulation is in “Running state”.</w:t>
-            </w:r>
-          </w:p>
-          <w:p>
-            <w:pPr>
-              <w:jc w:val="left"/>
+              <w:t>1. When simulation is running.</w:t>
+            </w:r>
+          </w:p>
+          <w:p>
+            <w:pPr>
               <w:cnfStyle w:val="000000000000" w:firstRow="0" w:lastRow="0" w:firstColumn="0" w:lastColumn="0" w:oddVBand="0" w:evenVBand="0" w:oddHBand="0" w:evenHBand="0" w:firstRowFirstColumn="0" w:firstRowLastColumn="0" w:lastRowFirstColumn="0" w:lastRowLastColumn="0"/>
             </w:pPr>
             <w:r>
-              <w:t>2. When simulation is NOT in “Simulation running state”.</w:t>
-            </w:r>
+              <w:t>2. When simulation is NOT running.</w:t>
+            </w:r>
+            <w:bookmarkStart w:id="5" w:name="_GoBack"/>
+            <w:bookmarkEnd w:id="5"/>
           </w:p>
         </w:tc>
         <w:tc>
@@ -6331,16 +6195,14 @@
           </w:tcPr>
           <w:p>
             <w:pPr>
-              <w:jc w:val="left"/>
               <w:cnfStyle w:val="000000000000" w:firstRow="0" w:lastRow="0" w:firstColumn="0" w:lastColumn="0" w:oddVBand="0" w:evenVBand="0" w:oddHBand="0" w:evenHBand="0" w:firstRowFirstColumn="0" w:firstRowLastColumn="0" w:lastRowFirstColumn="0" w:lastRowLastColumn="0"/>
             </w:pPr>
             <w:r>
-              <w:t>1. The pause button appears on the place of the star button. The user clicks the pause button, the simulation is paused.</w:t>
-            </w:r>
-          </w:p>
-          <w:p>
-            <w:pPr>
-              <w:jc w:val="left"/>
+              <w:t>1. The pause button appears on the place of the start button. The user clicks the pause button, the simulation is paused.</w:t>
+            </w:r>
+          </w:p>
+          <w:p>
+            <w:pPr>
               <w:cnfStyle w:val="000000000000" w:firstRow="0" w:lastRow="0" w:firstColumn="0" w:lastColumn="0" w:oddVBand="0" w:evenVBand="0" w:oddHBand="0" w:evenHBand="0" w:firstRowFirstColumn="0" w:firstRowLastColumn="0" w:lastRowFirstColumn="0" w:lastRowLastColumn="0"/>
             </w:pPr>
             <w:r>
@@ -6349,7 +6211,6 @@
           </w:p>
           <w:p>
             <w:pPr>
-              <w:jc w:val="left"/>
               <w:cnfStyle w:val="000000000000" w:firstRow="0" w:lastRow="0" w:firstColumn="0" w:lastColumn="0" w:oddVBand="0" w:evenVBand="0" w:oddHBand="0" w:evenHBand="0" w:firstRowFirstColumn="0" w:firstRowLastColumn="0" w:lastRowFirstColumn="0" w:lastRowLastColumn="0"/>
             </w:pPr>
             <w:r>
@@ -6358,7 +6219,6 @@
           </w:p>
           <w:p>
             <w:pPr>
-              <w:jc w:val="left"/>
               <w:cnfStyle w:val="000000000000" w:firstRow="0" w:lastRow="0" w:firstColumn="0" w:lastColumn="0" w:oddVBand="0" w:evenVBand="0" w:oddHBand="0" w:evenHBand="0" w:firstRowFirstColumn="0" w:firstRowLastColumn="0" w:lastRowFirstColumn="0" w:lastRowLastColumn="0"/>
             </w:pPr>
           </w:p>
@@ -6411,7 +6271,6 @@
           </w:tcPr>
           <w:p>
             <w:pPr>
-              <w:jc w:val="left"/>
               <w:cnfStyle w:val="000000100000" w:firstRow="0" w:lastRow="0" w:firstColumn="0" w:lastColumn="0" w:oddVBand="0" w:evenVBand="0" w:oddHBand="1" w:evenHBand="0" w:firstRowFirstColumn="0" w:firstRowLastColumn="0" w:lastRowFirstColumn="0" w:lastRowLastColumn="0"/>
             </w:pPr>
             <w:r>
@@ -6425,7 +6284,6 @@
           </w:tcPr>
           <w:p>
             <w:pPr>
-              <w:jc w:val="left"/>
               <w:cnfStyle w:val="000000100000" w:firstRow="0" w:lastRow="0" w:firstColumn="0" w:lastColumn="0" w:oddVBand="0" w:evenVBand="0" w:oddHBand="1" w:evenHBand="0" w:firstRowFirstColumn="0" w:firstRowLastColumn="0" w:lastRowFirstColumn="0" w:lastRowLastColumn="0"/>
             </w:pPr>
             <w:r>
@@ -6439,29 +6297,25 @@
           </w:tcPr>
           <w:p>
             <w:pPr>
-              <w:jc w:val="left"/>
-              <w:cnfStyle w:val="000000100000" w:firstRow="0" w:lastRow="0" w:firstColumn="0" w:lastColumn="0" w:oddVBand="0" w:evenVBand="0" w:oddHBand="1" w:evenHBand="0" w:firstRowFirstColumn="0" w:firstRowLastColumn="0" w:lastRowFirstColumn="0" w:lastRowLastColumn="0"/>
-            </w:pPr>
-            <w:r>
-              <w:t>1. When simulation is in “Running state”.</w:t>
-            </w:r>
-          </w:p>
-          <w:p>
-            <w:pPr>
-              <w:jc w:val="left"/>
-              <w:cnfStyle w:val="000000100000" w:firstRow="0" w:lastRow="0" w:firstColumn="0" w:lastColumn="0" w:oddVBand="0" w:evenVBand="0" w:oddHBand="1" w:evenHBand="0" w:firstRowFirstColumn="0" w:firstRowLastColumn="0" w:lastRowFirstColumn="0" w:lastRowLastColumn="0"/>
-            </w:pPr>
-            <w:r>
-              <w:t>2. When simulation is in “Paused state”.</w:t>
-            </w:r>
-          </w:p>
-          <w:p>
-            <w:pPr>
-              <w:jc w:val="left"/>
-              <w:cnfStyle w:val="000000100000" w:firstRow="0" w:lastRow="0" w:firstColumn="0" w:lastColumn="0" w:oddVBand="0" w:evenVBand="0" w:oddHBand="1" w:evenHBand="0" w:firstRowFirstColumn="0" w:firstRowLastColumn="0" w:lastRowFirstColumn="0" w:lastRowLastColumn="0"/>
-            </w:pPr>
-            <w:r>
-              <w:t>3. When simulation is in “Initial state”.</w:t>
+              <w:cnfStyle w:val="000000100000" w:firstRow="0" w:lastRow="0" w:firstColumn="0" w:lastColumn="0" w:oddVBand="0" w:evenVBand="0" w:oddHBand="1" w:evenHBand="0" w:firstRowFirstColumn="0" w:firstRowLastColumn="0" w:lastRowFirstColumn="0" w:lastRowLastColumn="0"/>
+            </w:pPr>
+            <w:r>
+              <w:t>1. When simulation is running or it is paused.</w:t>
+            </w:r>
+          </w:p>
+          <w:p>
+            <w:pPr>
+              <w:jc w:val="left"/>
+              <w:cnfStyle w:val="000000100000" w:firstRow="0" w:lastRow="0" w:firstColumn="0" w:lastColumn="0" w:oddVBand="0" w:evenVBand="0" w:oddHBand="1" w:evenHBand="0" w:firstRowFirstColumn="0" w:firstRowLastColumn="0" w:lastRowFirstColumn="0" w:lastRowLastColumn="0"/>
+            </w:pPr>
+            <w:r>
+              <w:t>2. When simulation is</w:t>
+            </w:r>
+            <w:r>
+              <w:t xml:space="preserve"> n</w:t>
+            </w:r>
+            <w:r>
+              <w:t>ot  running.</w:t>
             </w:r>
           </w:p>
         </w:tc>
@@ -6471,34 +6325,22 @@
           </w:tcPr>
           <w:p>
             <w:pPr>
-              <w:jc w:val="left"/>
-              <w:cnfStyle w:val="000000100000" w:firstRow="0" w:lastRow="0" w:firstColumn="0" w:lastColumn="0" w:oddVBand="0" w:evenVBand="0" w:oddHBand="1" w:evenHBand="0" w:firstRowFirstColumn="0" w:firstRowLastColumn="0" w:lastRowFirstColumn="0" w:lastRowLastColumn="0"/>
-            </w:pPr>
-            <w:r>
-              <w:t>1. User is presses the Stop button .The simulation stops, The system goes to “Initial State”.</w:t>
-            </w:r>
-          </w:p>
-          <w:p>
-            <w:pPr>
-              <w:jc w:val="left"/>
-              <w:cnfStyle w:val="000000100000" w:firstRow="0" w:lastRow="0" w:firstColumn="0" w:lastColumn="0" w:oddVBand="0" w:evenVBand="0" w:oddHBand="1" w:evenHBand="0" w:firstRowFirstColumn="0" w:firstRowLastColumn="0" w:lastRowFirstColumn="0" w:lastRowLastColumn="0"/>
-            </w:pPr>
-            <w:r>
-              <w:t>2. User is presses the Stop button .The simulation stops, The system goes to “Initial State”.</w:t>
-            </w:r>
-          </w:p>
-          <w:p>
-            <w:pPr>
-              <w:jc w:val="left"/>
-              <w:cnfStyle w:val="000000100000" w:firstRow="0" w:lastRow="0" w:firstColumn="0" w:lastColumn="0" w:oddVBand="0" w:evenVBand="0" w:oddHBand="1" w:evenHBand="0" w:firstRowFirstColumn="0" w:firstRowLastColumn="0" w:lastRowFirstColumn="0" w:lastRowLastColumn="0"/>
-            </w:pPr>
-            <w:r>
-              <w:t>3. The stop button is disabled.</w:t>
-            </w:r>
-          </w:p>
-          <w:p>
-            <w:pPr>
-              <w:jc w:val="left"/>
+              <w:cnfStyle w:val="000000100000" w:firstRow="0" w:lastRow="0" w:firstColumn="0" w:lastColumn="0" w:oddVBand="0" w:evenVBand="0" w:oddHBand="1" w:evenHBand="0" w:firstRowFirstColumn="0" w:firstRowLastColumn="0" w:lastRowFirstColumn="0" w:lastRowLastColumn="0"/>
+            </w:pPr>
+            <w:r>
+              <w:t>1. User is presses the Stop button .The simulation stops, the user can make changes to the grid again.</w:t>
+            </w:r>
+          </w:p>
+          <w:p>
+            <w:pPr>
+              <w:cnfStyle w:val="000000100000" w:firstRow="0" w:lastRow="0" w:firstColumn="0" w:lastColumn="0" w:oddVBand="0" w:evenVBand="0" w:oddHBand="1" w:evenHBand="0" w:firstRowFirstColumn="0" w:firstRowLastColumn="0" w:lastRowFirstColumn="0" w:lastRowLastColumn="0"/>
+            </w:pPr>
+            <w:r>
+              <w:t>2. The stop button is disabled.</w:t>
+            </w:r>
+          </w:p>
+          <w:p>
+            <w:pPr>
               <w:cnfStyle w:val="000000100000" w:firstRow="0" w:lastRow="0" w:firstColumn="0" w:lastColumn="0" w:oddVBand="0" w:evenVBand="0" w:oddHBand="1" w:evenHBand="0" w:firstRowFirstColumn="0" w:firstRowLastColumn="0" w:lastRowFirstColumn="0" w:lastRowLastColumn="0"/>
             </w:pPr>
           </w:p>
@@ -6621,7 +6463,11 @@
               <w:cnfStyle w:val="000000000000" w:firstRow="0" w:lastRow="0" w:firstColumn="0" w:lastColumn="0" w:oddVBand="0" w:evenVBand="0" w:oddHBand="0" w:evenHBand="0" w:firstRowFirstColumn="0" w:firstRowLastColumn="0" w:lastRowFirstColumn="0" w:lastRowLastColumn="0"/>
             </w:pPr>
             <w:r>
-              <w:t>1. User is clicks the Create a new project button, a pop-up menu appears, so he/she can choose where to save their file. After browsing the user clicks ok, the project is created, the system is at Project-grid screen and in initial state.</w:t>
+              <w:t xml:space="preserve">1. User is clicks the Create a new project button, a pop-up menu appears, so he/she can choose where to save their file. After browsing the user clicks ok, the project is created, the system is at </w:t>
+            </w:r>
+            <w:r>
+              <w:lastRenderedPageBreak/>
+              <w:t>Project-grid screen and in initial state.</w:t>
             </w:r>
           </w:p>
           <w:p>
@@ -6630,7 +6476,6 @@
               <w:cnfStyle w:val="000000000000" w:firstRow="0" w:lastRow="0" w:firstColumn="0" w:lastColumn="0" w:oddVBand="0" w:evenVBand="0" w:oddHBand="0" w:evenHBand="0" w:firstRowFirstColumn="0" w:firstRowLastColumn="0" w:lastRowFirstColumn="0" w:lastRowLastColumn="0"/>
             </w:pPr>
             <w:r>
-              <w:lastRenderedPageBreak/>
               <w:t>2. User needs to stop the simulation (clicks the stop button).Use point 3.</w:t>
             </w:r>
           </w:p>
@@ -7011,6 +6856,7 @@
               <w:jc w:val="left"/>
             </w:pPr>
             <w:r>
+              <w:lastRenderedPageBreak/>
               <w:t>15.</w:t>
             </w:r>
           </w:p>
@@ -7068,7 +6914,6 @@
               <w:cnfStyle w:val="000000100000" w:firstRow="0" w:lastRow="0" w:firstColumn="0" w:lastColumn="0" w:oddVBand="0" w:evenVBand="0" w:oddHBand="1" w:evenHBand="0" w:firstRowFirstColumn="0" w:firstRowLastColumn="0" w:lastRowFirstColumn="0" w:lastRowLastColumn="0"/>
             </w:pPr>
             <w:r>
-              <w:lastRenderedPageBreak/>
               <w:t xml:space="preserve">2. </w:t>
             </w:r>
             <w:r>
@@ -7116,7 +6961,6 @@
               <w:cnfStyle w:val="000000100000" w:firstRow="0" w:lastRow="0" w:firstColumn="0" w:lastColumn="0" w:oddVBand="0" w:evenVBand="0" w:oddHBand="1" w:evenHBand="0" w:firstRowFirstColumn="0" w:firstRowLastColumn="0" w:lastRowFirstColumn="0" w:lastRowLastColumn="0"/>
             </w:pPr>
             <w:r>
-              <w:lastRenderedPageBreak/>
               <w:t xml:space="preserve">1. </w:t>
             </w:r>
             <w:r>
@@ -7132,11 +6976,7 @@
               <w:t xml:space="preserve">2. </w:t>
             </w:r>
             <w:r>
-              <w:t xml:space="preserve">A message shows to notify </w:t>
-            </w:r>
-            <w:r>
-              <w:lastRenderedPageBreak/>
-              <w:t>user that his project has not been saved. Asks user if he’d like to save.</w:t>
+              <w:t>A message shows to notify user that his project has not been saved. Asks user if he’d like to save.</w:t>
             </w:r>
             <w:r>
               <w:t xml:space="preserve"> </w:t>
@@ -7217,7 +7057,6 @@
               <w:jc w:val="left"/>
             </w:pPr>
             <w:r>
-              <w:lastRenderedPageBreak/>
               <w:t>16.</w:t>
             </w:r>
           </w:p>
@@ -7461,7 +7300,14 @@
               <w:rPr>
                 <w:rFonts w:hint="eastAsia"/>
               </w:rPr>
-              <w:t>the simulation then click the button undo.</w:t>
+              <w:t xml:space="preserve">the simulation then </w:t>
+            </w:r>
+            <w:r>
+              <w:rPr>
+                <w:rFonts w:hint="eastAsia"/>
+              </w:rPr>
+              <w:lastRenderedPageBreak/>
+              <w:t>click the button undo.</w:t>
             </w:r>
           </w:p>
         </w:tc>
@@ -7479,6 +7325,7 @@
               <w:cnfStyle w:val="000000100000" w:firstRow="0" w:lastRow="0" w:firstColumn="0" w:lastColumn="0" w:oddVBand="0" w:evenVBand="0" w:oddHBand="1" w:evenHBand="0" w:firstRowFirstColumn="0" w:firstRowLastColumn="0" w:lastRowFirstColumn="0" w:lastRowLastColumn="0"/>
             </w:pPr>
             <w:r>
+              <w:lastRenderedPageBreak/>
               <w:t>T</w:t>
             </w:r>
             <w:r>
@@ -7526,14 +7373,14 @@
               <w:rPr>
                 <w:rFonts w:hint="eastAsia"/>
               </w:rPr>
-              <w:t xml:space="preserve">he button should be disabled, so the user should not be able to click the redo button </w:t>
+              <w:t xml:space="preserve">he button should be disabled, so the user should not be able to </w:t>
             </w:r>
             <w:r>
               <w:rPr>
                 <w:rFonts w:hint="eastAsia"/>
               </w:rPr>
               <w:lastRenderedPageBreak/>
-              <w:t>while the simulation is running.</w:t>
+              <w:t>click the redo button while the simulation is running.</w:t>
             </w:r>
           </w:p>
           <w:p>
@@ -7759,7 +7606,14 @@
               <w:rPr>
                 <w:rFonts w:hint="eastAsia"/>
               </w:rPr>
-              <w:t xml:space="preserve"> click the undo button, then click start button, after a while, click the stop button, then click the redo button.</w:t>
+              <w:t xml:space="preserve"> click the undo button, then click start button, after a while, click the stop button, then click </w:t>
+            </w:r>
+            <w:r>
+              <w:rPr>
+                <w:rFonts w:hint="eastAsia"/>
+              </w:rPr>
+              <w:lastRenderedPageBreak/>
+              <w:t>the redo button.</w:t>
             </w:r>
           </w:p>
         </w:tc>
@@ -7777,6 +7631,7 @@
               <w:cnfStyle w:val="000000000000" w:firstRow="0" w:lastRow="0" w:firstColumn="0" w:lastColumn="0" w:oddVBand="0" w:evenVBand="0" w:oddHBand="0" w:evenHBand="0" w:firstRowFirstColumn="0" w:firstRowLastColumn="0" w:lastRowFirstColumn="0" w:lastRowLastColumn="0"/>
             </w:pPr>
             <w:r>
+              <w:lastRenderedPageBreak/>
               <w:t>T</w:t>
             </w:r>
             <w:r>
@@ -8870,7 +8725,7 @@
                                 <w:sz w:val="24"/>
                                 <w:szCs w:val="24"/>
                               </w:rPr>
-                              <w:t>14</w:t>
+                              <w:t>19</w:t>
                             </w:r>
                             <w:r>
                               <w:rPr>
@@ -8962,7 +8817,7 @@
                           <w:sz w:val="24"/>
                           <w:szCs w:val="24"/>
                         </w:rPr>
-                        <w:t>14</w:t>
+                        <w:t>19</w:t>
                       </w:r>
                       <w:r>
                         <w:rPr>

</xml_diff>

<commit_message>
yidi and evan changes
</commit_message>
<xml_diff>
--- a/5.Test Plan/1.TestPlan backup.docx
+++ b/5.Test Plan/1.TestPlan backup.docx
@@ -4,7 +4,7 @@
   <w:body>
     <w:p>
       <w:pPr>
-        <w:pStyle w:val="Title"/>
+        <w:pStyle w:val="a3"/>
         <w:jc w:val="left"/>
         <w:rPr>
           <w:color w:val="2E74B5" w:themeColor="accent1" w:themeShade="BF"/>
@@ -69,7 +69,6 @@
       <w:r>
         <w:rPr>
           <w:noProof/>
-          <w:lang w:val="bg-BG" w:eastAsia="bg-BG"/>
         </w:rPr>
         <w:drawing>
           <wp:inline distT="0" distB="0" distL="0" distR="0" wp14:anchorId="5C8E2376" wp14:editId="53F3550F">
@@ -577,7 +576,7 @@
       <w:sdtContent>
         <w:p>
           <w:pPr>
-            <w:pStyle w:val="TOCHeading"/>
+            <w:pStyle w:val="TOC"/>
           </w:pPr>
           <w:r>
             <w:t>Contents</w:t>
@@ -585,7 +584,7 @@
         </w:p>
         <w:p>
           <w:pPr>
-            <w:pStyle w:val="TOC1"/>
+            <w:pStyle w:val="10"/>
             <w:tabs>
               <w:tab w:val="right" w:leader="dot" w:pos="8296"/>
             </w:tabs>
@@ -605,14 +604,14 @@
           <w:hyperlink w:anchor="_Toc368839600" w:history="1">
             <w:r>
               <w:rPr>
-                <w:rStyle w:val="Hyperlink"/>
+                <w:rStyle w:val="a6"/>
                 <w:noProof/>
               </w:rPr>
               <w:t>1.I</w:t>
             </w:r>
             <w:r>
               <w:rPr>
-                <w:rStyle w:val="Hyperlink"/>
+                <w:rStyle w:val="a6"/>
                 <w:noProof/>
               </w:rPr>
               <w:t>ntroduction</w:t>
@@ -669,7 +668,7 @@
         </w:p>
         <w:p>
           <w:pPr>
-            <w:pStyle w:val="TOC1"/>
+            <w:pStyle w:val="10"/>
             <w:tabs>
               <w:tab w:val="right" w:leader="dot" w:pos="8296"/>
             </w:tabs>
@@ -683,7 +682,7 @@
           <w:hyperlink w:anchor="_Toc368839601" w:history="1">
             <w:r>
               <w:rPr>
-                <w:rStyle w:val="Hyperlink"/>
+                <w:rStyle w:val="a6"/>
                 <w:noProof/>
               </w:rPr>
               <w:t>Fig: Test Image A</w:t>
@@ -740,7 +739,7 @@
         </w:p>
         <w:p>
           <w:pPr>
-            <w:pStyle w:val="TOC2"/>
+            <w:pStyle w:val="20"/>
             <w:tabs>
               <w:tab w:val="right" w:leader="dot" w:pos="8296"/>
             </w:tabs>
@@ -755,7 +754,7 @@
           <w:hyperlink w:anchor="_Toc368839602" w:history="1">
             <w:r>
               <w:rPr>
-                <w:rStyle w:val="Hyperlink"/>
+                <w:rStyle w:val="a6"/>
                 <w:noProof/>
               </w:rPr>
               <w:t>Fig: Test Image B</w:t>
@@ -812,7 +811,7 @@
         </w:p>
         <w:p>
           <w:pPr>
-            <w:pStyle w:val="TOC1"/>
+            <w:pStyle w:val="10"/>
             <w:tabs>
               <w:tab w:val="right" w:leader="dot" w:pos="8296"/>
             </w:tabs>
@@ -826,7 +825,7 @@
           <w:hyperlink w:anchor="_Toc368839603" w:history="1">
             <w:r>
               <w:rPr>
-                <w:rStyle w:val="Hyperlink"/>
+                <w:rStyle w:val="a6"/>
                 <w:noProof/>
               </w:rPr>
               <w:t>Fig: Test Image C</w:t>
@@ -849,7 +848,7 @@
         </w:p>
         <w:p>
           <w:pPr>
-            <w:pStyle w:val="TOC1"/>
+            <w:pStyle w:val="10"/>
             <w:tabs>
               <w:tab w:val="right" w:leader="dot" w:pos="8296"/>
             </w:tabs>
@@ -863,7 +862,7 @@
           <w:hyperlink w:anchor="_Toc368839604" w:history="1">
             <w:r>
               <w:rPr>
-                <w:rStyle w:val="Hyperlink"/>
+                <w:rStyle w:val="a6"/>
                 <w:noProof/>
               </w:rPr>
               <w:t>Additional Information</w:t>
@@ -886,7 +885,7 @@
         </w:p>
         <w:p>
           <w:pPr>
-            <w:pStyle w:val="TOC1"/>
+            <w:pStyle w:val="10"/>
             <w:tabs>
               <w:tab w:val="right" w:leader="dot" w:pos="8296"/>
             </w:tabs>
@@ -950,7 +949,7 @@
         </w:p>
         <w:p>
           <w:pPr>
-            <w:pStyle w:val="TOC1"/>
+            <w:pStyle w:val="10"/>
             <w:tabs>
               <w:tab w:val="right" w:leader="dot" w:pos="8296"/>
             </w:tabs>
@@ -964,7 +963,7 @@
           <w:hyperlink w:anchor="_Toc368839606" w:history="1">
             <w:r>
               <w:rPr>
-                <w:rStyle w:val="Hyperlink"/>
+                <w:rStyle w:val="a6"/>
                 <w:noProof/>
                 <w:lang w:eastAsia="zh-CN"/>
               </w:rPr>
@@ -1022,7 +1021,7 @@
         </w:p>
         <w:p>
           <w:pPr>
-            <w:pStyle w:val="TOC1"/>
+            <w:pStyle w:val="10"/>
             <w:tabs>
               <w:tab w:val="right" w:leader="dot" w:pos="8296"/>
             </w:tabs>
@@ -1086,7 +1085,7 @@
         </w:p>
         <w:p>
           <w:pPr>
-            <w:pStyle w:val="TOC2"/>
+            <w:pStyle w:val="20"/>
             <w:tabs>
               <w:tab w:val="right" w:leader="dot" w:pos="8296"/>
             </w:tabs>
@@ -1098,7 +1097,7 @@
           <w:hyperlink w:anchor="_Toc368839607" w:history="1">
             <w:r>
               <w:rPr>
-                <w:rStyle w:val="Hyperlink"/>
+                <w:rStyle w:val="a6"/>
                 <w:noProof/>
               </w:rPr>
               <w:t>4.Test Action</w:t>
@@ -1121,7 +1120,7 @@
         </w:p>
         <w:p>
           <w:pPr>
-            <w:pStyle w:val="TOC2"/>
+            <w:pStyle w:val="20"/>
             <w:tabs>
               <w:tab w:val="right" w:leader="dot" w:pos="8296"/>
             </w:tabs>
@@ -1133,7 +1132,7 @@
           <w:hyperlink w:anchor="_Toc368839608" w:history="1">
             <w:r>
               <w:rPr>
-                <w:rStyle w:val="Hyperlink"/>
+                <w:rStyle w:val="a6"/>
                 <w:noProof/>
               </w:rPr>
               <w:t>5.Test Tables</w:t>
@@ -1206,32 +1205,32 @@
     </w:p>
     <w:p>
       <w:pPr>
-        <w:pStyle w:val="Heading1"/>
+        <w:pStyle w:val="1"/>
         <w:jc w:val="left"/>
       </w:pPr>
       <w:bookmarkStart w:id="0" w:name="_Toc368839600"/>
     </w:p>
     <w:p>
       <w:pPr>
-        <w:pStyle w:val="Heading1"/>
-        <w:jc w:val="left"/>
-      </w:pPr>
-    </w:p>
-    <w:p>
-      <w:pPr>
-        <w:pStyle w:val="Heading1"/>
-        <w:jc w:val="left"/>
-      </w:pPr>
-    </w:p>
-    <w:p>
-      <w:pPr>
-        <w:pStyle w:val="Heading1"/>
-        <w:jc w:val="left"/>
-      </w:pPr>
-    </w:p>
-    <w:p>
-      <w:pPr>
-        <w:pStyle w:val="Heading1"/>
+        <w:pStyle w:val="1"/>
+        <w:jc w:val="left"/>
+      </w:pPr>
+    </w:p>
+    <w:p>
+      <w:pPr>
+        <w:pStyle w:val="1"/>
+        <w:jc w:val="left"/>
+      </w:pPr>
+    </w:p>
+    <w:p>
+      <w:pPr>
+        <w:pStyle w:val="1"/>
+        <w:jc w:val="left"/>
+      </w:pPr>
+    </w:p>
+    <w:p>
+      <w:pPr>
+        <w:pStyle w:val="1"/>
         <w:jc w:val="left"/>
       </w:pPr>
       <w:r>
@@ -1477,7 +1476,7 @@
     </w:p>
     <w:p>
       <w:pPr>
-        <w:pStyle w:val="Heading1"/>
+        <w:pStyle w:val="1"/>
         <w:jc w:val="left"/>
       </w:pPr>
       <w:bookmarkStart w:id="1" w:name="_Toc368839601"/>
@@ -1552,7 +1551,6 @@
           <w:noProof/>
           <w:sz w:val="24"/>
           <w:szCs w:val="24"/>
-          <w:lang w:val="bg-BG" w:eastAsia="bg-BG"/>
         </w:rPr>
         <w:drawing>
           <wp:inline distT="0" distB="0" distL="0" distR="0" wp14:anchorId="39130F92" wp14:editId="2B4915D4">
@@ -1641,7 +1639,7 @@
     </w:p>
     <w:p>
       <w:pPr>
-        <w:pStyle w:val="Heading1"/>
+        <w:pStyle w:val="1"/>
         <w:jc w:val="left"/>
       </w:pPr>
       <w:bookmarkStart w:id="2" w:name="_Toc368839602"/>
@@ -1652,7 +1650,7 @@
     </w:p>
     <w:p>
       <w:pPr>
-        <w:pStyle w:val="Heading2"/>
+        <w:pStyle w:val="2"/>
       </w:pPr>
       <w:r>
         <w:t>Project-grid screen</w:t>
@@ -1669,7 +1667,6 @@
       <w:r>
         <w:rPr>
           <w:noProof/>
-          <w:lang w:val="bg-BG" w:eastAsia="bg-BG"/>
         </w:rPr>
         <w:drawing>
           <wp:inline distT="0" distB="0" distL="0" distR="0" wp14:anchorId="2DD72BED" wp14:editId="32BCE8A2">
@@ -1974,7 +1971,7 @@
     </w:p>
     <w:p>
       <w:pPr>
-        <w:pStyle w:val="Heading1"/>
+        <w:pStyle w:val="1"/>
         <w:jc w:val="left"/>
       </w:pPr>
       <w:r>
@@ -2014,7 +2011,6 @@
           <w:noProof/>
           <w:sz w:val="24"/>
           <w:szCs w:val="24"/>
-          <w:lang w:val="bg-BG" w:eastAsia="bg-BG"/>
         </w:rPr>
         <mc:AlternateContent>
           <mc:Choice Requires="wps">
@@ -2223,7 +2219,6 @@
           <w:noProof/>
           <w:sz w:val="24"/>
           <w:szCs w:val="24"/>
-          <w:lang w:val="bg-BG" w:eastAsia="bg-BG"/>
         </w:rPr>
         <w:drawing>
           <wp:inline distT="0" distB="0" distL="0" distR="0" wp14:anchorId="3580C557" wp14:editId="281F61A4">
@@ -2277,67 +2272,67 @@
     </w:p>
     <w:p>
       <w:pPr>
-        <w:pStyle w:val="Heading1"/>
-        <w:jc w:val="left"/>
-      </w:pPr>
-    </w:p>
-    <w:p>
-      <w:pPr>
-        <w:pStyle w:val="Heading1"/>
-        <w:jc w:val="left"/>
-      </w:pPr>
-    </w:p>
-    <w:p>
-      <w:pPr>
-        <w:pStyle w:val="Heading1"/>
-        <w:jc w:val="left"/>
-      </w:pPr>
-    </w:p>
-    <w:p>
-      <w:pPr>
-        <w:pStyle w:val="Heading1"/>
-        <w:jc w:val="left"/>
-      </w:pPr>
-    </w:p>
-    <w:p>
-      <w:pPr>
-        <w:pStyle w:val="Heading1"/>
-        <w:jc w:val="left"/>
-      </w:pPr>
-    </w:p>
-    <w:p>
-      <w:pPr>
-        <w:pStyle w:val="Heading1"/>
-        <w:jc w:val="left"/>
-      </w:pPr>
-    </w:p>
-    <w:p>
-      <w:pPr>
-        <w:pStyle w:val="Heading1"/>
-        <w:jc w:val="left"/>
-      </w:pPr>
-    </w:p>
-    <w:p>
-      <w:pPr>
-        <w:pStyle w:val="Heading1"/>
-        <w:jc w:val="left"/>
-      </w:pPr>
-    </w:p>
-    <w:p>
-      <w:pPr>
-        <w:pStyle w:val="Heading1"/>
-        <w:jc w:val="left"/>
-      </w:pPr>
-    </w:p>
-    <w:p>
-      <w:pPr>
-        <w:pStyle w:val="Heading1"/>
-        <w:jc w:val="left"/>
-      </w:pPr>
-    </w:p>
-    <w:p>
-      <w:pPr>
-        <w:pStyle w:val="Heading1"/>
+        <w:pStyle w:val="1"/>
+        <w:jc w:val="left"/>
+      </w:pPr>
+    </w:p>
+    <w:p>
+      <w:pPr>
+        <w:pStyle w:val="1"/>
+        <w:jc w:val="left"/>
+      </w:pPr>
+    </w:p>
+    <w:p>
+      <w:pPr>
+        <w:pStyle w:val="1"/>
+        <w:jc w:val="left"/>
+      </w:pPr>
+    </w:p>
+    <w:p>
+      <w:pPr>
+        <w:pStyle w:val="1"/>
+        <w:jc w:val="left"/>
+      </w:pPr>
+    </w:p>
+    <w:p>
+      <w:pPr>
+        <w:pStyle w:val="1"/>
+        <w:jc w:val="left"/>
+      </w:pPr>
+    </w:p>
+    <w:p>
+      <w:pPr>
+        <w:pStyle w:val="1"/>
+        <w:jc w:val="left"/>
+      </w:pPr>
+    </w:p>
+    <w:p>
+      <w:pPr>
+        <w:pStyle w:val="1"/>
+        <w:jc w:val="left"/>
+      </w:pPr>
+    </w:p>
+    <w:p>
+      <w:pPr>
+        <w:pStyle w:val="1"/>
+        <w:jc w:val="left"/>
+      </w:pPr>
+    </w:p>
+    <w:p>
+      <w:pPr>
+        <w:pStyle w:val="1"/>
+        <w:jc w:val="left"/>
+      </w:pPr>
+    </w:p>
+    <w:p>
+      <w:pPr>
+        <w:pStyle w:val="1"/>
+        <w:jc w:val="left"/>
+      </w:pPr>
+    </w:p>
+    <w:p>
+      <w:pPr>
+        <w:pStyle w:val="1"/>
         <w:jc w:val="left"/>
       </w:pPr>
     </w:p>
@@ -2349,7 +2344,7 @@
     </w:p>
     <w:p>
       <w:pPr>
-        <w:pStyle w:val="Heading1"/>
+        <w:pStyle w:val="1"/>
         <w:jc w:val="left"/>
         <w:rPr>
           <w:lang w:val="en-GB"/>
@@ -2365,7 +2360,7 @@
     </w:p>
     <w:p>
       <w:pPr>
-        <w:pStyle w:val="Heading1"/>
+        <w:pStyle w:val="1"/>
         <w:jc w:val="left"/>
         <w:rPr>
           <w:lang w:val="en-GB"/>
@@ -2402,7 +2397,6 @@
       <w:r>
         <w:rPr>
           <w:noProof/>
-          <w:lang w:val="bg-BG" w:eastAsia="bg-BG"/>
         </w:rPr>
         <w:drawing>
           <wp:inline distT="0" distB="0" distL="0" distR="0" wp14:anchorId="56F18B8C" wp14:editId="0B8351D4">
@@ -2456,7 +2450,6 @@
       <w:r>
         <w:rPr>
           <w:noProof/>
-          <w:lang w:val="bg-BG" w:eastAsia="bg-BG"/>
         </w:rPr>
         <w:drawing>
           <wp:inline distT="0" distB="0" distL="0" distR="0" wp14:anchorId="47E6EEEF" wp14:editId="01691428">
@@ -2510,7 +2503,6 @@
       <w:r>
         <w:rPr>
           <w:noProof/>
-          <w:lang w:val="bg-BG" w:eastAsia="bg-BG"/>
         </w:rPr>
         <w:drawing>
           <wp:inline distT="0" distB="0" distL="0" distR="0" wp14:anchorId="3736E107" wp14:editId="4F63A09C">
@@ -2575,7 +2567,7 @@
     </w:p>
     <w:p>
       <w:pPr>
-        <w:pStyle w:val="Heading1"/>
+        <w:pStyle w:val="1"/>
         <w:jc w:val="left"/>
       </w:pPr>
       <w:r>
@@ -2710,7 +2702,7 @@
     </w:p>
     <w:p>
       <w:pPr>
-        <w:pStyle w:val="Heading1"/>
+        <w:pStyle w:val="1"/>
         <w:jc w:val="left"/>
         <w:rPr>
           <w:rStyle w:val="uficommentbody"/>
@@ -2805,7 +2797,6 @@
       <w:r>
         <w:rPr>
           <w:noProof/>
-          <w:lang w:val="bg-BG" w:eastAsia="bg-BG"/>
         </w:rPr>
         <w:lastRenderedPageBreak/>
         <w:drawing>
@@ -3019,7 +3010,7 @@
     </w:p>
     <w:p>
       <w:pPr>
-        <w:pStyle w:val="Heading1"/>
+        <w:pStyle w:val="1"/>
         <w:jc w:val="left"/>
       </w:pPr>
       <w:bookmarkStart w:id="4" w:name="_Toc368839606"/>
@@ -3107,7 +3098,7 @@
     </w:p>
     <w:p>
       <w:pPr>
-        <w:pStyle w:val="ListParagraph"/>
+        <w:pStyle w:val="a7"/>
         <w:numPr>
           <w:ilvl w:val="0"/>
           <w:numId w:val="1"/>
@@ -3119,7 +3110,7 @@
     </w:p>
     <w:p>
       <w:pPr>
-        <w:pStyle w:val="ListParagraph"/>
+        <w:pStyle w:val="a7"/>
         <w:numPr>
           <w:ilvl w:val="0"/>
           <w:numId w:val="1"/>
@@ -3131,7 +3122,7 @@
     </w:p>
     <w:p>
       <w:pPr>
-        <w:pStyle w:val="ListParagraph"/>
+        <w:pStyle w:val="a7"/>
         <w:numPr>
           <w:ilvl w:val="0"/>
           <w:numId w:val="1"/>
@@ -3143,7 +3134,7 @@
     </w:p>
     <w:p>
       <w:pPr>
-        <w:pStyle w:val="ListParagraph"/>
+        <w:pStyle w:val="a7"/>
         <w:numPr>
           <w:ilvl w:val="0"/>
           <w:numId w:val="1"/>
@@ -3155,7 +3146,7 @@
     </w:p>
     <w:p>
       <w:pPr>
-        <w:pStyle w:val="ListParagraph"/>
+        <w:pStyle w:val="a7"/>
         <w:numPr>
           <w:ilvl w:val="0"/>
           <w:numId w:val="1"/>
@@ -3167,7 +3158,7 @@
     </w:p>
     <w:p>
       <w:pPr>
-        <w:pStyle w:val="ListParagraph"/>
+        <w:pStyle w:val="a7"/>
         <w:numPr>
           <w:ilvl w:val="0"/>
           <w:numId w:val="1"/>
@@ -3179,7 +3170,7 @@
     </w:p>
     <w:p>
       <w:pPr>
-        <w:pStyle w:val="ListParagraph"/>
+        <w:pStyle w:val="a7"/>
         <w:numPr>
           <w:ilvl w:val="0"/>
           <w:numId w:val="1"/>
@@ -3191,7 +3182,7 @@
     </w:p>
     <w:p>
       <w:pPr>
-        <w:pStyle w:val="ListParagraph"/>
+        <w:pStyle w:val="a7"/>
         <w:numPr>
           <w:ilvl w:val="0"/>
           <w:numId w:val="1"/>
@@ -3203,7 +3194,7 @@
     </w:p>
     <w:p>
       <w:pPr>
-        <w:pStyle w:val="ListParagraph"/>
+        <w:pStyle w:val="a7"/>
         <w:numPr>
           <w:ilvl w:val="0"/>
           <w:numId w:val="1"/>
@@ -3215,7 +3206,7 @@
     </w:p>
     <w:p>
       <w:pPr>
-        <w:pStyle w:val="ListParagraph"/>
+        <w:pStyle w:val="a7"/>
         <w:numPr>
           <w:ilvl w:val="0"/>
           <w:numId w:val="1"/>
@@ -3227,7 +3218,7 @@
     </w:p>
     <w:p>
       <w:pPr>
-        <w:pStyle w:val="ListParagraph"/>
+        <w:pStyle w:val="a7"/>
         <w:numPr>
           <w:ilvl w:val="0"/>
           <w:numId w:val="1"/>
@@ -3239,7 +3230,7 @@
     </w:p>
     <w:p>
       <w:pPr>
-        <w:pStyle w:val="ListParagraph"/>
+        <w:pStyle w:val="a7"/>
         <w:numPr>
           <w:ilvl w:val="0"/>
           <w:numId w:val="1"/>
@@ -3251,7 +3242,7 @@
     </w:p>
     <w:p>
       <w:pPr>
-        <w:pStyle w:val="ListParagraph"/>
+        <w:pStyle w:val="a7"/>
         <w:numPr>
           <w:ilvl w:val="0"/>
           <w:numId w:val="1"/>
@@ -3263,7 +3254,7 @@
     </w:p>
     <w:p>
       <w:pPr>
-        <w:pStyle w:val="ListParagraph"/>
+        <w:pStyle w:val="a7"/>
         <w:numPr>
           <w:ilvl w:val="0"/>
           <w:numId w:val="1"/>
@@ -3275,7 +3266,7 @@
     </w:p>
     <w:p>
       <w:pPr>
-        <w:pStyle w:val="ListParagraph"/>
+        <w:pStyle w:val="a7"/>
         <w:numPr>
           <w:ilvl w:val="0"/>
           <w:numId w:val="1"/>
@@ -3287,7 +3278,7 @@
     </w:p>
     <w:p>
       <w:pPr>
-        <w:pStyle w:val="ListParagraph"/>
+        <w:pStyle w:val="a7"/>
         <w:numPr>
           <w:ilvl w:val="0"/>
           <w:numId w:val="1"/>
@@ -3299,7 +3290,7 @@
     </w:p>
     <w:p>
       <w:pPr>
-        <w:pStyle w:val="ListParagraph"/>
+        <w:pStyle w:val="a7"/>
         <w:numPr>
           <w:ilvl w:val="0"/>
           <w:numId w:val="1"/>
@@ -3311,7 +3302,7 @@
     </w:p>
     <w:p>
       <w:pPr>
-        <w:pStyle w:val="ListParagraph"/>
+        <w:pStyle w:val="a7"/>
         <w:numPr>
           <w:ilvl w:val="0"/>
           <w:numId w:val="1"/>
@@ -3323,7 +3314,7 @@
     </w:p>
     <w:p>
       <w:pPr>
-        <w:pStyle w:val="ListParagraph"/>
+        <w:pStyle w:val="a7"/>
         <w:numPr>
           <w:ilvl w:val="0"/>
           <w:numId w:val="1"/>
@@ -3335,97 +3326,97 @@
     </w:p>
     <w:p>
       <w:pPr>
-        <w:pStyle w:val="ListParagraph"/>
-      </w:pPr>
-    </w:p>
-    <w:p>
-      <w:pPr>
-        <w:pStyle w:val="ListParagraph"/>
-      </w:pPr>
-    </w:p>
-    <w:p>
-      <w:pPr>
-        <w:pStyle w:val="ListParagraph"/>
-      </w:pPr>
-    </w:p>
-    <w:p>
-      <w:pPr>
-        <w:pStyle w:val="ListParagraph"/>
-      </w:pPr>
-    </w:p>
-    <w:p>
-      <w:pPr>
-        <w:pStyle w:val="ListParagraph"/>
-      </w:pPr>
-    </w:p>
-    <w:p>
-      <w:pPr>
-        <w:pStyle w:val="ListParagraph"/>
-      </w:pPr>
-    </w:p>
-    <w:p>
-      <w:pPr>
-        <w:pStyle w:val="ListParagraph"/>
-      </w:pPr>
-    </w:p>
-    <w:p>
-      <w:pPr>
-        <w:pStyle w:val="ListParagraph"/>
-      </w:pPr>
-    </w:p>
-    <w:p>
-      <w:pPr>
-        <w:pStyle w:val="ListParagraph"/>
-      </w:pPr>
-    </w:p>
-    <w:p>
-      <w:pPr>
-        <w:pStyle w:val="ListParagraph"/>
-      </w:pPr>
-    </w:p>
-    <w:p>
-      <w:pPr>
-        <w:pStyle w:val="ListParagraph"/>
-      </w:pPr>
-    </w:p>
-    <w:p>
-      <w:pPr>
-        <w:pStyle w:val="ListParagraph"/>
-      </w:pPr>
-    </w:p>
-    <w:p>
-      <w:pPr>
-        <w:pStyle w:val="ListParagraph"/>
-      </w:pPr>
-    </w:p>
-    <w:p>
-      <w:pPr>
-        <w:pStyle w:val="ListParagraph"/>
-      </w:pPr>
-    </w:p>
-    <w:p>
-      <w:pPr>
-        <w:pStyle w:val="ListParagraph"/>
-      </w:pPr>
-    </w:p>
-    <w:p>
-      <w:pPr>
-        <w:pStyle w:val="ListParagraph"/>
-      </w:pPr>
-    </w:p>
-    <w:p>
-      <w:pPr>
-        <w:pStyle w:val="ListParagraph"/>
-      </w:pPr>
-    </w:p>
-    <w:p>
-      <w:pPr>
-        <w:pStyle w:val="ListParagraph"/>
-      </w:pPr>
-    </w:p>
-    <w:p>
-      <w:pPr>
-        <w:pStyle w:val="Heading1"/>
+        <w:pStyle w:val="a7"/>
+      </w:pPr>
+    </w:p>
+    <w:p>
+      <w:pPr>
+        <w:pStyle w:val="a7"/>
+      </w:pPr>
+    </w:p>
+    <w:p>
+      <w:pPr>
+        <w:pStyle w:val="a7"/>
+      </w:pPr>
+    </w:p>
+    <w:p>
+      <w:pPr>
+        <w:pStyle w:val="a7"/>
+      </w:pPr>
+    </w:p>
+    <w:p>
+      <w:pPr>
+        <w:pStyle w:val="a7"/>
+      </w:pPr>
+    </w:p>
+    <w:p>
+      <w:pPr>
+        <w:pStyle w:val="a7"/>
+      </w:pPr>
+    </w:p>
+    <w:p>
+      <w:pPr>
+        <w:pStyle w:val="a7"/>
+      </w:pPr>
+    </w:p>
+    <w:p>
+      <w:pPr>
+        <w:pStyle w:val="a7"/>
+      </w:pPr>
+    </w:p>
+    <w:p>
+      <w:pPr>
+        <w:pStyle w:val="a7"/>
+      </w:pPr>
+    </w:p>
+    <w:p>
+      <w:pPr>
+        <w:pStyle w:val="a7"/>
+      </w:pPr>
+    </w:p>
+    <w:p>
+      <w:pPr>
+        <w:pStyle w:val="a7"/>
+      </w:pPr>
+    </w:p>
+    <w:p>
+      <w:pPr>
+        <w:pStyle w:val="a7"/>
+      </w:pPr>
+    </w:p>
+    <w:p>
+      <w:pPr>
+        <w:pStyle w:val="a7"/>
+      </w:pPr>
+    </w:p>
+    <w:p>
+      <w:pPr>
+        <w:pStyle w:val="a7"/>
+      </w:pPr>
+    </w:p>
+    <w:p>
+      <w:pPr>
+        <w:pStyle w:val="a7"/>
+      </w:pPr>
+    </w:p>
+    <w:p>
+      <w:pPr>
+        <w:pStyle w:val="a7"/>
+      </w:pPr>
+    </w:p>
+    <w:p>
+      <w:pPr>
+        <w:pStyle w:val="a7"/>
+      </w:pPr>
+    </w:p>
+    <w:p>
+      <w:pPr>
+        <w:pStyle w:val="a7"/>
+      </w:pPr>
+    </w:p>
+    <w:p>
+      <w:pPr>
+        <w:pStyle w:val="1"/>
         <w:jc w:val="left"/>
       </w:pPr>
       <w:r>
@@ -3435,7 +3426,7 @@
     </w:p>
     <w:p>
       <w:pPr>
-        <w:pStyle w:val="Heading2"/>
+        <w:pStyle w:val="2"/>
       </w:pPr>
       <w:r>
         <w:t>Purpose:</w:t>
@@ -3452,7 +3443,7 @@
     </w:p>
     <w:p>
       <w:pPr>
-        <w:pStyle w:val="Heading2"/>
+        <w:pStyle w:val="2"/>
       </w:pPr>
       <w:r>
         <w:t>Target on screen:</w:t>
@@ -3469,7 +3460,7 @@
     </w:p>
     <w:p>
       <w:pPr>
-        <w:pStyle w:val="Heading2"/>
+        <w:pStyle w:val="2"/>
       </w:pPr>
       <w:r>
         <w:t>Test Data/Simulation:</w:t>
@@ -3486,7 +3477,7 @@
     </w:p>
     <w:p>
       <w:pPr>
-        <w:pStyle w:val="Heading2"/>
+        <w:pStyle w:val="2"/>
       </w:pPr>
       <w:r>
         <w:t xml:space="preserve">Expected Result: </w:t>
@@ -3503,7 +3494,7 @@
     </w:p>
     <w:p>
       <w:pPr>
-        <w:pStyle w:val="Heading2"/>
+        <w:pStyle w:val="2"/>
       </w:pPr>
       <w:r>
         <w:t>Actual Result:</w:t>
@@ -3520,7 +3511,7 @@
     </w:p>
     <w:p>
       <w:pPr>
-        <w:pStyle w:val="Heading2"/>
+        <w:pStyle w:val="2"/>
       </w:pPr>
       <w:r>
         <w:t>Outcome and actions required:</w:t>
@@ -3557,79 +3548,79 @@
     </w:p>
     <w:p>
       <w:pPr>
-        <w:pStyle w:val="Heading1"/>
-        <w:jc w:val="left"/>
-      </w:pPr>
-    </w:p>
-    <w:p>
-      <w:pPr>
-        <w:pStyle w:val="Heading1"/>
-        <w:jc w:val="left"/>
-      </w:pPr>
-    </w:p>
-    <w:p>
-      <w:pPr>
-        <w:pStyle w:val="Heading1"/>
-        <w:jc w:val="left"/>
-      </w:pPr>
-    </w:p>
-    <w:p>
-      <w:pPr>
-        <w:pStyle w:val="Heading1"/>
-        <w:jc w:val="left"/>
-      </w:pPr>
-    </w:p>
-    <w:p>
-      <w:pPr>
-        <w:pStyle w:val="Heading1"/>
-        <w:jc w:val="left"/>
-      </w:pPr>
-    </w:p>
-    <w:p>
-      <w:pPr>
-        <w:pStyle w:val="Heading1"/>
-        <w:jc w:val="left"/>
-      </w:pPr>
-    </w:p>
-    <w:p>
-      <w:pPr>
-        <w:pStyle w:val="Heading1"/>
-        <w:jc w:val="left"/>
-      </w:pPr>
-    </w:p>
-    <w:p>
-      <w:pPr>
-        <w:pStyle w:val="Heading1"/>
-        <w:jc w:val="left"/>
-      </w:pPr>
-    </w:p>
-    <w:p>
-      <w:pPr>
-        <w:pStyle w:val="Heading1"/>
-        <w:jc w:val="left"/>
-      </w:pPr>
-    </w:p>
-    <w:p>
-      <w:pPr>
-        <w:pStyle w:val="Heading1"/>
-        <w:jc w:val="left"/>
-      </w:pPr>
-    </w:p>
-    <w:p>
-      <w:pPr>
-        <w:pStyle w:val="Heading1"/>
-        <w:jc w:val="left"/>
-      </w:pPr>
-    </w:p>
-    <w:p>
-      <w:pPr>
-        <w:pStyle w:val="Heading1"/>
-        <w:jc w:val="left"/>
-      </w:pPr>
-    </w:p>
-    <w:p>
-      <w:pPr>
-        <w:pStyle w:val="Heading1"/>
+        <w:pStyle w:val="1"/>
+        <w:jc w:val="left"/>
+      </w:pPr>
+    </w:p>
+    <w:p>
+      <w:pPr>
+        <w:pStyle w:val="1"/>
+        <w:jc w:val="left"/>
+      </w:pPr>
+    </w:p>
+    <w:p>
+      <w:pPr>
+        <w:pStyle w:val="1"/>
+        <w:jc w:val="left"/>
+      </w:pPr>
+    </w:p>
+    <w:p>
+      <w:pPr>
+        <w:pStyle w:val="1"/>
+        <w:jc w:val="left"/>
+      </w:pPr>
+    </w:p>
+    <w:p>
+      <w:pPr>
+        <w:pStyle w:val="1"/>
+        <w:jc w:val="left"/>
+      </w:pPr>
+    </w:p>
+    <w:p>
+      <w:pPr>
+        <w:pStyle w:val="1"/>
+        <w:jc w:val="left"/>
+      </w:pPr>
+    </w:p>
+    <w:p>
+      <w:pPr>
+        <w:pStyle w:val="1"/>
+        <w:jc w:val="left"/>
+      </w:pPr>
+    </w:p>
+    <w:p>
+      <w:pPr>
+        <w:pStyle w:val="1"/>
+        <w:jc w:val="left"/>
+      </w:pPr>
+    </w:p>
+    <w:p>
+      <w:pPr>
+        <w:pStyle w:val="1"/>
+        <w:jc w:val="left"/>
+      </w:pPr>
+    </w:p>
+    <w:p>
+      <w:pPr>
+        <w:pStyle w:val="1"/>
+        <w:jc w:val="left"/>
+      </w:pPr>
+    </w:p>
+    <w:p>
+      <w:pPr>
+        <w:pStyle w:val="1"/>
+        <w:jc w:val="left"/>
+      </w:pPr>
+    </w:p>
+    <w:p>
+      <w:pPr>
+        <w:pStyle w:val="1"/>
+        <w:jc w:val="left"/>
+      </w:pPr>
+    </w:p>
+    <w:p>
+      <w:pPr>
+        <w:pStyle w:val="1"/>
         <w:jc w:val="left"/>
         <w:sectPr>
           <w:headerReference w:type="default" r:id="rId15"/>
@@ -3643,7 +3634,7 @@
     </w:p>
     <w:p>
       <w:pPr>
-        <w:pStyle w:val="Heading1"/>
+        <w:pStyle w:val="1"/>
         <w:jc w:val="left"/>
       </w:pPr>
       <w:r>
@@ -3859,7 +3850,7 @@
           </w:tcPr>
           <w:p>
             <w:pPr>
-              <w:pStyle w:val="ListParagraph"/>
+              <w:pStyle w:val="a7"/>
               <w:widowControl w:val="0"/>
               <w:numPr>
                 <w:ilvl w:val="0"/>
@@ -3881,7 +3872,7 @@
           </w:p>
           <w:p>
             <w:pPr>
-              <w:pStyle w:val="ListParagraph"/>
+              <w:pStyle w:val="a7"/>
               <w:widowControl w:val="0"/>
               <w:numPr>
                 <w:ilvl w:val="0"/>
@@ -3903,7 +3894,7 @@
           </w:p>
           <w:p>
             <w:pPr>
-              <w:pStyle w:val="ListParagraph"/>
+              <w:pStyle w:val="a7"/>
               <w:widowControl w:val="0"/>
               <w:numPr>
                 <w:ilvl w:val="0"/>
@@ -4062,7 +4053,7 @@
           </w:p>
           <w:p>
             <w:pPr>
-              <w:pStyle w:val="ListParagraph"/>
+              <w:pStyle w:val="a7"/>
               <w:numPr>
                 <w:ilvl w:val="1"/>
                 <w:numId w:val="9"/>
@@ -4078,7 +4069,7 @@
           </w:p>
           <w:p>
             <w:pPr>
-              <w:pStyle w:val="ListParagraph"/>
+              <w:pStyle w:val="a7"/>
               <w:numPr>
                 <w:ilvl w:val="1"/>
                 <w:numId w:val="9"/>
@@ -4250,7 +4241,7 @@
           </w:tcPr>
           <w:p>
             <w:pPr>
-              <w:pStyle w:val="ListParagraph"/>
+              <w:pStyle w:val="a7"/>
               <w:numPr>
                 <w:ilvl w:val="0"/>
                 <w:numId w:val="2"/>
@@ -4261,36 +4252,16 @@
             </w:pPr>
             <w:r>
               <w:lastRenderedPageBreak/>
-              <w:t>W</w:t>
-            </w:r>
-            <w:r>
-              <w:rPr>
-                <w:rFonts w:hint="eastAsia"/>
-              </w:rPr>
-              <w:t xml:space="preserve">hen simulation is in </w:t>
-            </w:r>
-            <w:r>
-              <w:t>“</w:t>
-            </w:r>
-            <w:r>
-              <w:rPr>
-                <w:rFonts w:hint="eastAsia"/>
-              </w:rPr>
-              <w:t>Initial state</w:t>
-            </w:r>
-            <w:r>
-              <w:t>”</w:t>
-            </w:r>
-            <w:r>
-              <w:rPr>
-                <w:rFonts w:hint="eastAsia"/>
-              </w:rPr>
-              <w:t>.</w:t>
-            </w:r>
-          </w:p>
-          <w:p>
-            <w:pPr>
-              <w:pStyle w:val="ListParagraph"/>
+              <w:t xml:space="preserve">Delete B3 under initial or paused state and </w:t>
+            </w:r>
+            <w:r>
+              <w:lastRenderedPageBreak/>
+              <w:t>crossing are existing on grid.</w:t>
+            </w:r>
+          </w:p>
+          <w:p>
+            <w:pPr>
+              <w:pStyle w:val="a7"/>
               <w:numPr>
                 <w:ilvl w:val="0"/>
                 <w:numId w:val="2"/>
@@ -4300,37 +4271,12 @@
               <w:cnfStyle w:val="000000000000" w:firstRow="0" w:lastRow="0" w:firstColumn="0" w:lastColumn="0" w:oddVBand="0" w:evenVBand="0" w:oddHBand="0" w:evenHBand="0" w:firstRowFirstColumn="0" w:firstRowLastColumn="0" w:lastRowFirstColumn="0" w:lastRowLastColumn="0"/>
             </w:pPr>
             <w:r>
-              <w:lastRenderedPageBreak/>
-              <w:t>W</w:t>
-            </w:r>
-            <w:r>
-              <w:rPr>
-                <w:rFonts w:hint="eastAsia"/>
-              </w:rPr>
-              <w:t xml:space="preserve">hen simulation is NOT in </w:t>
-            </w:r>
-            <w:r>
-              <w:t>“</w:t>
-            </w:r>
-            <w:r>
-              <w:rPr>
-                <w:rFonts w:hint="eastAsia"/>
-              </w:rPr>
-              <w:t>Initial state</w:t>
-            </w:r>
-            <w:r>
-              <w:t>”</w:t>
-            </w:r>
-            <w:r>
-              <w:rPr>
-                <w:rFonts w:hint="eastAsia"/>
-              </w:rPr>
-              <w:t>.</w:t>
-            </w:r>
-          </w:p>
-          <w:p>
-            <w:pPr>
-              <w:pStyle w:val="ListParagraph"/>
+              <w:t>Delete C3 under initial or paused state and crossing are existing on grid.</w:t>
+            </w:r>
+          </w:p>
+          <w:p>
+            <w:pPr>
+              <w:pStyle w:val="a7"/>
               <w:numPr>
                 <w:ilvl w:val="0"/>
                 <w:numId w:val="2"/>
@@ -4340,36 +4286,12 @@
               <w:cnfStyle w:val="000000000000" w:firstRow="0" w:lastRow="0" w:firstColumn="0" w:lastColumn="0" w:oddVBand="0" w:evenVBand="0" w:oddHBand="0" w:evenHBand="0" w:firstRowFirstColumn="0" w:firstRowLastColumn="0" w:lastRowFirstColumn="0" w:lastRowLastColumn="0"/>
             </w:pPr>
             <w:r>
-              <w:t>User right clicks</w:t>
-            </w:r>
-            <w:r>
-              <w:rPr>
-                <w:rFonts w:hint="eastAsia"/>
-              </w:rPr>
-              <w:t xml:space="preserve"> a cell with a crossing. (in </w:t>
-            </w:r>
-            <w:r>
-              <w:t>“</w:t>
-            </w:r>
-            <w:r>
-              <w:rPr>
-                <w:rFonts w:hint="eastAsia"/>
-              </w:rPr>
-              <w:t>Initial state</w:t>
-            </w:r>
-            <w:r>
-              <w:t>”</w:t>
-            </w:r>
-            <w:r>
-              <w:rPr>
-                <w:rFonts w:hint="eastAsia"/>
-              </w:rPr>
-              <w:t>)</w:t>
-            </w:r>
-          </w:p>
-          <w:p>
-            <w:pPr>
-              <w:pStyle w:val="ListParagraph"/>
+              <w:t>Delete under initial state, crossings are not existing on grid.</w:t>
+            </w:r>
+          </w:p>
+          <w:p>
+            <w:pPr>
+              <w:pStyle w:val="a7"/>
               <w:numPr>
                 <w:ilvl w:val="0"/>
                 <w:numId w:val="2"/>
@@ -4379,36 +4301,12 @@
               <w:cnfStyle w:val="000000000000" w:firstRow="0" w:lastRow="0" w:firstColumn="0" w:lastColumn="0" w:oddVBand="0" w:evenVBand="0" w:oddHBand="0" w:evenHBand="0" w:firstRowFirstColumn="0" w:firstRowLastColumn="0" w:lastRowFirstColumn="0" w:lastRowLastColumn="0"/>
             </w:pPr>
             <w:r>
-              <w:t>U</w:t>
-            </w:r>
-            <w:r>
-              <w:rPr>
-                <w:rFonts w:hint="eastAsia"/>
-              </w:rPr>
-              <w:t xml:space="preserve">ser right clicks a blank cell. (in </w:t>
-            </w:r>
-            <w:r>
-              <w:t>“</w:t>
-            </w:r>
-            <w:r>
-              <w:rPr>
-                <w:rFonts w:hint="eastAsia"/>
-              </w:rPr>
-              <w:t>Initial state</w:t>
-            </w:r>
-            <w:r>
-              <w:t>”</w:t>
-            </w:r>
-            <w:r>
-              <w:rPr>
-                <w:rFonts w:hint="eastAsia"/>
-              </w:rPr>
-              <w:t>)</w:t>
-            </w:r>
-          </w:p>
-          <w:p>
-            <w:pPr>
-              <w:pStyle w:val="ListParagraph"/>
+              <w:t>Delete under running state.</w:t>
+            </w:r>
+          </w:p>
+          <w:p>
+            <w:pPr>
+              <w:pStyle w:val="a7"/>
               <w:numPr>
                 <w:ilvl w:val="0"/>
                 <w:numId w:val="2"/>
@@ -4443,7 +4341,7 @@
           </w:tcPr>
           <w:p>
             <w:pPr>
-              <w:pStyle w:val="ListParagraph"/>
+              <w:pStyle w:val="a7"/>
               <w:numPr>
                 <w:ilvl w:val="0"/>
                 <w:numId w:val="3"/>
@@ -4454,18 +4352,16 @@
             </w:pPr>
             <w:r>
               <w:lastRenderedPageBreak/>
-              <w:t>S</w:t>
-            </w:r>
-            <w:r>
-              <w:rPr>
-                <w:rFonts w:hint="eastAsia"/>
-              </w:rPr>
-              <w:t>ystem will show the option panel.</w:t>
-            </w:r>
-          </w:p>
-          <w:p>
-            <w:pPr>
-              <w:pStyle w:val="ListParagraph"/>
+              <w:t xml:space="preserve">When click delete, the crossing user chosen B3 </w:t>
+            </w:r>
+            <w:r>
+              <w:lastRenderedPageBreak/>
+              <w:t xml:space="preserve">will be deleted. Flow of C3 will be changed to default one. </w:t>
+            </w:r>
+          </w:p>
+          <w:p>
+            <w:pPr>
+              <w:pStyle w:val="a7"/>
               <w:numPr>
                 <w:ilvl w:val="0"/>
                 <w:numId w:val="3"/>
@@ -4475,19 +4371,12 @@
               <w:cnfStyle w:val="000000000000" w:firstRow="0" w:lastRow="0" w:firstColumn="0" w:lastColumn="0" w:oddVBand="0" w:evenVBand="0" w:oddHBand="0" w:evenHBand="0" w:firstRowFirstColumn="0" w:firstRowLastColumn="0" w:lastRowFirstColumn="0" w:lastRowLastColumn="0"/>
             </w:pPr>
             <w:r>
-              <w:lastRenderedPageBreak/>
-              <w:t>S</w:t>
-            </w:r>
-            <w:r>
-              <w:rPr>
-                <w:rFonts w:hint="eastAsia"/>
-              </w:rPr>
-              <w:t>ystem will show nothing.</w:t>
-            </w:r>
-          </w:p>
-          <w:p>
-            <w:pPr>
-              <w:pStyle w:val="ListParagraph"/>
+              <w:t>C3 will deleted.</w:t>
+            </w:r>
+          </w:p>
+          <w:p>
+            <w:pPr>
+              <w:pStyle w:val="a7"/>
               <w:numPr>
                 <w:ilvl w:val="0"/>
                 <w:numId w:val="3"/>
@@ -4497,18 +4386,12 @@
               <w:cnfStyle w:val="000000000000" w:firstRow="0" w:lastRow="0" w:firstColumn="0" w:lastColumn="0" w:oddVBand="0" w:evenVBand="0" w:oddHBand="0" w:evenHBand="0" w:firstRowFirstColumn="0" w:firstRowLastColumn="0" w:lastRowFirstColumn="0" w:lastRowLastColumn="0"/>
             </w:pPr>
             <w:r>
-              <w:t>S</w:t>
-            </w:r>
-            <w:r>
-              <w:rPr>
-                <w:rFonts w:hint="eastAsia"/>
-              </w:rPr>
-              <w:t>ystem will show the option panel</w:t>
-            </w:r>
-          </w:p>
-          <w:p>
-            <w:pPr>
-              <w:pStyle w:val="ListParagraph"/>
+              <w:t>When user choose an empty cell, right-click menu will not appear.</w:t>
+            </w:r>
+          </w:p>
+          <w:p>
+            <w:pPr>
+              <w:pStyle w:val="a7"/>
               <w:numPr>
                 <w:ilvl w:val="0"/>
                 <w:numId w:val="3"/>
@@ -4518,18 +4401,12 @@
               <w:cnfStyle w:val="000000000000" w:firstRow="0" w:lastRow="0" w:firstColumn="0" w:lastColumn="0" w:oddVBand="0" w:evenVBand="0" w:oddHBand="0" w:evenHBand="0" w:firstRowFirstColumn="0" w:firstRowLastColumn="0" w:lastRowFirstColumn="0" w:lastRowLastColumn="0"/>
             </w:pPr>
             <w:r>
-              <w:t>S</w:t>
-            </w:r>
-            <w:r>
-              <w:rPr>
-                <w:rFonts w:hint="eastAsia"/>
-              </w:rPr>
-              <w:t>ystem will show nothing.</w:t>
-            </w:r>
-          </w:p>
-          <w:p>
-            <w:pPr>
-              <w:pStyle w:val="ListParagraph"/>
+              <w:t>User cannot see the right-click menu no matter on which cell user clicks.</w:t>
+            </w:r>
+          </w:p>
+          <w:p>
+            <w:pPr>
+              <w:pStyle w:val="a7"/>
               <w:numPr>
                 <w:ilvl w:val="0"/>
                 <w:numId w:val="3"/>
@@ -4721,7 +4598,7 @@
           </w:tcPr>
           <w:p>
             <w:pPr>
-              <w:pStyle w:val="ListParagraph"/>
+              <w:pStyle w:val="a7"/>
               <w:numPr>
                 <w:ilvl w:val="0"/>
                 <w:numId w:val="4"/>
@@ -4745,7 +4622,7 @@
           </w:p>
           <w:p>
             <w:pPr>
-              <w:pStyle w:val="ListParagraph"/>
+              <w:pStyle w:val="a7"/>
               <w:numPr>
                 <w:ilvl w:val="0"/>
                 <w:numId w:val="4"/>
@@ -4784,7 +4661,7 @@
           </w:p>
           <w:p>
             <w:pPr>
-              <w:pStyle w:val="ListParagraph"/>
+              <w:pStyle w:val="a7"/>
               <w:numPr>
                 <w:ilvl w:val="0"/>
                 <w:numId w:val="4"/>
@@ -4803,15 +4680,12 @@
               <w:t>ser right clicks a blank cell, for example C4 (</w:t>
             </w:r>
             <w:r>
-              <w:t>the simulations is not running and it is not in pause state</w:t>
-            </w:r>
-            <w:r>
-              <w:t>)</w:t>
-            </w:r>
-          </w:p>
-          <w:p>
-            <w:pPr>
-              <w:pStyle w:val="ListParagraph"/>
+              <w:t>the simulations is not running and it is not in pause state)</w:t>
+            </w:r>
+          </w:p>
+          <w:p>
+            <w:pPr>
+              <w:pStyle w:val="a7"/>
               <w:numPr>
                 <w:ilvl w:val="0"/>
                 <w:numId w:val="4"/>
@@ -4837,7 +4711,7 @@
           </w:tcPr>
           <w:p>
             <w:pPr>
-              <w:pStyle w:val="ListParagraph"/>
+              <w:pStyle w:val="a7"/>
               <w:numPr>
                 <w:ilvl w:val="0"/>
                 <w:numId w:val="5"/>
@@ -4858,7 +4732,7 @@
           </w:p>
           <w:p>
             <w:pPr>
-              <w:pStyle w:val="ListParagraph"/>
+              <w:pStyle w:val="a7"/>
               <w:numPr>
                 <w:ilvl w:val="0"/>
                 <w:numId w:val="5"/>
@@ -4882,7 +4756,7 @@
           </w:p>
           <w:p>
             <w:pPr>
-              <w:pStyle w:val="ListParagraph"/>
+              <w:pStyle w:val="a7"/>
               <w:numPr>
                 <w:ilvl w:val="0"/>
                 <w:numId w:val="5"/>
@@ -4903,7 +4777,7 @@
           </w:p>
           <w:p>
             <w:pPr>
-              <w:pStyle w:val="ListParagraph"/>
+              <w:pStyle w:val="a7"/>
               <w:numPr>
                 <w:ilvl w:val="0"/>
                 <w:numId w:val="5"/>
@@ -5000,7 +4874,11 @@
               <w:cnfStyle w:val="000000000000" w:firstRow="0" w:lastRow="0" w:firstColumn="0" w:lastColumn="0" w:oddVBand="0" w:evenVBand="0" w:oddHBand="0" w:evenHBand="0" w:firstRowFirstColumn="0" w:firstRowLastColumn="0" w:lastRowFirstColumn="0" w:lastRowLastColumn="0"/>
             </w:pPr>
             <w:r>
-              <w:t>1. Right click on cell B2 (with crossing) then choose rotate crossing option.</w:t>
+              <w:t xml:space="preserve">1. Right click on cell B2 (with crossing) then choose rotate </w:t>
+            </w:r>
+            <w:r>
+              <w:lastRenderedPageBreak/>
+              <w:t>crossing option.</w:t>
             </w:r>
           </w:p>
           <w:p>
@@ -5018,7 +4896,6 @@
               <w:cnfStyle w:val="000000000000" w:firstRow="0" w:lastRow="0" w:firstColumn="0" w:lastColumn="0" w:oddVBand="0" w:evenVBand="0" w:oddHBand="0" w:evenHBand="0" w:firstRowFirstColumn="0" w:firstRowLastColumn="0" w:lastRowFirstColumn="0" w:lastRowLastColumn="0"/>
             </w:pPr>
             <w:r>
-              <w:lastRenderedPageBreak/>
               <w:t>3. Start simulation. Right click on any cell.</w:t>
             </w:r>
           </w:p>
@@ -5073,6 +4950,7 @@
               <w:cnfStyle w:val="000000000000" w:firstRow="0" w:lastRow="0" w:firstColumn="0" w:lastColumn="0" w:oddVBand="0" w:evenVBand="0" w:oddHBand="0" w:evenHBand="0" w:firstRowFirstColumn="0" w:firstRowLastColumn="0" w:lastRowFirstColumn="0" w:lastRowLastColumn="0"/>
             </w:pPr>
             <w:r>
+              <w:lastRenderedPageBreak/>
               <w:t>2. No such option should be available to user</w:t>
             </w:r>
           </w:p>
@@ -5094,7 +4972,6 @@
               <w:cnfStyle w:val="000000000000" w:firstRow="0" w:lastRow="0" w:firstColumn="0" w:lastColumn="0" w:oddVBand="0" w:evenVBand="0" w:oddHBand="0" w:evenHBand="0" w:firstRowFirstColumn="0" w:firstRowLastColumn="0" w:lastRowFirstColumn="0" w:lastRowLastColumn="0"/>
             </w:pPr>
             <w:r>
-              <w:lastRenderedPageBreak/>
               <w:t>4. No Nothing happens and no options pop out</w:t>
             </w:r>
           </w:p>
@@ -5366,6 +5243,7 @@
               <w:cnfStyle w:val="000000000000" w:firstRow="0" w:lastRow="0" w:firstColumn="0" w:lastColumn="0" w:oddVBand="0" w:evenVBand="0" w:oddHBand="0" w:evenHBand="0" w:firstRowFirstColumn="0" w:firstRowLastColumn="0" w:lastRowFirstColumn="0" w:lastRowLastColumn="0"/>
             </w:pPr>
             <w:r>
+              <w:lastRenderedPageBreak/>
               <w:t>2. Right click on cell C4 (without crossing). Choose Change traffic light setup option.</w:t>
             </w:r>
           </w:p>
@@ -5374,7 +5252,6 @@
               <w:cnfStyle w:val="000000000000" w:firstRow="0" w:lastRow="0" w:firstColumn="0" w:lastColumn="0" w:oddVBand="0" w:evenVBand="0" w:oddHBand="0" w:evenHBand="0" w:firstRowFirstColumn="0" w:firstRowLastColumn="0" w:lastRowFirstColumn="0" w:lastRowLastColumn="0"/>
             </w:pPr>
             <w:r>
-              <w:lastRenderedPageBreak/>
               <w:t>3. Start simulation. Right click on any crossing.</w:t>
             </w:r>
           </w:p>
@@ -5421,6 +5298,7 @@
               <w:cnfStyle w:val="000000000000" w:firstRow="0" w:lastRow="0" w:firstColumn="0" w:lastColumn="0" w:oddVBand="0" w:evenVBand="0" w:oddHBand="0" w:evenHBand="0" w:firstRowFirstColumn="0" w:firstRowLastColumn="0" w:lastRowFirstColumn="0" w:lastRowLastColumn="0"/>
             </w:pPr>
             <w:r>
+              <w:lastRenderedPageBreak/>
               <w:t>3. No options should appear.</w:t>
             </w:r>
           </w:p>
@@ -5437,11 +5315,7 @@
               <w:cnfStyle w:val="000000000000" w:firstRow="0" w:lastRow="0" w:firstColumn="0" w:lastColumn="0" w:oddVBand="0" w:evenVBand="0" w:oddHBand="0" w:evenHBand="0" w:firstRowFirstColumn="0" w:firstRowLastColumn="0" w:lastRowFirstColumn="0" w:lastRowLastColumn="0"/>
             </w:pPr>
             <w:r>
-              <w:t xml:space="preserve">5. The crossing on cell B2 now has a different setup for the </w:t>
-            </w:r>
-            <w:r>
-              <w:lastRenderedPageBreak/>
-              <w:t xml:space="preserve">stages of the traffic light. </w:t>
+              <w:t xml:space="preserve">5. The crossing on cell B2 now has a different setup for the stages of the traffic light. </w:t>
             </w:r>
           </w:p>
         </w:tc>
@@ -5498,7 +5372,10 @@
               <w:cnfStyle w:val="000000100000" w:firstRow="0" w:lastRow="0" w:firstColumn="0" w:lastColumn="0" w:oddVBand="0" w:evenVBand="0" w:oddHBand="1" w:evenHBand="0" w:firstRowFirstColumn="0" w:firstRowLastColumn="0" w:lastRowFirstColumn="0" w:lastRowLastColumn="0"/>
             </w:pPr>
             <w:r>
-              <w:t>Alter flow for crossing</w:t>
+              <w:rPr>
+                <w:rFonts w:hint="eastAsia"/>
+              </w:rPr>
+              <w:t>Navigate</w:t>
             </w:r>
           </w:p>
         </w:tc>
@@ -5512,7 +5389,13 @@
               <w:cnfStyle w:val="000000100000" w:firstRow="0" w:lastRow="0" w:firstColumn="0" w:lastColumn="0" w:oddVBand="0" w:evenVBand="0" w:oddHBand="1" w:evenHBand="0" w:firstRowFirstColumn="0" w:firstRowLastColumn="0" w:lastRowFirstColumn="0" w:lastRowLastColumn="0"/>
             </w:pPr>
             <w:r>
-              <w:t>Grid-&gt;Crossing-&gt;Right click menu-&gt;crossing setting-&gt;flow setting</w:t>
+              <w:t>Project-grid screen</w:t>
+            </w:r>
+            <w:r>
+              <w:rPr>
+                <w:rFonts w:hint="eastAsia"/>
+              </w:rPr>
+              <w:t>-&gt;Navigation button</w:t>
             </w:r>
           </w:p>
         </w:tc>
@@ -5526,25 +5409,25 @@
               <w:cnfStyle w:val="000000100000" w:firstRow="0" w:lastRow="0" w:firstColumn="0" w:lastColumn="0" w:oddVBand="0" w:evenVBand="0" w:oddHBand="1" w:evenHBand="0" w:firstRowFirstColumn="0" w:firstRowLastColumn="0" w:lastRowFirstColumn="0" w:lastRowLastColumn="0"/>
             </w:pPr>
             <w:r>
-              <w:t>1.When simulation is in “Initial state”</w:t>
-            </w:r>
-          </w:p>
-          <w:p>
-            <w:pPr>
-              <w:jc w:val="left"/>
-              <w:cnfStyle w:val="000000100000" w:firstRow="0" w:lastRow="0" w:firstColumn="0" w:lastColumn="0" w:oddVBand="0" w:evenVBand="0" w:oddHBand="1" w:evenHBand="0" w:firstRowFirstColumn="0" w:firstRowLastColumn="0" w:lastRowFirstColumn="0" w:lastRowLastColumn="0"/>
-            </w:pPr>
-            <w:r>
-              <w:t>2.When simulation is running</w:t>
-            </w:r>
-          </w:p>
-          <w:p>
-            <w:pPr>
-              <w:jc w:val="left"/>
-              <w:cnfStyle w:val="000000100000" w:firstRow="0" w:lastRow="0" w:firstColumn="0" w:lastColumn="0" w:oddVBand="0" w:evenVBand="0" w:oddHBand="1" w:evenHBand="0" w:firstRowFirstColumn="0" w:firstRowLastColumn="0" w:lastRowFirstColumn="0" w:lastRowLastColumn="0"/>
-            </w:pPr>
-            <w:r>
-              <w:t>3.When simulation is paused</w:t>
+              <w:t>1.When simulation is not running or paused and crossings are existing on grid.</w:t>
+            </w:r>
+          </w:p>
+          <w:p>
+            <w:pPr>
+              <w:jc w:val="left"/>
+              <w:cnfStyle w:val="000000100000" w:firstRow="0" w:lastRow="0" w:firstColumn="0" w:lastColumn="0" w:oddVBand="0" w:evenVBand="0" w:oddHBand="1" w:evenHBand="0" w:firstRowFirstColumn="0" w:firstRowLastColumn="0" w:lastRowFirstColumn="0" w:lastRowLastColumn="0"/>
+            </w:pPr>
+            <w:r>
+              <w:t>2.When simulation is not running or paused and crossings are not existing on grid.</w:t>
+            </w:r>
+          </w:p>
+          <w:p>
+            <w:pPr>
+              <w:jc w:val="left"/>
+              <w:cnfStyle w:val="000000100000" w:firstRow="0" w:lastRow="0" w:firstColumn="0" w:lastColumn="0" w:oddVBand="0" w:evenVBand="0" w:oddHBand="1" w:evenHBand="0" w:firstRowFirstColumn="0" w:firstRowLastColumn="0" w:lastRowFirstColumn="0" w:lastRowLastColumn="0"/>
+            </w:pPr>
+            <w:r>
+              <w:t>3.When simulation is running.</w:t>
             </w:r>
           </w:p>
           <w:p>
@@ -5564,32 +5447,101 @@
               <w:cnfStyle w:val="000000100000" w:firstRow="0" w:lastRow="0" w:firstColumn="0" w:lastColumn="0" w:oddVBand="0" w:evenVBand="0" w:oddHBand="1" w:evenHBand="0" w:firstRowFirstColumn="0" w:firstRowLastColumn="0" w:lastRowFirstColumn="0" w:lastRowLastColumn="0"/>
             </w:pPr>
             <w:r>
-              <w:t xml:space="preserve">1. User is allowed to alter flow for existing crossing on the grid cell. </w:t>
-            </w:r>
-          </w:p>
-          <w:p>
-            <w:pPr>
-              <w:jc w:val="left"/>
-              <w:cnfStyle w:val="000000100000" w:firstRow="0" w:lastRow="0" w:firstColumn="0" w:lastColumn="0" w:oddVBand="0" w:evenVBand="0" w:oddHBand="1" w:evenHBand="0" w:firstRowFirstColumn="0" w:firstRowLastColumn="0" w:lastRowFirstColumn="0" w:lastRowLastColumn="0"/>
-            </w:pPr>
-            <w:r>
-              <w:t xml:space="preserve">2. User is not allowed to alter flow. </w:t>
-            </w:r>
-          </w:p>
-          <w:p>
-            <w:pPr>
-              <w:jc w:val="left"/>
-              <w:cnfStyle w:val="000000100000" w:firstRow="0" w:lastRow="0" w:firstColumn="0" w:lastColumn="0" w:oddVBand="0" w:evenVBand="0" w:oddHBand="1" w:evenHBand="0" w:firstRowFirstColumn="0" w:firstRowLastColumn="0" w:lastRowFirstColumn="0" w:lastRowLastColumn="0"/>
-            </w:pPr>
-            <w:r>
-              <w:t>3. User is not allowed to alter flow.</w:t>
-            </w:r>
-          </w:p>
-          <w:p>
-            <w:pPr>
-              <w:jc w:val="left"/>
-              <w:cnfStyle w:val="000000100000" w:firstRow="0" w:lastRow="0" w:firstColumn="0" w:lastColumn="0" w:oddVBand="0" w:evenVBand="0" w:oddHBand="1" w:evenHBand="0" w:firstRowFirstColumn="0" w:firstRowLastColumn="0" w:lastRowFirstColumn="0" w:lastRowLastColumn="0"/>
-            </w:pPr>
+              <w:rPr>
+                <w:rFonts w:hint="eastAsia"/>
+              </w:rPr>
+              <w:t>1.Navigation button is unavailable for users</w:t>
+            </w:r>
+          </w:p>
+          <w:p>
+            <w:pPr>
+              <w:jc w:val="left"/>
+              <w:cnfStyle w:val="000000100000" w:firstRow="0" w:lastRow="0" w:firstColumn="0" w:lastColumn="0" w:oddVBand="0" w:evenVBand="0" w:oddHBand="1" w:evenHBand="0" w:firstRowFirstColumn="0" w:firstRowLastColumn="0" w:lastRowFirstColumn="0" w:lastRowLastColumn="0"/>
+            </w:pPr>
+          </w:p>
+          <w:p>
+            <w:pPr>
+              <w:jc w:val="left"/>
+              <w:cnfStyle w:val="000000100000" w:firstRow="0" w:lastRow="0" w:firstColumn="0" w:lastColumn="0" w:oddVBand="0" w:evenVBand="0" w:oddHBand="1" w:evenHBand="0" w:firstRowFirstColumn="0" w:firstRowLastColumn="0" w:lastRowFirstColumn="0" w:lastRowLastColumn="0"/>
+            </w:pPr>
+            <w:r>
+              <w:rPr>
+                <w:rFonts w:hint="eastAsia"/>
+              </w:rPr>
+              <w:t xml:space="preserve">2.Navigation  button is </w:t>
+            </w:r>
+            <w:r>
+              <w:t>unavailable</w:t>
+            </w:r>
+            <w:r>
+              <w:rPr>
+                <w:rFonts w:hint="eastAsia"/>
+              </w:rPr>
+              <w:t xml:space="preserve"> for users</w:t>
+            </w:r>
+          </w:p>
+          <w:p>
+            <w:pPr>
+              <w:jc w:val="left"/>
+              <w:cnfStyle w:val="000000100000" w:firstRow="0" w:lastRow="0" w:firstColumn="0" w:lastColumn="0" w:oddVBand="0" w:evenVBand="0" w:oddHBand="1" w:evenHBand="0" w:firstRowFirstColumn="0" w:firstRowLastColumn="0" w:lastRowFirstColumn="0" w:lastRowLastColumn="0"/>
+            </w:pPr>
+          </w:p>
+          <w:p>
+            <w:pPr>
+              <w:jc w:val="left"/>
+              <w:cnfStyle w:val="000000100000" w:firstRow="0" w:lastRow="0" w:firstColumn="0" w:lastColumn="0" w:oddVBand="0" w:evenVBand="0" w:oddHBand="1" w:evenHBand="0" w:firstRowFirstColumn="0" w:firstRowLastColumn="0" w:lastRowFirstColumn="0" w:lastRowLastColumn="0"/>
+            </w:pPr>
+            <w:r>
+              <w:rPr>
+                <w:rFonts w:hint="eastAsia"/>
+              </w:rPr>
+              <w:t>3.User click</w:t>
+            </w:r>
+            <w:r>
+              <w:t>s the</w:t>
+            </w:r>
+            <w:r>
+              <w:rPr>
+                <w:rFonts w:hint="eastAsia"/>
+              </w:rPr>
+              <w:t xml:space="preserve"> navigation start point button, then user select</w:t>
+            </w:r>
+            <w:r>
+              <w:t>s</w:t>
+            </w:r>
+            <w:r>
+              <w:rPr>
+                <w:rFonts w:hint="eastAsia"/>
+              </w:rPr>
+              <w:t xml:space="preserve"> start point ,</w:t>
+            </w:r>
+            <w:r>
+              <w:t>then clicks the destination point button  and selects</w:t>
+            </w:r>
+            <w:r>
+              <w:rPr>
+                <w:rFonts w:hint="eastAsia"/>
+              </w:rPr>
+              <w:t xml:space="preserve"> end point and input the flow number</w:t>
+            </w:r>
+            <w:r>
+              <w:t>s</w:t>
+            </w:r>
+            <w:r>
+              <w:rPr>
+                <w:rFonts w:hint="eastAsia"/>
+              </w:rPr>
+              <w:t xml:space="preserve">, click </w:t>
+            </w:r>
+            <w:r>
+              <w:t>confirm</w:t>
+            </w:r>
+            <w:r>
+              <w:rPr>
+                <w:rFonts w:hint="eastAsia"/>
+              </w:rPr>
+              <w:t xml:space="preserve"> button and the data saved or back to default value. After save value, system calculates the new data.</w:t>
+            </w:r>
           </w:p>
         </w:tc>
         <w:tc>
@@ -5647,7 +5599,10 @@
               <w:rPr>
                 <w:rFonts w:hint="eastAsia"/>
               </w:rPr>
-              <w:t>Navigate</w:t>
+              <w:t xml:space="preserve">Play </w:t>
+            </w:r>
+            <w:r>
+              <w:t>Simulation</w:t>
             </w:r>
           </w:p>
         </w:tc>
@@ -5661,13 +5616,13 @@
               <w:cnfStyle w:val="000000000000" w:firstRow="0" w:lastRow="0" w:firstColumn="0" w:lastColumn="0" w:oddVBand="0" w:evenVBand="0" w:oddHBand="0" w:evenHBand="0" w:firstRowFirstColumn="0" w:firstRowLastColumn="0" w:lastRowFirstColumn="0" w:lastRowLastColumn="0"/>
             </w:pPr>
             <w:r>
-              <w:t>Project-grid screen</w:t>
-            </w:r>
-            <w:r>
-              <w:rPr>
-                <w:rFonts w:hint="eastAsia"/>
-              </w:rPr>
-              <w:t>-&gt;Navigation button</w:t>
+              <w:t>Project-grid screen -&gt;</w:t>
+            </w:r>
+            <w:r>
+              <w:rPr>
+                <w:rFonts w:hint="eastAsia"/>
+              </w:rPr>
+              <w:t>Play simulation</w:t>
             </w:r>
           </w:p>
         </w:tc>
@@ -5681,16 +5636,10 @@
               <w:cnfStyle w:val="000000000000" w:firstRow="0" w:lastRow="0" w:firstColumn="0" w:lastColumn="0" w:oddVBand="0" w:evenVBand="0" w:oddHBand="0" w:evenHBand="0" w:firstRowFirstColumn="0" w:firstRowLastColumn="0" w:lastRowFirstColumn="0" w:lastRowLastColumn="0"/>
             </w:pPr>
             <w:r>
-              <w:t>1. When</w:t>
-            </w:r>
-            <w:r>
-              <w:rPr>
-                <w:rFonts w:hint="eastAsia"/>
-              </w:rPr>
-              <w:t xml:space="preserve"> simulation is in </w:t>
-            </w:r>
-            <w:r>
-              <w:t>“Running state”.</w:t>
+              <w:t xml:space="preserve">1. </w:t>
+            </w:r>
+            <w:r>
+              <w:t>When simulation is not running or paused and crossings are existing on grid.</w:t>
             </w:r>
           </w:p>
           <w:p>
@@ -5717,10 +5666,14 @@
               <w:rPr>
                 <w:rFonts w:hint="eastAsia"/>
               </w:rPr>
-              <w:t xml:space="preserve">hen simulation is in </w:t>
-            </w:r>
-            <w:r>
-              <w:t>“Paused state”.</w:t>
+              <w:t xml:space="preserve">hen simulation </w:t>
+            </w:r>
+            <w:r>
+              <w:t xml:space="preserve">is not </w:t>
+            </w:r>
+            <w:r>
+              <w:lastRenderedPageBreak/>
+              <w:t>running or paused and crossings are not existing on grid.</w:t>
             </w:r>
           </w:p>
           <w:p>
@@ -5741,16 +5694,7 @@
               <w:t>3.</w:t>
             </w:r>
             <w:r>
-              <w:t xml:space="preserve"> </w:t>
-            </w:r>
-            <w:r>
-              <w:rPr>
-                <w:rFonts w:hint="eastAsia"/>
-              </w:rPr>
-              <w:t xml:space="preserve">When simulation is in </w:t>
-            </w:r>
-            <w:r>
-              <w:t>“Initial state”.</w:t>
+              <w:t xml:space="preserve"> When simulation is running.</w:t>
             </w:r>
           </w:p>
         </w:tc>
@@ -5767,7 +5711,15 @@
               <w:rPr>
                 <w:rFonts w:hint="eastAsia"/>
               </w:rPr>
-              <w:t>1.Navigation button is unavailable for users</w:t>
+              <w:lastRenderedPageBreak/>
+              <w:t xml:space="preserve">1. </w:t>
+            </w:r>
+            <w:r>
+              <w:t xml:space="preserve">1 There’re crossing already on grid and connect to each other. User click Navigate button which in tool panel. After that system asking user </w:t>
+            </w:r>
+            <w:r>
+              <w:lastRenderedPageBreak/>
+              <w:t>to choose two points on crossings. Suggested begin point and end point will show on the map. User can make decision for navigate route. After setting done, cars flow will go through from begin point to end point.</w:t>
             </w:r>
           </w:p>
           <w:p>
@@ -5775,89 +5727,49 @@
               <w:jc w:val="left"/>
               <w:cnfStyle w:val="000000000000" w:firstRow="0" w:lastRow="0" w:firstColumn="0" w:lastColumn="0" w:oddVBand="0" w:evenVBand="0" w:oddHBand="0" w:evenHBand="0" w:firstRowFirstColumn="0" w:firstRowLastColumn="0" w:lastRowFirstColumn="0" w:lastRowLastColumn="0"/>
             </w:pPr>
+            <w:r>
+              <w:t>1.2 If there’s no crossing connect to each other, navigate button is not available.</w:t>
+            </w:r>
           </w:p>
           <w:p>
             <w:pPr>
               <w:jc w:val="left"/>
               <w:cnfStyle w:val="000000000000" w:firstRow="0" w:lastRow="0" w:firstColumn="0" w:lastColumn="0" w:oddVBand="0" w:evenVBand="0" w:oddHBand="0" w:evenHBand="0" w:firstRowFirstColumn="0" w:firstRowLastColumn="0" w:lastRowFirstColumn="0" w:lastRowLastColumn="0"/>
             </w:pPr>
-            <w:r>
-              <w:rPr>
-                <w:rFonts w:hint="eastAsia"/>
-              </w:rPr>
-              <w:t xml:space="preserve">2.Navigation  button is </w:t>
-            </w:r>
-            <w:r>
-              <w:t>unavailable</w:t>
-            </w:r>
-            <w:r>
-              <w:rPr>
-                <w:rFonts w:hint="eastAsia"/>
-              </w:rPr>
-              <w:t xml:space="preserve"> for users</w:t>
-            </w:r>
+            <w:bookmarkStart w:id="5" w:name="_GoBack"/>
+            <w:bookmarkEnd w:id="5"/>
           </w:p>
           <w:p>
             <w:pPr>
               <w:jc w:val="left"/>
               <w:cnfStyle w:val="000000000000" w:firstRow="0" w:lastRow="0" w:firstColumn="0" w:lastColumn="0" w:oddVBand="0" w:evenVBand="0" w:oddHBand="0" w:evenHBand="0" w:firstRowFirstColumn="0" w:firstRowLastColumn="0" w:lastRowFirstColumn="0" w:lastRowLastColumn="0"/>
             </w:pPr>
+            <w:r>
+              <w:rPr>
+                <w:rFonts w:hint="eastAsia"/>
+              </w:rPr>
+              <w:t xml:space="preserve">2. </w:t>
+            </w:r>
+            <w:r>
+              <w:t>navigate button is not available.</w:t>
+            </w:r>
           </w:p>
           <w:p>
             <w:pPr>
               <w:jc w:val="left"/>
               <w:cnfStyle w:val="000000000000" w:firstRow="0" w:lastRow="0" w:firstColumn="0" w:lastColumn="0" w:oddVBand="0" w:evenVBand="0" w:oddHBand="0" w:evenHBand="0" w:firstRowFirstColumn="0" w:firstRowLastColumn="0" w:lastRowFirstColumn="0" w:lastRowLastColumn="0"/>
             </w:pPr>
-            <w:r>
-              <w:rPr>
-                <w:rFonts w:hint="eastAsia"/>
-              </w:rPr>
-              <w:t>3.User click</w:t>
-            </w:r>
-            <w:r>
-              <w:t>s the</w:t>
-            </w:r>
-            <w:r>
-              <w:rPr>
-                <w:rFonts w:hint="eastAsia"/>
-              </w:rPr>
-              <w:t xml:space="preserve"> navigation start point button, then user select</w:t>
-            </w:r>
-            <w:r>
-              <w:t>s</w:t>
-            </w:r>
-            <w:r>
-              <w:rPr>
-                <w:rFonts w:hint="eastAsia"/>
-              </w:rPr>
-              <w:t xml:space="preserve"> start point ,</w:t>
-            </w:r>
-            <w:r>
-              <w:t>then clicks the destination point button  and selects</w:t>
-            </w:r>
-            <w:r>
-              <w:rPr>
-                <w:rFonts w:hint="eastAsia"/>
-              </w:rPr>
-              <w:t xml:space="preserve"> end point and input the flow number</w:t>
-            </w:r>
-            <w:r>
-              <w:t>s</w:t>
-            </w:r>
-            <w:r>
-              <w:rPr>
-                <w:rFonts w:hint="eastAsia"/>
-              </w:rPr>
-              <w:t xml:space="preserve">, click </w:t>
-            </w:r>
-            <w:r>
-              <w:t>confirm</w:t>
-            </w:r>
-            <w:r>
-              <w:rPr>
-                <w:rFonts w:hint="eastAsia"/>
-              </w:rPr>
-              <w:t xml:space="preserve"> button and the data saved or back to default value. After save value, system calculates the new data.</w:t>
+          </w:p>
+          <w:p>
+            <w:pPr>
+              <w:jc w:val="left"/>
+              <w:cnfStyle w:val="000000000000" w:firstRow="0" w:lastRow="0" w:firstColumn="0" w:lastColumn="0" w:oddVBand="0" w:evenVBand="0" w:oddHBand="0" w:evenHBand="0" w:firstRowFirstColumn="0" w:firstRowLastColumn="0" w:lastRowFirstColumn="0" w:lastRowLastColumn="0"/>
+            </w:pPr>
+            <w:r>
+              <w:t xml:space="preserve">3. </w:t>
+            </w:r>
+            <w:r>
+              <w:t>navigate button is not available.</w:t>
             </w:r>
           </w:p>
         </w:tc>
@@ -5902,6 +5814,7 @@
               <w:rPr>
                 <w:rFonts w:hint="eastAsia"/>
               </w:rPr>
+              <w:lastRenderedPageBreak/>
               <w:t>9</w:t>
             </w:r>
             <w:r>
@@ -5924,7 +5837,6 @@
               <w:t xml:space="preserve">Play </w:t>
             </w:r>
             <w:r>
-              <w:lastRenderedPageBreak/>
               <w:t>Simulation</w:t>
             </w:r>
           </w:p>
@@ -5938,12 +5850,7 @@
               <w:cnfStyle w:val="000000100000" w:firstRow="0" w:lastRow="0" w:firstColumn="0" w:lastColumn="0" w:oddVBand="0" w:evenVBand="0" w:oddHBand="1" w:evenHBand="0" w:firstRowFirstColumn="0" w:firstRowLastColumn="0" w:lastRowFirstColumn="0" w:lastRowLastColumn="0"/>
             </w:pPr>
             <w:r>
-              <w:lastRenderedPageBreak/>
-              <w:t>Project-grid screen -</w:t>
-            </w:r>
-            <w:r>
-              <w:lastRenderedPageBreak/>
-              <w:t>&gt;</w:t>
+              <w:t>Project-grid screen -&gt;</w:t>
             </w:r>
             <w:r>
               <w:rPr>
@@ -5965,21 +5872,13 @@
               <w:cnfStyle w:val="000000100000" w:firstRow="0" w:lastRow="0" w:firstColumn="0" w:lastColumn="0" w:oddVBand="0" w:evenVBand="0" w:oddHBand="1" w:evenHBand="0" w:firstRowFirstColumn="0" w:firstRowLastColumn="0" w:lastRowFirstColumn="0" w:lastRowLastColumn="0"/>
             </w:pPr>
             <w:r>
-              <w:lastRenderedPageBreak/>
               <w:t>1. When</w:t>
             </w:r>
             <w:r>
               <w:rPr>
                 <w:rFonts w:hint="eastAsia"/>
               </w:rPr>
-              <w:t xml:space="preserve"> simulation is already </w:t>
-            </w:r>
-            <w:r>
-              <w:rPr>
-                <w:rFonts w:hint="eastAsia"/>
-              </w:rPr>
-              <w:lastRenderedPageBreak/>
-              <w:t>running</w:t>
+              <w:t xml:space="preserve"> simulation is already running</w:t>
             </w:r>
             <w:r>
               <w:rPr>
@@ -6044,15 +5943,10 @@
               <w:rPr>
                 <w:rFonts w:hint="eastAsia"/>
               </w:rPr>
-              <w:lastRenderedPageBreak/>
               <w:t>1</w:t>
             </w:r>
             <w:r>
-              <w:t xml:space="preserve"> Play simulation button </w:t>
-            </w:r>
-            <w:r>
-              <w:lastRenderedPageBreak/>
-              <w:t>become pause simulation button, it can only achieve pause function</w:t>
+              <w:t xml:space="preserve"> Play simulation button become pause simulation button, it can only achieve pause function</w:t>
             </w:r>
             <w:r>
               <w:rPr>
@@ -6135,70 +6029,71 @@
               <w:jc w:val="left"/>
             </w:pPr>
             <w:r>
+              <w:t>10.</w:t>
+            </w:r>
+          </w:p>
+        </w:tc>
+        <w:tc>
+          <w:tcPr>
+            <w:tcW w:w="1485" w:type="dxa"/>
+          </w:tcPr>
+          <w:p>
+            <w:pPr>
+              <w:cnfStyle w:val="000000000000" w:firstRow="0" w:lastRow="0" w:firstColumn="0" w:lastColumn="0" w:oddVBand="0" w:evenVBand="0" w:oddHBand="0" w:evenHBand="0" w:firstRowFirstColumn="0" w:firstRowLastColumn="0" w:lastRowFirstColumn="0" w:lastRowLastColumn="0"/>
+            </w:pPr>
+            <w:r>
+              <w:t>Pause Simulation</w:t>
+            </w:r>
+          </w:p>
+        </w:tc>
+        <w:tc>
+          <w:tcPr>
+            <w:tcW w:w="2120" w:type="dxa"/>
+          </w:tcPr>
+          <w:p>
+            <w:pPr>
+              <w:cnfStyle w:val="000000000000" w:firstRow="0" w:lastRow="0" w:firstColumn="0" w:lastColumn="0" w:oddVBand="0" w:evenVBand="0" w:oddHBand="0" w:evenHBand="0" w:firstRowFirstColumn="0" w:firstRowLastColumn="0" w:lastRowFirstColumn="0" w:lastRowLastColumn="0"/>
+            </w:pPr>
+            <w:r>
+              <w:t>Power-grid screen-&gt;Pause button.</w:t>
+            </w:r>
+          </w:p>
+        </w:tc>
+        <w:tc>
+          <w:tcPr>
+            <w:tcW w:w="2869" w:type="dxa"/>
+          </w:tcPr>
+          <w:p>
+            <w:pPr>
+              <w:cnfStyle w:val="000000000000" w:firstRow="0" w:lastRow="0" w:firstColumn="0" w:lastColumn="0" w:oddVBand="0" w:evenVBand="0" w:oddHBand="0" w:evenHBand="0" w:firstRowFirstColumn="0" w:firstRowLastColumn="0" w:lastRowFirstColumn="0" w:lastRowLastColumn="0"/>
+            </w:pPr>
+            <w:r>
+              <w:t>1. When simulation is running.</w:t>
+            </w:r>
+          </w:p>
+          <w:p>
+            <w:pPr>
+              <w:cnfStyle w:val="000000000000" w:firstRow="0" w:lastRow="0" w:firstColumn="0" w:lastColumn="0" w:oddVBand="0" w:evenVBand="0" w:oddHBand="0" w:evenHBand="0" w:firstRowFirstColumn="0" w:firstRowLastColumn="0" w:lastRowFirstColumn="0" w:lastRowLastColumn="0"/>
+            </w:pPr>
+            <w:r>
+              <w:t>2. When simulation is NOT running.</w:t>
+            </w:r>
+          </w:p>
+        </w:tc>
+        <w:tc>
+          <w:tcPr>
+            <w:tcW w:w="2835" w:type="dxa"/>
+          </w:tcPr>
+          <w:p>
+            <w:pPr>
+              <w:cnfStyle w:val="000000000000" w:firstRow="0" w:lastRow="0" w:firstColumn="0" w:lastColumn="0" w:oddVBand="0" w:evenVBand="0" w:oddHBand="0" w:evenHBand="0" w:firstRowFirstColumn="0" w:firstRowLastColumn="0" w:lastRowFirstColumn="0" w:lastRowLastColumn="0"/>
+            </w:pPr>
+            <w:r>
+              <w:t xml:space="preserve">1. The pause button appears on the place of the start button. The user clicks the pause button, the simulation </w:t>
+            </w:r>
+            <w:r>
               <w:lastRenderedPageBreak/>
-              <w:t>10.</w:t>
-            </w:r>
-          </w:p>
-        </w:tc>
-        <w:tc>
-          <w:tcPr>
-            <w:tcW w:w="1485" w:type="dxa"/>
-          </w:tcPr>
-          <w:p>
-            <w:pPr>
-              <w:cnfStyle w:val="000000000000" w:firstRow="0" w:lastRow="0" w:firstColumn="0" w:lastColumn="0" w:oddVBand="0" w:evenVBand="0" w:oddHBand="0" w:evenHBand="0" w:firstRowFirstColumn="0" w:firstRowLastColumn="0" w:lastRowFirstColumn="0" w:lastRowLastColumn="0"/>
-            </w:pPr>
-            <w:r>
-              <w:t>Pause Simulation</w:t>
-            </w:r>
-          </w:p>
-        </w:tc>
-        <w:tc>
-          <w:tcPr>
-            <w:tcW w:w="2120" w:type="dxa"/>
-          </w:tcPr>
-          <w:p>
-            <w:pPr>
-              <w:cnfStyle w:val="000000000000" w:firstRow="0" w:lastRow="0" w:firstColumn="0" w:lastColumn="0" w:oddVBand="0" w:evenVBand="0" w:oddHBand="0" w:evenHBand="0" w:firstRowFirstColumn="0" w:firstRowLastColumn="0" w:lastRowFirstColumn="0" w:lastRowLastColumn="0"/>
-            </w:pPr>
-            <w:r>
-              <w:t>Power-grid screen-&gt;Pause button.</w:t>
-            </w:r>
-          </w:p>
-        </w:tc>
-        <w:tc>
-          <w:tcPr>
-            <w:tcW w:w="2869" w:type="dxa"/>
-          </w:tcPr>
-          <w:p>
-            <w:pPr>
-              <w:cnfStyle w:val="000000000000" w:firstRow="0" w:lastRow="0" w:firstColumn="0" w:lastColumn="0" w:oddVBand="0" w:evenVBand="0" w:oddHBand="0" w:evenHBand="0" w:firstRowFirstColumn="0" w:firstRowLastColumn="0" w:lastRowFirstColumn="0" w:lastRowLastColumn="0"/>
-            </w:pPr>
-            <w:r>
-              <w:t>1. When simulation is running.</w:t>
-            </w:r>
-          </w:p>
-          <w:p>
-            <w:pPr>
-              <w:cnfStyle w:val="000000000000" w:firstRow="0" w:lastRow="0" w:firstColumn="0" w:lastColumn="0" w:oddVBand="0" w:evenVBand="0" w:oddHBand="0" w:evenHBand="0" w:firstRowFirstColumn="0" w:firstRowLastColumn="0" w:lastRowFirstColumn="0" w:lastRowLastColumn="0"/>
-            </w:pPr>
-            <w:r>
-              <w:t>2. When simulation is NOT running.</w:t>
-            </w:r>
-            <w:bookmarkStart w:id="5" w:name="_GoBack"/>
-            <w:bookmarkEnd w:id="5"/>
-          </w:p>
-        </w:tc>
-        <w:tc>
-          <w:tcPr>
-            <w:tcW w:w="2835" w:type="dxa"/>
-          </w:tcPr>
-          <w:p>
-            <w:pPr>
-              <w:cnfStyle w:val="000000000000" w:firstRow="0" w:lastRow="0" w:firstColumn="0" w:lastColumn="0" w:oddVBand="0" w:evenVBand="0" w:oddHBand="0" w:evenHBand="0" w:firstRowFirstColumn="0" w:firstRowLastColumn="0" w:lastRowFirstColumn="0" w:lastRowLastColumn="0"/>
-            </w:pPr>
-            <w:r>
-              <w:t>1. The pause button appears on the place of the start button. The user clicks the pause button, the simulation is paused.</w:t>
+              <w:t>is paused.</w:t>
             </w:r>
           </w:p>
           <w:p>
@@ -6261,6 +6156,7 @@
               <w:jc w:val="left"/>
             </w:pPr>
             <w:r>
+              <w:lastRenderedPageBreak/>
               <w:t>11.</w:t>
             </w:r>
           </w:p>
@@ -6408,7 +6304,7 @@
               <w:cnfStyle w:val="000000000000" w:firstRow="0" w:lastRow="0" w:firstColumn="0" w:lastColumn="0" w:oddVBand="0" w:evenVBand="0" w:oddHBand="0" w:evenHBand="0" w:firstRowFirstColumn="0" w:firstRowLastColumn="0" w:lastRowFirstColumn="0" w:lastRowLastColumn="0"/>
             </w:pPr>
             <w:r>
-              <w:t>Main-Screen</w:t>
+              <w:t>User goes to Main-Screen</w:t>
             </w:r>
           </w:p>
           <w:p>
@@ -6417,7 +6313,7 @@
               <w:cnfStyle w:val="000000000000" w:firstRow="0" w:lastRow="0" w:firstColumn="0" w:lastColumn="0" w:oddVBand="0" w:evenVBand="0" w:oddHBand="0" w:evenHBand="0" w:firstRowFirstColumn="0" w:firstRowLastColumn="0" w:lastRowFirstColumn="0" w:lastRowLastColumn="0"/>
             </w:pPr>
             <w:r>
-              <w:t>-&gt;Create a new project button.</w:t>
+              <w:t>-&gt;user clicks new button</w:t>
             </w:r>
           </w:p>
         </w:tc>
@@ -6431,7 +6327,7 @@
               <w:cnfStyle w:val="000000000000" w:firstRow="0" w:lastRow="0" w:firstColumn="0" w:lastColumn="0" w:oddVBand="0" w:evenVBand="0" w:oddHBand="0" w:evenHBand="0" w:firstRowFirstColumn="0" w:firstRowLastColumn="0" w:lastRowFirstColumn="0" w:lastRowLastColumn="0"/>
             </w:pPr>
             <w:r>
-              <w:t>1. When we start the application.</w:t>
+              <w:t>1. When the user starts the application. The user open the project and is in the Main-Screen and clicks new button.</w:t>
             </w:r>
           </w:p>
           <w:p>
@@ -6440,7 +6336,7 @@
               <w:cnfStyle w:val="000000000000" w:firstRow="0" w:lastRow="0" w:firstColumn="0" w:lastColumn="0" w:oddVBand="0" w:evenVBand="0" w:oddHBand="0" w:evenHBand="0" w:firstRowFirstColumn="0" w:firstRowLastColumn="0" w:lastRowFirstColumn="0" w:lastRowLastColumn="0"/>
             </w:pPr>
             <w:r>
-              <w:t>2. When simulation is in “Running state”/ “Paused state”.</w:t>
+              <w:t>2. The user is at Project-grid screen, the user clicks main menu icon and a pop-up menu appears. The user chooses the Create a new project option.</w:t>
             </w:r>
           </w:p>
           <w:p>
@@ -6449,8 +6345,17 @@
               <w:cnfStyle w:val="000000000000" w:firstRow="0" w:lastRow="0" w:firstColumn="0" w:lastColumn="0" w:oddVBand="0" w:evenVBand="0" w:oddHBand="0" w:evenHBand="0" w:firstRowFirstColumn="0" w:firstRowLastColumn="0" w:lastRowFirstColumn="0" w:lastRowLastColumn="0"/>
             </w:pPr>
             <w:r>
-              <w:t>3. When simulation is in “Initial state”.</w:t>
-            </w:r>
+              <w:t>3. The user is working on a file and t</w:t>
+            </w:r>
+            <w:r>
+              <w:t>he user is at Project-grid screen, the user clicks main menu icon and a pop-up menu appears. The user chooses the Create a new project option.</w:t>
+            </w:r>
+          </w:p>
+          <w:p>
+            <w:pPr>
+              <w:jc w:val="left"/>
+              <w:cnfStyle w:val="000000000000" w:firstRow="0" w:lastRow="0" w:firstColumn="0" w:lastColumn="0" w:oddVBand="0" w:evenVBand="0" w:oddHBand="0" w:evenHBand="0" w:firstRowFirstColumn="0" w:firstRowLastColumn="0" w:lastRowFirstColumn="0" w:lastRowLastColumn="0"/>
+            </w:pPr>
           </w:p>
         </w:tc>
         <w:tc>
@@ -6463,11 +6368,13 @@
               <w:cnfStyle w:val="000000000000" w:firstRow="0" w:lastRow="0" w:firstColumn="0" w:lastColumn="0" w:oddVBand="0" w:evenVBand="0" w:oddHBand="0" w:evenHBand="0" w:firstRowFirstColumn="0" w:firstRowLastColumn="0" w:lastRowFirstColumn="0" w:lastRowLastColumn="0"/>
             </w:pPr>
             <w:r>
-              <w:t xml:space="preserve">1. User is clicks the Create a new project button, a pop-up menu appears, so he/she can choose where to save their file. After browsing the user clicks ok, the project is created, the system is at </w:t>
-            </w:r>
-            <w:r>
-              <w:lastRenderedPageBreak/>
-              <w:t>Project-grid screen and in initial state.</w:t>
+              <w:t>1. T</w:t>
+            </w:r>
+            <w:r>
+              <w:t>he n</w:t>
+            </w:r>
+            <w:r>
+              <w:t>ew file is created and the user will be at the Project-grid screen.</w:t>
             </w:r>
           </w:p>
           <w:p>
@@ -6476,7 +6383,7 @@
               <w:cnfStyle w:val="000000000000" w:firstRow="0" w:lastRow="0" w:firstColumn="0" w:lastColumn="0" w:oddVBand="0" w:evenVBand="0" w:oddHBand="0" w:evenHBand="0" w:firstRowFirstColumn="0" w:firstRowLastColumn="0" w:lastRowFirstColumn="0" w:lastRowLastColumn="0"/>
             </w:pPr>
             <w:r>
-              <w:t>2. User needs to stop the simulation (clicks the stop button).Use point 3.</w:t>
+              <w:t>2. The new file is created and shown in the Project-grid screen.</w:t>
             </w:r>
           </w:p>
           <w:p>
@@ -6485,14 +6392,11 @@
               <w:cnfStyle w:val="000000000000" w:firstRow="0" w:lastRow="0" w:firstColumn="0" w:lastColumn="0" w:oddVBand="0" w:evenVBand="0" w:oddHBand="0" w:evenHBand="0" w:firstRowFirstColumn="0" w:firstRowLastColumn="0" w:lastRowFirstColumn="0" w:lastRowLastColumn="0"/>
             </w:pPr>
             <w:r>
-              <w:t>3. User clicks on the main menu icon. A pop-up menu appears-the user chooses the Create a new project option, a pop-up menu appears, so he/she can choose where to save their file. After browsing the user clicks ok, the project is created, the system is at Project-grid screen and in initial state.</w:t>
-            </w:r>
-          </w:p>
-          <w:p>
-            <w:pPr>
-              <w:jc w:val="left"/>
-              <w:cnfStyle w:val="000000000000" w:firstRow="0" w:lastRow="0" w:firstColumn="0" w:lastColumn="0" w:oddVBand="0" w:evenVBand="0" w:oddHBand="0" w:evenHBand="0" w:firstRowFirstColumn="0" w:firstRowLastColumn="0" w:lastRowFirstColumn="0" w:lastRowLastColumn="0"/>
-            </w:pPr>
+              <w:t xml:space="preserve">3. A pop-up message will be shown that asks user wants to save the existing file or not. After closing the existing file, the user </w:t>
+            </w:r>
+            <w:r>
+              <w:t>clicks main menu icon and a pop-up menu appears. The user chooses the Create a new project option.</w:t>
+            </w:r>
           </w:p>
         </w:tc>
         <w:tc>
@@ -6533,90 +6437,117 @@
               <w:jc w:val="left"/>
             </w:pPr>
             <w:r>
+              <w:t>13.</w:t>
+            </w:r>
+          </w:p>
+        </w:tc>
+        <w:tc>
+          <w:tcPr>
+            <w:tcW w:w="1485" w:type="dxa"/>
+          </w:tcPr>
+          <w:p>
+            <w:pPr>
+              <w:jc w:val="left"/>
+              <w:cnfStyle w:val="000000100000" w:firstRow="0" w:lastRow="0" w:firstColumn="0" w:lastColumn="0" w:oddVBand="0" w:evenVBand="0" w:oddHBand="1" w:evenHBand="0" w:firstRowFirstColumn="0" w:firstRowLastColumn="0" w:lastRowFirstColumn="0" w:lastRowLastColumn="0"/>
+            </w:pPr>
+            <w:r>
+              <w:t>Load project and statistics</w:t>
+            </w:r>
+          </w:p>
+        </w:tc>
+        <w:tc>
+          <w:tcPr>
+            <w:tcW w:w="2120" w:type="dxa"/>
+          </w:tcPr>
+          <w:p>
+            <w:pPr>
+              <w:jc w:val="left"/>
+              <w:cnfStyle w:val="000000100000" w:firstRow="0" w:lastRow="0" w:firstColumn="0" w:lastColumn="0" w:oddVBand="0" w:evenVBand="0" w:oddHBand="1" w:evenHBand="0" w:firstRowFirstColumn="0" w:firstRowLastColumn="0" w:lastRowFirstColumn="0" w:lastRowLastColumn="0"/>
+            </w:pPr>
+            <w:r>
+              <w:t>User goes to Main-Screen</w:t>
+            </w:r>
+          </w:p>
+          <w:p>
+            <w:pPr>
+              <w:jc w:val="left"/>
+              <w:cnfStyle w:val="000000100000" w:firstRow="0" w:lastRow="0" w:firstColumn="0" w:lastColumn="0" w:oddVBand="0" w:evenVBand="0" w:oddHBand="1" w:evenHBand="0" w:firstRowFirstColumn="0" w:firstRowLastColumn="0" w:lastRowFirstColumn="0" w:lastRowLastColumn="0"/>
+            </w:pPr>
+            <w:r>
+              <w:t>-&gt;user clicks</w:t>
+            </w:r>
+            <w:r>
+              <w:t xml:space="preserve"> load </w:t>
+            </w:r>
+            <w:r>
+              <w:t>button</w:t>
+            </w:r>
+          </w:p>
+        </w:tc>
+        <w:tc>
+          <w:tcPr>
+            <w:tcW w:w="2869" w:type="dxa"/>
+          </w:tcPr>
+          <w:p>
+            <w:pPr>
+              <w:jc w:val="left"/>
+              <w:cnfStyle w:val="000000100000" w:firstRow="0" w:lastRow="0" w:firstColumn="0" w:lastColumn="0" w:oddVBand="0" w:evenVBand="0" w:oddHBand="1" w:evenHBand="0" w:firstRowFirstColumn="0" w:firstRowLastColumn="0" w:lastRowFirstColumn="0" w:lastRowLastColumn="0"/>
+            </w:pPr>
+            <w:r>
+              <w:t xml:space="preserve">1. </w:t>
+            </w:r>
+            <w:r>
+              <w:t xml:space="preserve">When the user starts the application. </w:t>
+            </w:r>
+            <w:r>
+              <w:t xml:space="preserve">The user open the project and is in the Main-Screen and clicks </w:t>
+            </w:r>
+            <w:r>
+              <w:t>load</w:t>
+            </w:r>
+            <w:r>
+              <w:t xml:space="preserve"> button.</w:t>
+            </w:r>
+          </w:p>
+          <w:p>
+            <w:pPr>
+              <w:jc w:val="left"/>
+              <w:cnfStyle w:val="000000100000" w:firstRow="0" w:lastRow="0" w:firstColumn="0" w:lastColumn="0" w:oddVBand="0" w:evenVBand="0" w:oddHBand="1" w:evenHBand="0" w:firstRowFirstColumn="0" w:firstRowLastColumn="0" w:lastRowFirstColumn="0" w:lastRowLastColumn="0"/>
+            </w:pPr>
+            <w:r>
+              <w:t xml:space="preserve">2. The user is at Project-grid screen, the user clicks main menu icon and a pop-up menu </w:t>
+            </w:r>
+            <w:r>
               <w:lastRenderedPageBreak/>
-              <w:t>13.</w:t>
-            </w:r>
-          </w:p>
-        </w:tc>
-        <w:tc>
-          <w:tcPr>
-            <w:tcW w:w="1485" w:type="dxa"/>
-          </w:tcPr>
-          <w:p>
-            <w:pPr>
-              <w:jc w:val="left"/>
-              <w:cnfStyle w:val="000000100000" w:firstRow="0" w:lastRow="0" w:firstColumn="0" w:lastColumn="0" w:oddVBand="0" w:evenVBand="0" w:oddHBand="1" w:evenHBand="0" w:firstRowFirstColumn="0" w:firstRowLastColumn="0" w:lastRowFirstColumn="0" w:lastRowLastColumn="0"/>
-            </w:pPr>
-            <w:r>
-              <w:t>Load project and statistics</w:t>
-            </w:r>
-          </w:p>
-        </w:tc>
-        <w:tc>
-          <w:tcPr>
-            <w:tcW w:w="2120" w:type="dxa"/>
-          </w:tcPr>
-          <w:p>
-            <w:pPr>
-              <w:jc w:val="left"/>
-              <w:cnfStyle w:val="000000100000" w:firstRow="0" w:lastRow="0" w:firstColumn="0" w:lastColumn="0" w:oddVBand="0" w:evenVBand="0" w:oddHBand="1" w:evenHBand="0" w:firstRowFirstColumn="0" w:firstRowLastColumn="0" w:lastRowFirstColumn="0" w:lastRowLastColumn="0"/>
-            </w:pPr>
-            <w:r>
-              <w:t>Main screen-&gt;Load button.</w:t>
-            </w:r>
-          </w:p>
-        </w:tc>
-        <w:tc>
-          <w:tcPr>
-            <w:tcW w:w="2869" w:type="dxa"/>
-          </w:tcPr>
-          <w:p>
-            <w:pPr>
-              <w:jc w:val="left"/>
-              <w:cnfStyle w:val="000000100000" w:firstRow="0" w:lastRow="0" w:firstColumn="0" w:lastColumn="0" w:oddVBand="0" w:evenVBand="0" w:oddHBand="1" w:evenHBand="0" w:firstRowFirstColumn="0" w:firstRowLastColumn="0" w:lastRowFirstColumn="0" w:lastRowLastColumn="0"/>
-            </w:pPr>
-            <w:r>
-              <w:t>1. When the user starts the application.</w:t>
-            </w:r>
-          </w:p>
-          <w:p>
-            <w:pPr>
-              <w:jc w:val="left"/>
-              <w:cnfStyle w:val="000000100000" w:firstRow="0" w:lastRow="0" w:firstColumn="0" w:lastColumn="0" w:oddVBand="0" w:evenVBand="0" w:oddHBand="1" w:evenHBand="0" w:firstRowFirstColumn="0" w:firstRowLastColumn="0" w:lastRowFirstColumn="0" w:lastRowLastColumn="0"/>
-            </w:pPr>
-            <w:r>
-              <w:t xml:space="preserve">2. When simulation is </w:t>
-            </w:r>
-            <w:r>
-              <w:t>in “Initial state”</w:t>
-            </w:r>
-            <w:r>
-              <w:t xml:space="preserve"> and saved.</w:t>
-            </w:r>
-          </w:p>
-          <w:p>
-            <w:pPr>
-              <w:jc w:val="left"/>
-              <w:cnfStyle w:val="000000100000" w:firstRow="0" w:lastRow="0" w:firstColumn="0" w:lastColumn="0" w:oddVBand="0" w:evenVBand="0" w:oddHBand="1" w:evenHBand="0" w:firstRowFirstColumn="0" w:firstRowLastColumn="0" w:lastRowFirstColumn="0" w:lastRowLastColumn="0"/>
-            </w:pPr>
-            <w:r>
-              <w:t xml:space="preserve">3. When simulation is </w:t>
-            </w:r>
-            <w:r>
-              <w:t>in “Running state”</w:t>
-            </w:r>
-            <w:r>
-              <w:t>.</w:t>
-            </w:r>
-          </w:p>
-          <w:p>
-            <w:pPr>
-              <w:jc w:val="left"/>
-              <w:cnfStyle w:val="000000100000" w:firstRow="0" w:lastRow="0" w:firstColumn="0" w:lastColumn="0" w:oddVBand="0" w:evenVBand="0" w:oddHBand="1" w:evenHBand="0" w:firstRowFirstColumn="0" w:firstRowLastColumn="0" w:lastRowFirstColumn="0" w:lastRowLastColumn="0"/>
-            </w:pPr>
-            <w:r>
-              <w:t>4. When simulation is in “Paused state”.</w:t>
-            </w:r>
+              <w:t xml:space="preserve">appears. The user chooses the </w:t>
+            </w:r>
+            <w:r>
+              <w:t>Open</w:t>
+            </w:r>
+            <w:r>
+              <w:t xml:space="preserve"> a new project option.</w:t>
+            </w:r>
+          </w:p>
+          <w:p>
+            <w:pPr>
+              <w:jc w:val="left"/>
+              <w:cnfStyle w:val="000000100000" w:firstRow="0" w:lastRow="0" w:firstColumn="0" w:lastColumn="0" w:oddVBand="0" w:evenVBand="0" w:oddHBand="1" w:evenHBand="0" w:firstRowFirstColumn="0" w:firstRowLastColumn="0" w:lastRowFirstColumn="0" w:lastRowLastColumn="0"/>
+            </w:pPr>
+            <w:r>
+              <w:t xml:space="preserve">3. The user is working on a file and the user is at Project-grid screen, the user clicks main menu icon and a pop-up menu appears. The user chooses the </w:t>
+            </w:r>
+            <w:r>
+              <w:t>Open</w:t>
+            </w:r>
+            <w:r>
+              <w:t xml:space="preserve"> a new project option.</w:t>
+            </w:r>
+          </w:p>
+          <w:p>
+            <w:pPr>
+              <w:jc w:val="left"/>
+              <w:cnfStyle w:val="000000100000" w:firstRow="0" w:lastRow="0" w:firstColumn="0" w:lastColumn="0" w:oddVBand="0" w:evenVBand="0" w:oddHBand="1" w:evenHBand="0" w:firstRowFirstColumn="0" w:firstRowLastColumn="0" w:lastRowFirstColumn="0" w:lastRowLastColumn="0"/>
+            </w:pPr>
           </w:p>
         </w:tc>
         <w:tc>
@@ -6629,7 +6560,11 @@
               <w:cnfStyle w:val="000000100000" w:firstRow="0" w:lastRow="0" w:firstColumn="0" w:lastColumn="0" w:oddVBand="0" w:evenVBand="0" w:oddHBand="1" w:evenHBand="0" w:firstRowFirstColumn="0" w:firstRowLastColumn="0" w:lastRowFirstColumn="0" w:lastRowLastColumn="0"/>
             </w:pPr>
             <w:r>
-              <w:t>1. The file is loaded, the system is at Project-grid screen and in “initial state”.</w:t>
+              <w:lastRenderedPageBreak/>
+              <w:t>1. The file is loaded, the sy</w:t>
+            </w:r>
+            <w:r>
+              <w:t>stem is at Project-grid screen.</w:t>
             </w:r>
           </w:p>
           <w:p>
@@ -6641,26 +6576,45 @@
               <w:t>2</w:t>
             </w:r>
             <w:r>
-              <w:t>. A message will be shown “There has existed a project”.</w:t>
-            </w:r>
-          </w:p>
-          <w:p>
-            <w:pPr>
-              <w:jc w:val="left"/>
-              <w:cnfStyle w:val="000000100000" w:firstRow="0" w:lastRow="0" w:firstColumn="0" w:lastColumn="0" w:oddVBand="0" w:evenVBand="0" w:oddHBand="1" w:evenHBand="0" w:firstRowFirstColumn="0" w:firstRowLastColumn="0" w:lastRowFirstColumn="0" w:lastRowLastColumn="0"/>
-            </w:pPr>
-            <w:r>
-              <w:t>3. The target button is disabled.</w:t>
-            </w:r>
-          </w:p>
-          <w:p>
-            <w:pPr>
-              <w:jc w:val="left"/>
-              <w:cnfStyle w:val="000000100000" w:firstRow="0" w:lastRow="0" w:firstColumn="0" w:lastColumn="0" w:oddVBand="0" w:evenVBand="0" w:oddHBand="1" w:evenHBand="0" w:firstRowFirstColumn="0" w:firstRowLastColumn="0" w:lastRowFirstColumn="0" w:lastRowLastColumn="0"/>
-            </w:pPr>
-            <w:r>
-              <w:t>4. A message will be shown “There has existed a project”.</w:t>
-            </w:r>
+              <w:t xml:space="preserve">. </w:t>
+            </w:r>
+            <w:r>
+              <w:t>The file is loaded, the sy</w:t>
+            </w:r>
+            <w:r>
+              <w:t>stem is at Project-grid screen.</w:t>
+            </w:r>
+          </w:p>
+          <w:p>
+            <w:pPr>
+              <w:jc w:val="left"/>
+              <w:cnfStyle w:val="000000100000" w:firstRow="0" w:lastRow="0" w:firstColumn="0" w:lastColumn="0" w:oddVBand="0" w:evenVBand="0" w:oddHBand="1" w:evenHBand="0" w:firstRowFirstColumn="0" w:firstRowLastColumn="0" w:lastRowFirstColumn="0" w:lastRowLastColumn="0"/>
+            </w:pPr>
+            <w:r>
+              <w:t>3.</w:t>
+            </w:r>
+            <w:r>
+              <w:t xml:space="preserve"> A</w:t>
+            </w:r>
+            <w:r>
+              <w:t xml:space="preserve"> pop-up message will be </w:t>
+            </w:r>
+            <w:r>
+              <w:lastRenderedPageBreak/>
+              <w:t xml:space="preserve">shown that asks user wants to save the existing file or not. After closing the existing file, the user clicks main menu icon and a pop-up menu appears. The user chooses the </w:t>
+            </w:r>
+            <w:r>
+              <w:t>Open</w:t>
+            </w:r>
+            <w:r>
+              <w:t xml:space="preserve"> a new project option.</w:t>
+            </w:r>
+          </w:p>
+          <w:p>
+            <w:pPr>
+              <w:jc w:val="left"/>
+              <w:cnfStyle w:val="000000100000" w:firstRow="0" w:lastRow="0" w:firstColumn="0" w:lastColumn="0" w:oddVBand="0" w:evenVBand="0" w:oddHBand="1" w:evenHBand="0" w:firstRowFirstColumn="0" w:firstRowLastColumn="0" w:lastRowFirstColumn="0" w:lastRowLastColumn="0"/>
+            </w:pPr>
           </w:p>
         </w:tc>
         <w:tc>
@@ -6698,6 +6652,7 @@
               <w:jc w:val="left"/>
             </w:pPr>
             <w:r>
+              <w:lastRenderedPageBreak/>
               <w:t>14.</w:t>
             </w:r>
           </w:p>
@@ -6740,10 +6695,7 @@
               <w:cnfStyle w:val="000000000000" w:firstRow="0" w:lastRow="0" w:firstColumn="0" w:lastColumn="0" w:oddVBand="0" w:evenVBand="0" w:oddHBand="0" w:evenHBand="0" w:firstRowFirstColumn="0" w:firstRowLastColumn="0" w:lastRowFirstColumn="0" w:lastRowLastColumn="0"/>
             </w:pPr>
             <w:r>
-              <w:t>1.</w:t>
-            </w:r>
-            <w:r>
-              <w:t xml:space="preserve"> When simulation is in “Initial state”.</w:t>
+              <w:t>1 .When simulation is not running or paused and crossings are existing on grid.</w:t>
             </w:r>
           </w:p>
           <w:p>
@@ -6752,13 +6704,7 @@
               <w:cnfStyle w:val="000000000000" w:firstRow="0" w:lastRow="0" w:firstColumn="0" w:lastColumn="0" w:oddVBand="0" w:evenVBand="0" w:oddHBand="0" w:evenHBand="0" w:firstRowFirstColumn="0" w:firstRowLastColumn="0" w:lastRowFirstColumn="0" w:lastRowLastColumn="0"/>
             </w:pPr>
             <w:r>
-              <w:t xml:space="preserve">2. When simulation is </w:t>
-            </w:r>
-            <w:r>
-              <w:t>in “Running state”</w:t>
-            </w:r>
-            <w:r>
-              <w:t>.</w:t>
+              <w:t>2. When simulation is not running or paused and crossings are not existing on grid.</w:t>
             </w:r>
           </w:p>
           <w:p>
@@ -6767,7 +6713,7 @@
               <w:cnfStyle w:val="000000000000" w:firstRow="0" w:lastRow="0" w:firstColumn="0" w:lastColumn="0" w:oddVBand="0" w:evenVBand="0" w:oddHBand="0" w:evenHBand="0" w:firstRowFirstColumn="0" w:firstRowLastColumn="0" w:lastRowFirstColumn="0" w:lastRowLastColumn="0"/>
             </w:pPr>
             <w:r>
-              <w:t>3. When simulation is in “Paused state”.</w:t>
+              <w:t>3. When simulation is running.</w:t>
             </w:r>
           </w:p>
           <w:p>
@@ -6783,39 +6729,54 @@
           </w:tcPr>
           <w:p>
             <w:pPr>
-              <w:jc w:val="left"/>
+              <w:pStyle w:val="a7"/>
+              <w:numPr>
+                <w:ilvl w:val="1"/>
+                <w:numId w:val="17"/>
+              </w:numPr>
               <w:cnfStyle w:val="000000000000" w:firstRow="0" w:lastRow="0" w:firstColumn="0" w:lastColumn="0" w:oddVBand="0" w:evenVBand="0" w:oddHBand="0" w:evenHBand="0" w:firstRowFirstColumn="0" w:firstRowLastColumn="0" w:lastRowFirstColumn="0" w:lastRowLastColumn="0"/>
             </w:pPr>
             <w:r>
-              <w:t>1. The file is automatically saved.</w:t>
-            </w:r>
-          </w:p>
-          <w:p>
-            <w:pPr>
-              <w:jc w:val="left"/>
+              <w:t>If user has already simulated it, grid project and statistics will be saved to default location.</w:t>
+            </w:r>
+          </w:p>
+          <w:p>
+            <w:pPr>
+              <w:pStyle w:val="a7"/>
+              <w:numPr>
+                <w:ilvl w:val="1"/>
+                <w:numId w:val="17"/>
+              </w:numPr>
               <w:cnfStyle w:val="000000000000" w:firstRow="0" w:lastRow="0" w:firstColumn="0" w:lastColumn="0" w:oddVBand="0" w:evenVBand="0" w:oddHBand="0" w:evenHBand="0" w:firstRowFirstColumn="0" w:firstRowLastColumn="0" w:lastRowFirstColumn="0" w:lastRowLastColumn="0"/>
             </w:pPr>
             <w:r>
-              <w:t>2. User cannot save the project when it is running. The button is disabled.</w:t>
-            </w:r>
-          </w:p>
-          <w:p>
-            <w:pPr>
-              <w:jc w:val="left"/>
+              <w:t>If user has not simulated it yet, grid project can be saved and statistics will be saved to an empty txt file.</w:t>
+            </w:r>
+          </w:p>
+          <w:p>
+            <w:pPr>
               <w:cnfStyle w:val="000000000000" w:firstRow="0" w:lastRow="0" w:firstColumn="0" w:lastColumn="0" w:oddVBand="0" w:evenVBand="0" w:oddHBand="0" w:evenHBand="0" w:firstRowFirstColumn="0" w:firstRowLastColumn="0" w:lastRowFirstColumn="0" w:lastRowLastColumn="0"/>
             </w:pPr>
             <w:r>
-              <w:t xml:space="preserve">3. </w:t>
-            </w:r>
-            <w:r>
-              <w:t>A message shows to ask the user if he’d like to stop the simulation.</w:t>
-            </w:r>
-          </w:p>
-          <w:p>
-            <w:pPr>
-              <w:jc w:val="left"/>
+              <w:rPr>
+                <w:rFonts w:hint="eastAsia"/>
+              </w:rPr>
+              <w:t xml:space="preserve">2. </w:t>
+            </w:r>
+            <w:r>
+              <w:t>Save button is not available.</w:t>
+            </w:r>
+          </w:p>
+          <w:p>
+            <w:pPr>
               <w:cnfStyle w:val="000000000000" w:firstRow="0" w:lastRow="0" w:firstColumn="0" w:lastColumn="0" w:oddVBand="0" w:evenVBand="0" w:oddHBand="0" w:evenHBand="0" w:firstRowFirstColumn="0" w:firstRowLastColumn="0" w:lastRowFirstColumn="0" w:lastRowLastColumn="0"/>
-            </w:pPr>
+              <w:rPr>
+                <w:rFonts w:hint="eastAsia"/>
+              </w:rPr>
+            </w:pPr>
+            <w:r>
+              <w:t>3. Save button is not available.</w:t>
+            </w:r>
           </w:p>
         </w:tc>
         <w:tc>
@@ -6856,126 +6817,142 @@
               <w:jc w:val="left"/>
             </w:pPr>
             <w:r>
+              <w:t>15.</w:t>
+            </w:r>
+          </w:p>
+        </w:tc>
+        <w:tc>
+          <w:tcPr>
+            <w:tcW w:w="1485" w:type="dxa"/>
+          </w:tcPr>
+          <w:p>
+            <w:pPr>
+              <w:jc w:val="left"/>
+              <w:cnfStyle w:val="000000100000" w:firstRow="0" w:lastRow="0" w:firstColumn="0" w:lastColumn="0" w:oddVBand="0" w:evenVBand="0" w:oddHBand="1" w:evenHBand="0" w:firstRowFirstColumn="0" w:firstRowLastColumn="0" w:lastRowFirstColumn="0" w:lastRowLastColumn="0"/>
+            </w:pPr>
+            <w:r>
+              <w:t>Exit Application</w:t>
+            </w:r>
+          </w:p>
+        </w:tc>
+        <w:tc>
+          <w:tcPr>
+            <w:tcW w:w="2120" w:type="dxa"/>
+          </w:tcPr>
+          <w:p>
+            <w:pPr>
+              <w:jc w:val="left"/>
+              <w:cnfStyle w:val="000000100000" w:firstRow="0" w:lastRow="0" w:firstColumn="0" w:lastColumn="0" w:oddVBand="0" w:evenVBand="0" w:oddHBand="1" w:evenHBand="0" w:firstRowFirstColumn="0" w:firstRowLastColumn="0" w:lastRowFirstColumn="0" w:lastRowLastColumn="0"/>
+            </w:pPr>
+            <w:r>
+              <w:t>Power-grid screen-&gt;File-&gt;close button</w:t>
+            </w:r>
+          </w:p>
+        </w:tc>
+        <w:tc>
+          <w:tcPr>
+            <w:tcW w:w="2869" w:type="dxa"/>
+          </w:tcPr>
+          <w:p>
+            <w:pPr>
+              <w:jc w:val="left"/>
+              <w:cnfStyle w:val="000000100000" w:firstRow="0" w:lastRow="0" w:firstColumn="0" w:lastColumn="0" w:oddVBand="0" w:evenVBand="0" w:oddHBand="1" w:evenHBand="0" w:firstRowFirstColumn="0" w:firstRowLastColumn="0" w:lastRowFirstColumn="0" w:lastRowLastColumn="0"/>
+            </w:pPr>
+            <w:r>
+              <w:t>1.</w:t>
+            </w:r>
+            <w:r>
+              <w:t xml:space="preserve"> The user clicks close button and the simulation stops and is already save by user.</w:t>
+            </w:r>
+          </w:p>
+          <w:p>
+            <w:pPr>
+              <w:jc w:val="left"/>
+              <w:cnfStyle w:val="000000100000" w:firstRow="0" w:lastRow="0" w:firstColumn="0" w:lastColumn="0" w:oddVBand="0" w:evenVBand="0" w:oddHBand="1" w:evenHBand="0" w:firstRowFirstColumn="0" w:firstRowLastColumn="0" w:lastRowFirstColumn="0" w:lastRowLastColumn="0"/>
+            </w:pPr>
+            <w:r>
+              <w:t xml:space="preserve">2. </w:t>
+            </w:r>
+            <w:r>
+              <w:t>The user clicks close button and the simulation stops and is not saved yet.</w:t>
+            </w:r>
+          </w:p>
+          <w:p>
+            <w:pPr>
+              <w:jc w:val="left"/>
+              <w:cnfStyle w:val="000000100000" w:firstRow="0" w:lastRow="0" w:firstColumn="0" w:lastColumn="0" w:oddVBand="0" w:evenVBand="0" w:oddHBand="1" w:evenHBand="0" w:firstRowFirstColumn="0" w:firstRowLastColumn="0" w:lastRowFirstColumn="0" w:lastRowLastColumn="0"/>
+            </w:pPr>
+            <w:r>
+              <w:t xml:space="preserve">3. </w:t>
+            </w:r>
+            <w:r>
+              <w:t>The user clicks close button and t</w:t>
+            </w:r>
+            <w:r>
+              <w:t>he simulation</w:t>
+            </w:r>
+            <w:r>
+              <w:t xml:space="preserve"> is </w:t>
+            </w:r>
+            <w:r>
+              <w:t>still running.</w:t>
+            </w:r>
+          </w:p>
+          <w:p>
+            <w:pPr>
+              <w:jc w:val="left"/>
+              <w:cnfStyle w:val="000000100000" w:firstRow="0" w:lastRow="0" w:firstColumn="0" w:lastColumn="0" w:oddVBand="0" w:evenVBand="0" w:oddHBand="1" w:evenHBand="0" w:firstRowFirstColumn="0" w:firstRowLastColumn="0" w:lastRowFirstColumn="0" w:lastRowLastColumn="0"/>
+              <w:rPr>
+                <w:rFonts w:hint="eastAsia"/>
+              </w:rPr>
+            </w:pPr>
+            <w:r>
+              <w:t xml:space="preserve">4. </w:t>
+            </w:r>
+            <w:r>
+              <w:t>The user clicks close button and t</w:t>
+            </w:r>
+            <w:r>
+              <w:t xml:space="preserve">he simulation </w:t>
+            </w:r>
+            <w:r>
+              <w:t xml:space="preserve">is still </w:t>
+            </w:r>
+            <w:r>
               <w:lastRenderedPageBreak/>
-              <w:t>15.</w:t>
-            </w:r>
-          </w:p>
-        </w:tc>
-        <w:tc>
-          <w:tcPr>
-            <w:tcW w:w="1485" w:type="dxa"/>
-          </w:tcPr>
-          <w:p>
-            <w:pPr>
-              <w:jc w:val="left"/>
-              <w:cnfStyle w:val="000000100000" w:firstRow="0" w:lastRow="0" w:firstColumn="0" w:lastColumn="0" w:oddVBand="0" w:evenVBand="0" w:oddHBand="1" w:evenHBand="0" w:firstRowFirstColumn="0" w:firstRowLastColumn="0" w:lastRowFirstColumn="0" w:lastRowLastColumn="0"/>
-            </w:pPr>
-            <w:r>
-              <w:t>Exit Application</w:t>
-            </w:r>
-          </w:p>
-        </w:tc>
-        <w:tc>
-          <w:tcPr>
-            <w:tcW w:w="2120" w:type="dxa"/>
-          </w:tcPr>
-          <w:p>
-            <w:pPr>
-              <w:jc w:val="left"/>
-              <w:cnfStyle w:val="000000100000" w:firstRow="0" w:lastRow="0" w:firstColumn="0" w:lastColumn="0" w:oddVBand="0" w:evenVBand="0" w:oddHBand="1" w:evenHBand="0" w:firstRowFirstColumn="0" w:firstRowLastColumn="0" w:lastRowFirstColumn="0" w:lastRowLastColumn="0"/>
-            </w:pPr>
-            <w:r>
-              <w:t>Power-grid screen-&gt;File-&gt;close button</w:t>
-            </w:r>
-          </w:p>
-        </w:tc>
-        <w:tc>
-          <w:tcPr>
-            <w:tcW w:w="2869" w:type="dxa"/>
-          </w:tcPr>
-          <w:p>
-            <w:pPr>
-              <w:jc w:val="left"/>
-              <w:cnfStyle w:val="000000100000" w:firstRow="0" w:lastRow="0" w:firstColumn="0" w:lastColumn="0" w:oddVBand="0" w:evenVBand="0" w:oddHBand="1" w:evenHBand="0" w:firstRowFirstColumn="0" w:firstRowLastColumn="0" w:lastRowFirstColumn="0" w:lastRowLastColumn="0"/>
-            </w:pPr>
-            <w:r>
-              <w:t xml:space="preserve">1. When simulation is </w:t>
-            </w:r>
-            <w:r>
-              <w:t xml:space="preserve">in “Initial state” </w:t>
-            </w:r>
-            <w:r>
-              <w:t>and saved.</w:t>
-            </w:r>
-          </w:p>
-          <w:p>
-            <w:pPr>
-              <w:jc w:val="left"/>
-              <w:cnfStyle w:val="000000100000" w:firstRow="0" w:lastRow="0" w:firstColumn="0" w:lastColumn="0" w:oddVBand="0" w:evenVBand="0" w:oddHBand="1" w:evenHBand="0" w:firstRowFirstColumn="0" w:firstRowLastColumn="0" w:lastRowFirstColumn="0" w:lastRowLastColumn="0"/>
+              <w:t>paused.</w:t>
+            </w:r>
+          </w:p>
+        </w:tc>
+        <w:tc>
+          <w:tcPr>
+            <w:tcW w:w="2835" w:type="dxa"/>
+          </w:tcPr>
+          <w:p>
+            <w:pPr>
+              <w:jc w:val="left"/>
+              <w:cnfStyle w:val="000000100000" w:firstRow="0" w:lastRow="0" w:firstColumn="0" w:lastColumn="0" w:oddVBand="0" w:evenVBand="0" w:oddHBand="1" w:evenHBand="0" w:firstRowFirstColumn="0" w:firstRowLastColumn="0" w:lastRowFirstColumn="0" w:lastRowLastColumn="0"/>
+            </w:pPr>
+            <w:r>
+              <w:lastRenderedPageBreak/>
+              <w:t xml:space="preserve">1. </w:t>
+            </w:r>
+            <w:r>
+              <w:t>The project is closed.</w:t>
+            </w:r>
+          </w:p>
+          <w:p>
+            <w:pPr>
+              <w:jc w:val="left"/>
+              <w:cnfStyle w:val="000000100000" w:firstRow="0" w:lastRow="0" w:firstColumn="0" w:lastColumn="0" w:oddVBand="0" w:evenVBand="0" w:oddHBand="1" w:evenHBand="0" w:firstRowFirstColumn="0" w:firstRowLastColumn="0" w:lastRowFirstColumn="0" w:lastRowLastColumn="0"/>
+              <w:rPr>
+                <w:rFonts w:hint="eastAsia"/>
+              </w:rPr>
             </w:pPr>
             <w:r>
               <w:t xml:space="preserve">2. </w:t>
             </w:r>
             <w:r>
-              <w:t>When simulation is in “Initial state” and not saved.</w:t>
-            </w:r>
-          </w:p>
-          <w:p>
-            <w:pPr>
-              <w:jc w:val="left"/>
-              <w:cnfStyle w:val="000000100000" w:firstRow="0" w:lastRow="0" w:firstColumn="0" w:lastColumn="0" w:oddVBand="0" w:evenVBand="0" w:oddHBand="1" w:evenHBand="0" w:firstRowFirstColumn="0" w:firstRowLastColumn="0" w:lastRowFirstColumn="0" w:lastRowLastColumn="0"/>
-            </w:pPr>
-            <w:r>
-              <w:t>3. When simulation is in “Running state”</w:t>
-            </w:r>
-            <w:r>
-              <w:t>.</w:t>
-            </w:r>
-          </w:p>
-          <w:p>
-            <w:pPr>
-              <w:jc w:val="left"/>
-              <w:cnfStyle w:val="000000100000" w:firstRow="0" w:lastRow="0" w:firstColumn="0" w:lastColumn="0" w:oddVBand="0" w:evenVBand="0" w:oddHBand="1" w:evenHBand="0" w:firstRowFirstColumn="0" w:firstRowLastColumn="0" w:lastRowFirstColumn="0" w:lastRowLastColumn="0"/>
-            </w:pPr>
-            <w:r>
-              <w:t>4</w:t>
-            </w:r>
-            <w:r>
-              <w:t>. When simulation is in “Paused state”.</w:t>
-            </w:r>
-          </w:p>
-          <w:p>
-            <w:pPr>
-              <w:jc w:val="left"/>
-              <w:cnfStyle w:val="000000100000" w:firstRow="0" w:lastRow="0" w:firstColumn="0" w:lastColumn="0" w:oddVBand="0" w:evenVBand="0" w:oddHBand="1" w:evenHBand="0" w:firstRowFirstColumn="0" w:firstRowLastColumn="0" w:lastRowFirstColumn="0" w:lastRowLastColumn="0"/>
-            </w:pPr>
-          </w:p>
-        </w:tc>
-        <w:tc>
-          <w:tcPr>
-            <w:tcW w:w="2835" w:type="dxa"/>
-          </w:tcPr>
-          <w:p>
-            <w:pPr>
-              <w:jc w:val="left"/>
-              <w:cnfStyle w:val="000000100000" w:firstRow="0" w:lastRow="0" w:firstColumn="0" w:lastColumn="0" w:oddVBand="0" w:evenVBand="0" w:oddHBand="1" w:evenHBand="0" w:firstRowFirstColumn="0" w:firstRowLastColumn="0" w:lastRowFirstColumn="0" w:lastRowLastColumn="0"/>
-            </w:pPr>
-            <w:r>
-              <w:t xml:space="preserve">1. </w:t>
-            </w:r>
-            <w:r>
-              <w:t>The project is closed.</w:t>
-            </w:r>
-          </w:p>
-          <w:p>
-            <w:pPr>
-              <w:jc w:val="left"/>
-              <w:cnfStyle w:val="000000100000" w:firstRow="0" w:lastRow="0" w:firstColumn="0" w:lastColumn="0" w:oddVBand="0" w:evenVBand="0" w:oddHBand="1" w:evenHBand="0" w:firstRowFirstColumn="0" w:firstRowLastColumn="0" w:lastRowFirstColumn="0" w:lastRowLastColumn="0"/>
-            </w:pPr>
-            <w:r>
-              <w:t xml:space="preserve">2. </w:t>
-            </w:r>
-            <w:r>
               <w:t>A message shows to notify user that his project has not been saved. Asks user if he’d like to save.</w:t>
             </w:r>
             <w:r>
@@ -6991,13 +6968,16 @@
               <w:t>3.</w:t>
             </w:r>
             <w:r>
-              <w:t xml:space="preserve"> The button is disabled.</w:t>
-            </w:r>
-          </w:p>
-          <w:p>
-            <w:pPr>
-              <w:jc w:val="left"/>
-              <w:cnfStyle w:val="000000100000" w:firstRow="0" w:lastRow="0" w:firstColumn="0" w:lastColumn="0" w:oddVBand="0" w:evenVBand="0" w:oddHBand="1" w:evenHBand="0" w:firstRowFirstColumn="0" w:firstRowLastColumn="0" w:lastRowFirstColumn="0" w:lastRowLastColumn="0"/>
+              <w:t xml:space="preserve"> The button is disabled. A warning message will be shown that the file is still running.</w:t>
+            </w:r>
+          </w:p>
+          <w:p>
+            <w:pPr>
+              <w:jc w:val="left"/>
+              <w:cnfStyle w:val="000000100000" w:firstRow="0" w:lastRow="0" w:firstColumn="0" w:lastColumn="0" w:oddVBand="0" w:evenVBand="0" w:oddHBand="1" w:evenHBand="0" w:firstRowFirstColumn="0" w:firstRowLastColumn="0" w:lastRowFirstColumn="0" w:lastRowLastColumn="0"/>
+              <w:rPr>
+                <w:rFonts w:hint="eastAsia"/>
+              </w:rPr>
             </w:pPr>
             <w:r>
               <w:t>4.</w:t>
@@ -7006,14 +6986,15 @@
               <w:t xml:space="preserve"> </w:t>
             </w:r>
             <w:r>
-              <w:t>A message shows to ask the user if he’d like to stop the simulation.</w:t>
-            </w:r>
-          </w:p>
-          <w:p>
-            <w:pPr>
-              <w:jc w:val="left"/>
-              <w:cnfStyle w:val="000000100000" w:firstRow="0" w:lastRow="0" w:firstColumn="0" w:lastColumn="0" w:oddVBand="0" w:evenVBand="0" w:oddHBand="1" w:evenHBand="0" w:firstRowFirstColumn="0" w:firstRowLastColumn="0" w:lastRowFirstColumn="0" w:lastRowLastColumn="0"/>
-            </w:pPr>
+              <w:t xml:space="preserve">A message shows to ask the user if he’d like to stop the </w:t>
+            </w:r>
+            <w:r>
+              <w:lastRenderedPageBreak/>
+              <w:t xml:space="preserve">simulation. If the user chooses to stop the simulation and clicks the stop button.  </w:t>
+            </w:r>
+            <w:r>
+              <w:t>A message shows to notify user that his project has not been saved. Asks user if he’d like to save.</w:t>
+            </w:r>
           </w:p>
           <w:p>
             <w:pPr>
@@ -7057,6 +7038,7 @@
               <w:jc w:val="left"/>
             </w:pPr>
             <w:r>
+              <w:lastRenderedPageBreak/>
               <w:t>16.</w:t>
             </w:r>
           </w:p>
@@ -7099,10 +7081,34 @@
               <w:cnfStyle w:val="000000000000" w:firstRow="0" w:lastRow="0" w:firstColumn="0" w:lastColumn="0" w:oddVBand="0" w:evenVBand="0" w:oddHBand="0" w:evenHBand="0" w:firstRowFirstColumn="0" w:firstRowLastColumn="0" w:lastRowFirstColumn="0" w:lastRowLastColumn="0"/>
             </w:pPr>
             <w:r>
-              <w:rPr>
-                <w:rFonts w:hint="eastAsia"/>
-              </w:rPr>
-              <w:t xml:space="preserve">1. start the application then click </w:t>
+              <w:t>1. The simulation stops and is saved already.</w:t>
+            </w:r>
+          </w:p>
+          <w:p>
+            <w:pPr>
+              <w:jc w:val="left"/>
+              <w:cnfStyle w:val="000000000000" w:firstRow="0" w:lastRow="0" w:firstColumn="0" w:lastColumn="0" w:oddVBand="0" w:evenVBand="0" w:oddHBand="0" w:evenHBand="0" w:firstRowFirstColumn="0" w:firstRowLastColumn="0" w:lastRowFirstColumn="0" w:lastRowLastColumn="0"/>
+            </w:pPr>
+            <w:r>
+              <w:t>2. The simulation stops and is not saved.</w:t>
+            </w:r>
+          </w:p>
+          <w:p>
+            <w:pPr>
+              <w:jc w:val="left"/>
+              <w:cnfStyle w:val="000000000000" w:firstRow="0" w:lastRow="0" w:firstColumn="0" w:lastColumn="0" w:oddVBand="0" w:evenVBand="0" w:oddHBand="0" w:evenHBand="0" w:firstRowFirstColumn="0" w:firstRowLastColumn="0" w:lastRowFirstColumn="0" w:lastRowLastColumn="0"/>
+            </w:pPr>
+            <w:r>
+              <w:t>3. The simulation is paused.</w:t>
+            </w:r>
+          </w:p>
+          <w:p>
+            <w:pPr>
+              <w:jc w:val="left"/>
+              <w:cnfStyle w:val="000000000000" w:firstRow="0" w:lastRow="0" w:firstColumn="0" w:lastColumn="0" w:oddVBand="0" w:evenVBand="0" w:oddHBand="0" w:evenHBand="0" w:firstRowFirstColumn="0" w:firstRowLastColumn="0" w:lastRowFirstColumn="0" w:lastRowLastColumn="0"/>
+            </w:pPr>
+            <w:r>
+              <w:t>4. The simulation is running.</w:t>
             </w:r>
           </w:p>
         </w:tc>
@@ -7123,18 +7129,36 @@
             <w:pPr>
               <w:jc w:val="left"/>
               <w:cnfStyle w:val="000000000000" w:firstRow="0" w:lastRow="0" w:firstColumn="0" w:lastColumn="0" w:oddVBand="0" w:evenVBand="0" w:oddHBand="0" w:evenHBand="0" w:firstRowFirstColumn="0" w:firstRowLastColumn="0" w:lastRowFirstColumn="0" w:lastRowLastColumn="0"/>
-            </w:pPr>
-            <w:r>
-              <w:t>2. A command prompt pops up to notify user that his project has not been saved. Asks user if he’d like to save.</w:t>
+              <w:rPr>
+                <w:rFonts w:hint="eastAsia"/>
+              </w:rPr>
+            </w:pPr>
+            <w:r>
+              <w:t xml:space="preserve">2. </w:t>
+            </w:r>
+            <w:r>
+              <w:t>A message shows to notify user that his project has not been saved. Asks user if he’d like to save.</w:t>
             </w:r>
           </w:p>
           <w:p>
             <w:pPr>
               <w:jc w:val="left"/>
               <w:cnfStyle w:val="000000000000" w:firstRow="0" w:lastRow="0" w:firstColumn="0" w:lastColumn="0" w:oddVBand="0" w:evenVBand="0" w:oddHBand="0" w:evenHBand="0" w:firstRowFirstColumn="0" w:firstRowLastColumn="0" w:lastRowFirstColumn="0" w:lastRowLastColumn="0"/>
-            </w:pPr>
-            <w:r>
-              <w:t>3. A command prompt pops up asking the user if he’d like to stop the simulation.</w:t>
+              <w:rPr>
+                <w:rFonts w:hint="eastAsia"/>
+              </w:rPr>
+            </w:pPr>
+            <w:r>
+              <w:t xml:space="preserve">3. </w:t>
+            </w:r>
+            <w:r>
+              <w:t xml:space="preserve">A message shows to ask the user if he’d like to stop the simulation. If the user chooses to </w:t>
+            </w:r>
+            <w:r>
+              <w:t>go to main menu,</w:t>
+            </w:r>
+            <w:r>
+              <w:t xml:space="preserve"> the simulation and clicks the stop button.  A message shows to notify user that his project has not been saved. Asks user if he’d like to save.</w:t>
             </w:r>
           </w:p>
           <w:p>
@@ -7143,7 +7167,10 @@
               <w:cnfStyle w:val="000000000000" w:firstRow="0" w:lastRow="0" w:firstColumn="0" w:lastColumn="0" w:oddVBand="0" w:evenVBand="0" w:oddHBand="0" w:evenHBand="0" w:firstRowFirstColumn="0" w:firstRowLastColumn="0" w:lastRowFirstColumn="0" w:lastRowLastColumn="0"/>
             </w:pPr>
             <w:r>
-              <w:t>4. The target button should be inactive/ inaccessible.</w:t>
+              <w:t xml:space="preserve">4. </w:t>
+            </w:r>
+            <w:r>
+              <w:t>The button is disabled. A warning message will be shown that the file is still running.</w:t>
             </w:r>
           </w:p>
         </w:tc>
@@ -7232,7 +7259,7 @@
           </w:tcPr>
           <w:p>
             <w:pPr>
-              <w:pStyle w:val="ListParagraph"/>
+              <w:pStyle w:val="a7"/>
               <w:numPr>
                 <w:ilvl w:val="0"/>
                 <w:numId w:val="14"/>
@@ -7248,7 +7275,7 @@
           </w:p>
           <w:p>
             <w:pPr>
-              <w:pStyle w:val="ListParagraph"/>
+              <w:pStyle w:val="a7"/>
               <w:numPr>
                 <w:ilvl w:val="0"/>
                 <w:numId w:val="14"/>
@@ -7267,7 +7294,7 @@
           </w:p>
           <w:p>
             <w:pPr>
-              <w:pStyle w:val="ListParagraph"/>
+              <w:pStyle w:val="a7"/>
               <w:numPr>
                 <w:ilvl w:val="0"/>
                 <w:numId w:val="14"/>
@@ -7281,12 +7308,19 @@
               <w:rPr>
                 <w:rFonts w:hint="eastAsia"/>
               </w:rPr>
-              <w:t>dd 1 crossing into cell 2C and start the simulation then click button undo.</w:t>
-            </w:r>
-          </w:p>
-          <w:p>
-            <w:pPr>
-              <w:pStyle w:val="ListParagraph"/>
+              <w:t xml:space="preserve">dd 1 crossing into cell </w:t>
+            </w:r>
+            <w:r>
+              <w:rPr>
+                <w:rFonts w:hint="eastAsia"/>
+              </w:rPr>
+              <w:lastRenderedPageBreak/>
+              <w:t>2C and start the simulation then click button undo.</w:t>
+            </w:r>
+          </w:p>
+          <w:p>
+            <w:pPr>
+              <w:pStyle w:val="a7"/>
               <w:numPr>
                 <w:ilvl w:val="0"/>
                 <w:numId w:val="14"/>
@@ -7300,14 +7334,7 @@
               <w:rPr>
                 <w:rFonts w:hint="eastAsia"/>
               </w:rPr>
-              <w:t xml:space="preserve">the simulation then </w:t>
-            </w:r>
-            <w:r>
-              <w:rPr>
-                <w:rFonts w:hint="eastAsia"/>
-              </w:rPr>
-              <w:lastRenderedPageBreak/>
-              <w:t>click the button undo.</w:t>
+              <w:t>the simulation then click the button undo.</w:t>
             </w:r>
           </w:p>
         </w:tc>
@@ -7317,7 +7344,7 @@
           </w:tcPr>
           <w:p>
             <w:pPr>
-              <w:pStyle w:val="ListParagraph"/>
+              <w:pStyle w:val="a7"/>
               <w:numPr>
                 <w:ilvl w:val="0"/>
                 <w:numId w:val="16"/>
@@ -7337,7 +7364,7 @@
           </w:p>
           <w:p>
             <w:pPr>
-              <w:pStyle w:val="ListParagraph"/>
+              <w:pStyle w:val="a7"/>
               <w:numPr>
                 <w:ilvl w:val="0"/>
                 <w:numId w:val="16"/>
@@ -7354,12 +7381,16 @@
               <w:t xml:space="preserve">he system will remove the </w:t>
             </w:r>
             <w:r>
-              <w:t>crossing in the cell 2B.</w:t>
-            </w:r>
-          </w:p>
-          <w:p>
-            <w:pPr>
-              <w:pStyle w:val="ListParagraph"/>
+              <w:t xml:space="preserve">crossing in the cell </w:t>
+            </w:r>
+            <w:r>
+              <w:lastRenderedPageBreak/>
+              <w:t>2B.</w:t>
+            </w:r>
+          </w:p>
+          <w:p>
+            <w:pPr>
+              <w:pStyle w:val="a7"/>
               <w:numPr>
                 <w:ilvl w:val="0"/>
                 <w:numId w:val="16"/>
@@ -7373,19 +7404,12 @@
               <w:rPr>
                 <w:rFonts w:hint="eastAsia"/>
               </w:rPr>
-              <w:t xml:space="preserve">he button should be disabled, so the user should not be able to </w:t>
-            </w:r>
-            <w:r>
-              <w:rPr>
-                <w:rFonts w:hint="eastAsia"/>
-              </w:rPr>
-              <w:lastRenderedPageBreak/>
-              <w:t>click the redo button while the simulation is running.</w:t>
-            </w:r>
-          </w:p>
-          <w:p>
-            <w:pPr>
-              <w:pStyle w:val="ListParagraph"/>
+              <w:t>he button should be disabled, so the user should not be able to click the redo button while the simulation is running.</w:t>
+            </w:r>
+          </w:p>
+          <w:p>
+            <w:pPr>
+              <w:pStyle w:val="a7"/>
               <w:numPr>
                 <w:ilvl w:val="0"/>
                 <w:numId w:val="16"/>
@@ -7492,7 +7516,7 @@
           </w:tcPr>
           <w:p>
             <w:pPr>
-              <w:pStyle w:val="ListParagraph"/>
+              <w:pStyle w:val="a7"/>
               <w:numPr>
                 <w:ilvl w:val="0"/>
                 <w:numId w:val="12"/>
@@ -7511,7 +7535,7 @@
           </w:p>
           <w:p>
             <w:pPr>
-              <w:pStyle w:val="ListParagraph"/>
+              <w:pStyle w:val="a7"/>
               <w:numPr>
                 <w:ilvl w:val="0"/>
                 <w:numId w:val="12"/>
@@ -7530,7 +7554,7 @@
           </w:p>
           <w:p>
             <w:pPr>
-              <w:pStyle w:val="ListParagraph"/>
+              <w:pStyle w:val="a7"/>
               <w:numPr>
                 <w:ilvl w:val="0"/>
                 <w:numId w:val="12"/>
@@ -7561,7 +7585,7 @@
           </w:p>
           <w:p>
             <w:pPr>
-              <w:pStyle w:val="ListParagraph"/>
+              <w:pStyle w:val="a7"/>
               <w:numPr>
                 <w:ilvl w:val="0"/>
                 <w:numId w:val="12"/>
@@ -7586,7 +7610,7 @@
           </w:p>
           <w:p>
             <w:pPr>
-              <w:pStyle w:val="ListParagraph"/>
+              <w:pStyle w:val="a7"/>
               <w:numPr>
                 <w:ilvl w:val="0"/>
                 <w:numId w:val="12"/>
@@ -7606,14 +7630,14 @@
               <w:rPr>
                 <w:rFonts w:hint="eastAsia"/>
               </w:rPr>
-              <w:t xml:space="preserve"> click the undo button, then click start button, after a while, click the stop button, then click </w:t>
+              <w:t xml:space="preserve"> </w:t>
             </w:r>
             <w:r>
               <w:rPr>
                 <w:rFonts w:hint="eastAsia"/>
               </w:rPr>
               <w:lastRenderedPageBreak/>
-              <w:t>the redo button.</w:t>
+              <w:t>click the undo button, then click start button, after a while, click the stop button, then click the redo button.</w:t>
             </w:r>
           </w:p>
         </w:tc>
@@ -7623,7 +7647,7 @@
           </w:tcPr>
           <w:p>
             <w:pPr>
-              <w:pStyle w:val="ListParagraph"/>
+              <w:pStyle w:val="a7"/>
               <w:numPr>
                 <w:ilvl w:val="0"/>
                 <w:numId w:val="13"/>
@@ -7643,7 +7667,7 @@
           </w:p>
           <w:p>
             <w:pPr>
-              <w:pStyle w:val="ListParagraph"/>
+              <w:pStyle w:val="a7"/>
               <w:numPr>
                 <w:ilvl w:val="0"/>
                 <w:numId w:val="13"/>
@@ -7662,7 +7686,7 @@
           </w:p>
           <w:p>
             <w:pPr>
-              <w:pStyle w:val="ListParagraph"/>
+              <w:pStyle w:val="a7"/>
               <w:numPr>
                 <w:ilvl w:val="0"/>
                 <w:numId w:val="13"/>
@@ -7681,7 +7705,7 @@
           </w:p>
           <w:p>
             <w:pPr>
-              <w:pStyle w:val="ListParagraph"/>
+              <w:pStyle w:val="a7"/>
               <w:numPr>
                 <w:ilvl w:val="0"/>
                 <w:numId w:val="13"/>
@@ -7706,7 +7730,7 @@
           </w:p>
           <w:p>
             <w:pPr>
-              <w:pStyle w:val="ListParagraph"/>
+              <w:pStyle w:val="a7"/>
               <w:numPr>
                 <w:ilvl w:val="0"/>
                 <w:numId w:val="13"/>
@@ -7720,7 +7744,14 @@
               <w:rPr>
                 <w:rFonts w:hint="eastAsia"/>
               </w:rPr>
-              <w:t>clicking the undo button, the system should remove the crossing in the cell 3C, after clicking the redo button, the system should add the crossing back to the cell 3C.</w:t>
+              <w:t xml:space="preserve">clicking the undo button, the system should remove the crossing in the cell 3C, </w:t>
+            </w:r>
+            <w:r>
+              <w:rPr>
+                <w:rFonts w:hint="eastAsia"/>
+              </w:rPr>
+              <w:lastRenderedPageBreak/>
+              <w:t>after clicking the redo button, the system should add the crossing back to the cell 3C.</w:t>
             </w:r>
           </w:p>
         </w:tc>
@@ -7810,7 +7841,7 @@
           </w:tcPr>
           <w:p>
             <w:pPr>
-              <w:pStyle w:val="ListParagraph"/>
+              <w:pStyle w:val="a7"/>
               <w:numPr>
                 <w:ilvl w:val="0"/>
                 <w:numId w:val="10"/>
@@ -7829,7 +7860,7 @@
           </w:p>
           <w:p>
             <w:pPr>
-              <w:pStyle w:val="ListParagraph"/>
+              <w:pStyle w:val="a7"/>
               <w:numPr>
                 <w:ilvl w:val="0"/>
                 <w:numId w:val="10"/>
@@ -7866,7 +7897,7 @@
           </w:p>
           <w:p>
             <w:pPr>
-              <w:pStyle w:val="ListParagraph"/>
+              <w:pStyle w:val="a7"/>
               <w:numPr>
                 <w:ilvl w:val="0"/>
                 <w:numId w:val="10"/>
@@ -7897,7 +7928,7 @@
           </w:p>
           <w:p>
             <w:pPr>
-              <w:pStyle w:val="ListParagraph"/>
+              <w:pStyle w:val="a7"/>
               <w:numPr>
                 <w:ilvl w:val="0"/>
                 <w:numId w:val="10"/>
@@ -7928,7 +7959,7 @@
           </w:p>
           <w:p>
             <w:pPr>
-              <w:pStyle w:val="ListParagraph"/>
+              <w:pStyle w:val="a7"/>
               <w:numPr>
                 <w:ilvl w:val="0"/>
                 <w:numId w:val="10"/>
@@ -7964,7 +7995,7 @@
           </w:tcPr>
           <w:p>
             <w:pPr>
-              <w:pStyle w:val="ListParagraph"/>
+              <w:pStyle w:val="a7"/>
               <w:numPr>
                 <w:ilvl w:val="0"/>
                 <w:numId w:val="11"/>
@@ -7983,7 +8014,7 @@
           </w:p>
           <w:p>
             <w:pPr>
-              <w:pStyle w:val="ListParagraph"/>
+              <w:pStyle w:val="a7"/>
               <w:numPr>
                 <w:ilvl w:val="0"/>
                 <w:numId w:val="11"/>
@@ -8002,7 +8033,7 @@
           </w:p>
           <w:p>
             <w:pPr>
-              <w:pStyle w:val="ListParagraph"/>
+              <w:pStyle w:val="a7"/>
               <w:numPr>
                 <w:ilvl w:val="0"/>
                 <w:numId w:val="11"/>
@@ -8021,7 +8052,7 @@
           </w:p>
           <w:p>
             <w:pPr>
-              <w:pStyle w:val="ListParagraph"/>
+              <w:pStyle w:val="a7"/>
               <w:numPr>
                 <w:ilvl w:val="0"/>
                 <w:numId w:val="11"/>
@@ -8040,7 +8071,7 @@
           </w:p>
           <w:p>
             <w:pPr>
-              <w:pStyle w:val="ListParagraph"/>
+              <w:pStyle w:val="a7"/>
               <w:numPr>
                 <w:ilvl w:val="0"/>
                 <w:numId w:val="11"/>
@@ -8121,7 +8152,7 @@
 <w:ftr xmlns:wpc="http://schemas.microsoft.com/office/word/2010/wordprocessingCanvas" xmlns:mc="http://schemas.openxmlformats.org/markup-compatibility/2006" xmlns:o="urn:schemas-microsoft-com:office:office" xmlns:r="http://schemas.openxmlformats.org/officeDocument/2006/relationships" xmlns:m="http://schemas.openxmlformats.org/officeDocument/2006/math" xmlns:v="urn:schemas-microsoft-com:vml" xmlns:wp14="http://schemas.microsoft.com/office/word/2010/wordprocessingDrawing" xmlns:wp="http://schemas.openxmlformats.org/drawingml/2006/wordprocessingDrawing" xmlns:w10="urn:schemas-microsoft-com:office:word" xmlns:w="http://schemas.openxmlformats.org/wordprocessingml/2006/main" xmlns:w14="http://schemas.microsoft.com/office/word/2010/wordml" xmlns:w15="http://schemas.microsoft.com/office/word/2012/wordml" xmlns:wpg="http://schemas.microsoft.com/office/word/2010/wordprocessingGroup" xmlns:wpi="http://schemas.microsoft.com/office/word/2010/wordprocessingInk" xmlns:wne="http://schemas.microsoft.com/office/word/2006/wordml" xmlns:wps="http://schemas.microsoft.com/office/word/2010/wordprocessingShape" mc:Ignorable="w14 w15 wp14">
   <w:p>
     <w:pPr>
-      <w:pStyle w:val="Footer"/>
+      <w:pStyle w:val="a5"/>
       <w:jc w:val="center"/>
     </w:pPr>
     <w:r>
@@ -8130,7 +8161,6 @@
         <w:color w:val="8496B0" w:themeColor="text2" w:themeTint="99"/>
         <w:sz w:val="24"/>
         <w:szCs w:val="24"/>
-        <w:lang w:val="bg-BG" w:eastAsia="bg-BG"/>
       </w:rPr>
       <w:drawing>
         <wp:inline distT="0" distB="0" distL="0" distR="0" wp14:anchorId="1C3C446A" wp14:editId="4F194DF4">
@@ -8208,7 +8238,7 @@
 <w:hdr xmlns:wpc="http://schemas.microsoft.com/office/word/2010/wordprocessingCanvas" xmlns:mc="http://schemas.openxmlformats.org/markup-compatibility/2006" xmlns:o="urn:schemas-microsoft-com:office:office" xmlns:r="http://schemas.openxmlformats.org/officeDocument/2006/relationships" xmlns:m="http://schemas.openxmlformats.org/officeDocument/2006/math" xmlns:v="urn:schemas-microsoft-com:vml" xmlns:wp14="http://schemas.microsoft.com/office/word/2010/wordprocessingDrawing" xmlns:wp="http://schemas.openxmlformats.org/drawingml/2006/wordprocessingDrawing" xmlns:w10="urn:schemas-microsoft-com:office:word" xmlns:w="http://schemas.openxmlformats.org/wordprocessingml/2006/main" xmlns:w14="http://schemas.microsoft.com/office/word/2010/wordml" xmlns:w15="http://schemas.microsoft.com/office/word/2012/wordml" xmlns:wpg="http://schemas.microsoft.com/office/word/2010/wordprocessingGroup" xmlns:wpi="http://schemas.microsoft.com/office/word/2010/wordprocessingInk" xmlns:wne="http://schemas.microsoft.com/office/word/2006/wordml" xmlns:wps="http://schemas.microsoft.com/office/word/2010/wordprocessingShape" mc:Ignorable="w14 w15 wp14">
   <w:p>
     <w:pPr>
-      <w:pStyle w:val="Header"/>
+      <w:pStyle w:val="a4"/>
       <w:jc w:val="right"/>
       <w:rPr>
         <w:color w:val="8496B0" w:themeColor="text2" w:themeTint="99"/>
@@ -8222,7 +8252,6 @@
         <w:color w:val="8496B0" w:themeColor="text2" w:themeTint="99"/>
         <w:sz w:val="24"/>
         <w:szCs w:val="24"/>
-        <w:lang w:val="bg-BG" w:eastAsia="bg-BG"/>
       </w:rPr>
       <mc:AlternateContent>
         <mc:Choice Requires="wpg">
@@ -8725,7 +8754,7 @@
                                 <w:sz w:val="24"/>
                                 <w:szCs w:val="24"/>
                               </w:rPr>
-                              <w:t>19</w:t>
+                              <w:t>14</w:t>
                             </w:r>
                             <w:r>
                               <w:rPr>
@@ -8817,7 +8846,7 @@
                           <w:sz w:val="24"/>
                           <w:szCs w:val="24"/>
                         </w:rPr>
-                        <w:t>19</w:t>
+                        <w:t>14</w:t>
                       </w:r>
                       <w:r>
                         <w:rPr>
@@ -8840,7 +8869,7 @@
   </w:p>
   <w:p>
     <w:pPr>
-      <w:pStyle w:val="Header"/>
+      <w:pStyle w:val="a4"/>
     </w:pPr>
   </w:p>
 </w:hdr>
@@ -9051,6 +9080,119 @@
     </w:lvl>
   </w:abstractNum>
   <w:abstractNum w:abstractNumId="2">
+    <w:nsid w:val="09AB1F2C"/>
+    <w:multiLevelType w:val="multilevel"/>
+    <w:tmpl w:val="2C52B8C6"/>
+    <w:lvl w:ilvl="0">
+      <w:start w:val="1"/>
+      <w:numFmt w:val="decimal"/>
+      <w:lvlText w:val="%1"/>
+      <w:lvlJc w:val="left"/>
+      <w:pPr>
+        <w:ind w:left="360" w:hanging="360"/>
+      </w:pPr>
+      <w:rPr>
+        <w:rFonts w:hint="default"/>
+      </w:rPr>
+    </w:lvl>
+    <w:lvl w:ilvl="1">
+      <w:start w:val="1"/>
+      <w:numFmt w:val="decimal"/>
+      <w:lvlText w:val="%1.%2"/>
+      <w:lvlJc w:val="left"/>
+      <w:pPr>
+        <w:ind w:left="360" w:hanging="360"/>
+      </w:pPr>
+      <w:rPr>
+        <w:rFonts w:hint="default"/>
+      </w:rPr>
+    </w:lvl>
+    <w:lvl w:ilvl="2">
+      <w:start w:val="1"/>
+      <w:numFmt w:val="decimal"/>
+      <w:lvlText w:val="%1.%2.%3"/>
+      <w:lvlJc w:val="left"/>
+      <w:pPr>
+        <w:ind w:left="720" w:hanging="720"/>
+      </w:pPr>
+      <w:rPr>
+        <w:rFonts w:hint="default"/>
+      </w:rPr>
+    </w:lvl>
+    <w:lvl w:ilvl="3">
+      <w:start w:val="1"/>
+      <w:numFmt w:val="decimal"/>
+      <w:lvlText w:val="%1.%2.%3.%4"/>
+      <w:lvlJc w:val="left"/>
+      <w:pPr>
+        <w:ind w:left="720" w:hanging="720"/>
+      </w:pPr>
+      <w:rPr>
+        <w:rFonts w:hint="default"/>
+      </w:rPr>
+    </w:lvl>
+    <w:lvl w:ilvl="4">
+      <w:start w:val="1"/>
+      <w:numFmt w:val="decimal"/>
+      <w:lvlText w:val="%1.%2.%3.%4.%5"/>
+      <w:lvlJc w:val="left"/>
+      <w:pPr>
+        <w:ind w:left="1080" w:hanging="1080"/>
+      </w:pPr>
+      <w:rPr>
+        <w:rFonts w:hint="default"/>
+      </w:rPr>
+    </w:lvl>
+    <w:lvl w:ilvl="5">
+      <w:start w:val="1"/>
+      <w:numFmt w:val="decimal"/>
+      <w:lvlText w:val="%1.%2.%3.%4.%5.%6"/>
+      <w:lvlJc w:val="left"/>
+      <w:pPr>
+        <w:ind w:left="1080" w:hanging="1080"/>
+      </w:pPr>
+      <w:rPr>
+        <w:rFonts w:hint="default"/>
+      </w:rPr>
+    </w:lvl>
+    <w:lvl w:ilvl="6">
+      <w:start w:val="1"/>
+      <w:numFmt w:val="decimal"/>
+      <w:lvlText w:val="%1.%2.%3.%4.%5.%6.%7"/>
+      <w:lvlJc w:val="left"/>
+      <w:pPr>
+        <w:ind w:left="1080" w:hanging="1080"/>
+      </w:pPr>
+      <w:rPr>
+        <w:rFonts w:hint="default"/>
+      </w:rPr>
+    </w:lvl>
+    <w:lvl w:ilvl="7">
+      <w:start w:val="1"/>
+      <w:numFmt w:val="decimal"/>
+      <w:lvlText w:val="%1.%2.%3.%4.%5.%6.%7.%8"/>
+      <w:lvlJc w:val="left"/>
+      <w:pPr>
+        <w:ind w:left="1440" w:hanging="1440"/>
+      </w:pPr>
+      <w:rPr>
+        <w:rFonts w:hint="default"/>
+      </w:rPr>
+    </w:lvl>
+    <w:lvl w:ilvl="8">
+      <w:start w:val="1"/>
+      <w:numFmt w:val="decimal"/>
+      <w:lvlText w:val="%1.%2.%3.%4.%5.%6.%7.%8.%9"/>
+      <w:lvlJc w:val="left"/>
+      <w:pPr>
+        <w:ind w:left="1440" w:hanging="1440"/>
+      </w:pPr>
+      <w:rPr>
+        <w:rFonts w:hint="default"/>
+      </w:rPr>
+    </w:lvl>
+  </w:abstractNum>
+  <w:abstractNum w:abstractNumId="3">
     <w:nsid w:val="15994DF7"/>
     <w:multiLevelType w:val="hybridMultilevel"/>
     <w:tmpl w:val="E8324B9E"/>
@@ -9139,7 +9281,7 @@
       </w:pPr>
     </w:lvl>
   </w:abstractNum>
-  <w:abstractNum w:abstractNumId="3">
+  <w:abstractNum w:abstractNumId="4">
     <w:nsid w:val="305A3162"/>
     <w:multiLevelType w:val="multilevel"/>
     <w:tmpl w:val="822A2490"/>
@@ -9260,7 +9402,7 @@
       </w:rPr>
     </w:lvl>
   </w:abstractNum>
-  <w:abstractNum w:abstractNumId="4">
+  <w:abstractNum w:abstractNumId="5">
     <w:nsid w:val="34961EAE"/>
     <w:multiLevelType w:val="hybridMultilevel"/>
     <w:tmpl w:val="9940A308"/>
@@ -9349,7 +9491,7 @@
       </w:pPr>
     </w:lvl>
   </w:abstractNum>
-  <w:abstractNum w:abstractNumId="5">
+  <w:abstractNum w:abstractNumId="6">
     <w:nsid w:val="3688502E"/>
     <w:multiLevelType w:val="hybridMultilevel"/>
     <w:tmpl w:val="19C2AE2C"/>
@@ -9438,7 +9580,7 @@
       </w:pPr>
     </w:lvl>
   </w:abstractNum>
-  <w:abstractNum w:abstractNumId="6">
+  <w:abstractNum w:abstractNumId="7">
     <w:nsid w:val="39762F09"/>
     <w:multiLevelType w:val="hybridMultilevel"/>
     <w:tmpl w:val="6AA80A28"/>
@@ -9551,7 +9693,7 @@
       </w:rPr>
     </w:lvl>
   </w:abstractNum>
-  <w:abstractNum w:abstractNumId="7">
+  <w:abstractNum w:abstractNumId="8">
     <w:nsid w:val="3EFF0B81"/>
     <w:multiLevelType w:val="multilevel"/>
     <w:tmpl w:val="06B49914"/>
@@ -9672,7 +9814,7 @@
       </w:rPr>
     </w:lvl>
   </w:abstractNum>
-  <w:abstractNum w:abstractNumId="8">
+  <w:abstractNum w:abstractNumId="9">
     <w:nsid w:val="40622C80"/>
     <w:multiLevelType w:val="hybridMultilevel"/>
     <w:tmpl w:val="CA689462"/>
@@ -9761,7 +9903,7 @@
       </w:pPr>
     </w:lvl>
   </w:abstractNum>
-  <w:abstractNum w:abstractNumId="9">
+  <w:abstractNum w:abstractNumId="10">
     <w:nsid w:val="47525CE6"/>
     <w:multiLevelType w:val="hybridMultilevel"/>
     <w:tmpl w:val="A0B0ED2C"/>
@@ -9850,7 +9992,7 @@
       </w:pPr>
     </w:lvl>
   </w:abstractNum>
-  <w:abstractNum w:abstractNumId="10">
+  <w:abstractNum w:abstractNumId="11">
     <w:nsid w:val="49DB19FF"/>
     <w:multiLevelType w:val="hybridMultilevel"/>
     <w:tmpl w:val="191EE41C"/>
@@ -9939,7 +10081,7 @@
       </w:pPr>
     </w:lvl>
   </w:abstractNum>
-  <w:abstractNum w:abstractNumId="11">
+  <w:abstractNum w:abstractNumId="12">
     <w:nsid w:val="4E3B698C"/>
     <w:multiLevelType w:val="hybridMultilevel"/>
     <w:tmpl w:val="ED94F786"/>
@@ -10028,7 +10170,7 @@
       </w:pPr>
     </w:lvl>
   </w:abstractNum>
-  <w:abstractNum w:abstractNumId="12">
+  <w:abstractNum w:abstractNumId="13">
     <w:nsid w:val="53192CC6"/>
     <w:multiLevelType w:val="hybridMultilevel"/>
     <w:tmpl w:val="C9E6F96C"/>
@@ -10117,7 +10259,7 @@
       </w:pPr>
     </w:lvl>
   </w:abstractNum>
-  <w:abstractNum w:abstractNumId="13">
+  <w:abstractNum w:abstractNumId="14">
     <w:nsid w:val="57D7099E"/>
     <w:multiLevelType w:val="hybridMultilevel"/>
     <w:tmpl w:val="855A432E"/>
@@ -10206,7 +10348,7 @@
       </w:pPr>
     </w:lvl>
   </w:abstractNum>
-  <w:abstractNum w:abstractNumId="14">
+  <w:abstractNum w:abstractNumId="15">
     <w:nsid w:val="62B86CBF"/>
     <w:multiLevelType w:val="hybridMultilevel"/>
     <w:tmpl w:val="C070145C"/>
@@ -10295,7 +10437,7 @@
       </w:pPr>
     </w:lvl>
   </w:abstractNum>
-  <w:abstractNum w:abstractNumId="15">
+  <w:abstractNum w:abstractNumId="16">
     <w:nsid w:val="73FA088E"/>
     <w:multiLevelType w:val="hybridMultilevel"/>
     <w:tmpl w:val="FA844922"/>
@@ -10385,28 +10527,28 @@
     </w:lvl>
   </w:abstractNum>
   <w:num w:numId="1">
-    <w:abstractNumId w:val="6"/>
+    <w:abstractNumId w:val="7"/>
   </w:num>
   <w:num w:numId="2">
+    <w:abstractNumId w:val="9"/>
+  </w:num>
+  <w:num w:numId="3">
+    <w:abstractNumId w:val="10"/>
+  </w:num>
+  <w:num w:numId="4">
+    <w:abstractNumId w:val="15"/>
+  </w:num>
+  <w:num w:numId="5">
+    <w:abstractNumId w:val="11"/>
+  </w:num>
+  <w:num w:numId="6">
     <w:abstractNumId w:val="8"/>
   </w:num>
-  <w:num w:numId="3">
-    <w:abstractNumId w:val="9"/>
-  </w:num>
-  <w:num w:numId="4">
-    <w:abstractNumId w:val="14"/>
-  </w:num>
-  <w:num w:numId="5">
-    <w:abstractNumId w:val="10"/>
-  </w:num>
-  <w:num w:numId="6">
-    <w:abstractNumId w:val="7"/>
-  </w:num>
   <w:num w:numId="7">
-    <w:abstractNumId w:val="11"/>
+    <w:abstractNumId w:val="12"/>
   </w:num>
   <w:num w:numId="8">
-    <w:abstractNumId w:val="3"/>
+    <w:abstractNumId w:val="4"/>
   </w:num>
   <w:num w:numId="9">
     <w:abstractNumId w:val="0"/>
@@ -10415,22 +10557,25 @@
     <w:abstractNumId w:val="1"/>
   </w:num>
   <w:num w:numId="11">
+    <w:abstractNumId w:val="6"/>
+  </w:num>
+  <w:num w:numId="12">
+    <w:abstractNumId w:val="13"/>
+  </w:num>
+  <w:num w:numId="13">
+    <w:abstractNumId w:val="16"/>
+  </w:num>
+  <w:num w:numId="14">
+    <w:abstractNumId w:val="14"/>
+  </w:num>
+  <w:num w:numId="15">
+    <w:abstractNumId w:val="3"/>
+  </w:num>
+  <w:num w:numId="16">
     <w:abstractNumId w:val="5"/>
   </w:num>
-  <w:num w:numId="12">
-    <w:abstractNumId w:val="12"/>
-  </w:num>
-  <w:num w:numId="13">
-    <w:abstractNumId w:val="15"/>
-  </w:num>
-  <w:num w:numId="14">
-    <w:abstractNumId w:val="13"/>
-  </w:num>
-  <w:num w:numId="15">
+  <w:num w:numId="17">
     <w:abstractNumId w:val="2"/>
-  </w:num>
-  <w:num w:numId="16">
-    <w:abstractNumId w:val="4"/>
   </w:num>
 </w:numbering>
 </file>
@@ -10825,7 +10970,7 @@
     <w:lsdException w:name="List Table 6 Colorful Accent 6" w:uiPriority="51"/>
     <w:lsdException w:name="List Table 7 Colorful Accent 6" w:uiPriority="52"/>
   </w:latentStyles>
-  <w:style w:type="paragraph" w:default="1" w:styleId="Normal">
+  <w:style w:type="paragraph" w:default="1" w:styleId="a">
     <w:name w:val="Normal"/>
     <w:qFormat/>
     <w:rsid w:val="0044347F"/>
@@ -10840,11 +10985,11 @@
       <w:lang w:val="en-US" w:eastAsia="zh-CN"/>
     </w:rPr>
   </w:style>
-  <w:style w:type="paragraph" w:styleId="Heading1">
+  <w:style w:type="paragraph" w:styleId="1">
     <w:name w:val="heading 1"/>
-    <w:basedOn w:val="Normal"/>
-    <w:next w:val="Normal"/>
-    <w:link w:val="Heading1Char"/>
+    <w:basedOn w:val="a"/>
+    <w:next w:val="a"/>
+    <w:link w:val="1Char"/>
     <w:uiPriority w:val="9"/>
     <w:qFormat/>
     <w:rsid w:val="003F17E5"/>
@@ -10861,11 +11006,11 @@
       <w:szCs w:val="32"/>
     </w:rPr>
   </w:style>
-  <w:style w:type="paragraph" w:styleId="Heading2">
+  <w:style w:type="paragraph" w:styleId="2">
     <w:name w:val="heading 2"/>
-    <w:basedOn w:val="Normal"/>
-    <w:next w:val="Normal"/>
-    <w:link w:val="Heading2Char"/>
+    <w:basedOn w:val="a"/>
+    <w:next w:val="a"/>
+    <w:link w:val="2Char"/>
     <w:uiPriority w:val="9"/>
     <w:unhideWhenUsed/>
     <w:qFormat/>
@@ -10887,13 +11032,13 @@
       <w:lang w:eastAsia="en-US" w:bidi="ne-NP"/>
     </w:rPr>
   </w:style>
-  <w:style w:type="character" w:default="1" w:styleId="DefaultParagraphFont">
+  <w:style w:type="character" w:default="1" w:styleId="a0">
     <w:name w:val="Default Paragraph Font"/>
     <w:uiPriority w:val="1"/>
     <w:semiHidden/>
     <w:unhideWhenUsed/>
   </w:style>
-  <w:style w:type="table" w:default="1" w:styleId="TableNormal">
+  <w:style w:type="table" w:default="1" w:styleId="a1">
     <w:name w:val="Normal Table"/>
     <w:uiPriority w:val="99"/>
     <w:semiHidden/>
@@ -10908,17 +11053,17 @@
       </w:tblCellMar>
     </w:tblPr>
   </w:style>
-  <w:style w:type="numbering" w:default="1" w:styleId="NoList">
+  <w:style w:type="numbering" w:default="1" w:styleId="a2">
     <w:name w:val="No List"/>
     <w:uiPriority w:val="99"/>
     <w:semiHidden/>
     <w:unhideWhenUsed/>
   </w:style>
-  <w:style w:type="paragraph" w:styleId="Title">
+  <w:style w:type="paragraph" w:styleId="a3">
     <w:name w:val="Title"/>
-    <w:basedOn w:val="Normal"/>
-    <w:next w:val="Normal"/>
-    <w:link w:val="TitleChar"/>
+    <w:basedOn w:val="a"/>
+    <w:next w:val="a"/>
+    <w:link w:val="Char"/>
     <w:uiPriority w:val="10"/>
     <w:qFormat/>
     <w:rsid w:val="0044347F"/>
@@ -10928,21 +11073,21 @@
       <w:outlineLvl w:val="0"/>
     </w:pPr>
     <w:rPr>
-      <w:rFonts w:asciiTheme="majorHAnsi" w:eastAsia="SimSun" w:hAnsiTheme="majorHAnsi" w:cstheme="majorBidi"/>
+      <w:rFonts w:asciiTheme="majorHAnsi" w:eastAsia="宋体" w:hAnsiTheme="majorHAnsi" w:cstheme="majorBidi"/>
       <w:b/>
       <w:bCs/>
       <w:sz w:val="32"/>
       <w:szCs w:val="32"/>
     </w:rPr>
   </w:style>
-  <w:style w:type="character" w:customStyle="1" w:styleId="TitleChar">
-    <w:name w:val="Title Char"/>
-    <w:basedOn w:val="DefaultParagraphFont"/>
-    <w:link w:val="Title"/>
+  <w:style w:type="character" w:customStyle="1" w:styleId="Char">
+    <w:name w:val="标题 Char"/>
+    <w:basedOn w:val="a0"/>
+    <w:link w:val="a3"/>
     <w:uiPriority w:val="10"/>
     <w:rsid w:val="0044347F"/>
     <w:rPr>
-      <w:rFonts w:asciiTheme="majorHAnsi" w:eastAsia="SimSun" w:hAnsiTheme="majorHAnsi" w:cstheme="majorBidi"/>
+      <w:rFonts w:asciiTheme="majorHAnsi" w:eastAsia="宋体" w:hAnsiTheme="majorHAnsi" w:cstheme="majorBidi"/>
       <w:b/>
       <w:bCs/>
       <w:kern w:val="2"/>
@@ -10951,10 +11096,10 @@
       <w:lang w:val="en-US" w:eastAsia="zh-CN"/>
     </w:rPr>
   </w:style>
-  <w:style w:type="paragraph" w:styleId="Header">
+  <w:style w:type="paragraph" w:styleId="a4">
     <w:name w:val="header"/>
-    <w:basedOn w:val="Normal"/>
-    <w:link w:val="HeaderChar"/>
+    <w:basedOn w:val="a"/>
+    <w:link w:val="Char0"/>
     <w:uiPriority w:val="99"/>
     <w:unhideWhenUsed/>
     <w:rsid w:val="0044347F"/>
@@ -10965,10 +11110,10 @@
       </w:tabs>
     </w:pPr>
   </w:style>
-  <w:style w:type="character" w:customStyle="1" w:styleId="HeaderChar">
-    <w:name w:val="Header Char"/>
-    <w:basedOn w:val="DefaultParagraphFont"/>
-    <w:link w:val="Header"/>
+  <w:style w:type="character" w:customStyle="1" w:styleId="Char0">
+    <w:name w:val="页眉 Char"/>
+    <w:basedOn w:val="a0"/>
+    <w:link w:val="a4"/>
     <w:uiPriority w:val="99"/>
     <w:rsid w:val="0044347F"/>
     <w:rPr>
@@ -10978,10 +11123,10 @@
       <w:lang w:val="en-US" w:eastAsia="zh-CN"/>
     </w:rPr>
   </w:style>
-  <w:style w:type="paragraph" w:styleId="Footer">
+  <w:style w:type="paragraph" w:styleId="a5">
     <w:name w:val="footer"/>
-    <w:basedOn w:val="Normal"/>
-    <w:link w:val="FooterChar"/>
+    <w:basedOn w:val="a"/>
+    <w:link w:val="Char1"/>
     <w:uiPriority w:val="99"/>
     <w:unhideWhenUsed/>
     <w:rsid w:val="0044347F"/>
@@ -10992,10 +11137,10 @@
       </w:tabs>
     </w:pPr>
   </w:style>
-  <w:style w:type="character" w:customStyle="1" w:styleId="FooterChar">
-    <w:name w:val="Footer Char"/>
-    <w:basedOn w:val="DefaultParagraphFont"/>
-    <w:link w:val="Footer"/>
+  <w:style w:type="character" w:customStyle="1" w:styleId="Char1">
+    <w:name w:val="页脚 Char"/>
+    <w:basedOn w:val="a0"/>
+    <w:link w:val="a5"/>
     <w:uiPriority w:val="99"/>
     <w:rsid w:val="0044347F"/>
     <w:rPr>
@@ -11005,10 +11150,10 @@
       <w:lang w:val="en-US" w:eastAsia="zh-CN"/>
     </w:rPr>
   </w:style>
-  <w:style w:type="character" w:customStyle="1" w:styleId="Heading1Char">
-    <w:name w:val="Heading 1 Char"/>
-    <w:basedOn w:val="DefaultParagraphFont"/>
-    <w:link w:val="Heading1"/>
+  <w:style w:type="character" w:customStyle="1" w:styleId="1Char">
+    <w:name w:val="标题 1 Char"/>
+    <w:basedOn w:val="a0"/>
+    <w:link w:val="1"/>
     <w:uiPriority w:val="9"/>
     <w:rsid w:val="003F17E5"/>
     <w:rPr>
@@ -11020,10 +11165,10 @@
       <w:lang w:val="en-US" w:eastAsia="zh-CN"/>
     </w:rPr>
   </w:style>
-  <w:style w:type="paragraph" w:styleId="TOCHeading">
+  <w:style w:type="paragraph" w:styleId="TOC">
     <w:name w:val="TOC Heading"/>
-    <w:basedOn w:val="Heading1"/>
-    <w:next w:val="Normal"/>
+    <w:basedOn w:val="1"/>
+    <w:next w:val="a"/>
     <w:uiPriority w:val="39"/>
     <w:unhideWhenUsed/>
     <w:qFormat/>
@@ -11039,10 +11184,10 @@
       <w:lang w:eastAsia="en-US"/>
     </w:rPr>
   </w:style>
-  <w:style w:type="paragraph" w:styleId="TOC1">
+  <w:style w:type="paragraph" w:styleId="10">
     <w:name w:val="toc 1"/>
-    <w:basedOn w:val="Normal"/>
-    <w:next w:val="Normal"/>
+    <w:basedOn w:val="a"/>
+    <w:next w:val="a"/>
     <w:autoRedefine/>
     <w:uiPriority w:val="39"/>
     <w:unhideWhenUsed/>
@@ -11059,10 +11204,10 @@
       <w:lang w:eastAsia="en-US" w:bidi="ne-NP"/>
     </w:rPr>
   </w:style>
-  <w:style w:type="paragraph" w:styleId="TOC2">
+  <w:style w:type="paragraph" w:styleId="20">
     <w:name w:val="toc 2"/>
-    <w:basedOn w:val="Normal"/>
-    <w:next w:val="Normal"/>
+    <w:basedOn w:val="a"/>
+    <w:next w:val="a"/>
     <w:autoRedefine/>
     <w:uiPriority w:val="39"/>
     <w:unhideWhenUsed/>
@@ -11080,9 +11225,9 @@
       <w:lang w:eastAsia="en-US" w:bidi="ne-NP"/>
     </w:rPr>
   </w:style>
-  <w:style w:type="character" w:styleId="Hyperlink">
+  <w:style w:type="character" w:styleId="a6">
     <w:name w:val="Hyperlink"/>
-    <w:basedOn w:val="DefaultParagraphFont"/>
+    <w:basedOn w:val="a0"/>
     <w:uiPriority w:val="99"/>
     <w:unhideWhenUsed/>
     <w:rsid w:val="003F17E5"/>
@@ -11091,10 +11236,10 @@
       <w:u w:val="single"/>
     </w:rPr>
   </w:style>
-  <w:style w:type="character" w:customStyle="1" w:styleId="Heading2Char">
-    <w:name w:val="Heading 2 Char"/>
-    <w:basedOn w:val="DefaultParagraphFont"/>
-    <w:link w:val="Heading2"/>
+  <w:style w:type="character" w:customStyle="1" w:styleId="2Char">
+    <w:name w:val="标题 2 Char"/>
+    <w:basedOn w:val="a0"/>
+    <w:link w:val="2"/>
     <w:uiPriority w:val="9"/>
     <w:rsid w:val="003F17E5"/>
     <w:rPr>
@@ -11107,12 +11252,12 @@
   </w:style>
   <w:style w:type="character" w:customStyle="1" w:styleId="uficommentbody">
     <w:name w:val="uficommentbody"/>
-    <w:basedOn w:val="DefaultParagraphFont"/>
+    <w:basedOn w:val="a0"/>
     <w:rsid w:val="00825A5F"/>
   </w:style>
-  <w:style w:type="paragraph" w:styleId="ListParagraph">
+  <w:style w:type="paragraph" w:styleId="a7">
     <w:name w:val="List Paragraph"/>
-    <w:basedOn w:val="Normal"/>
+    <w:basedOn w:val="a"/>
     <w:uiPriority w:val="34"/>
     <w:qFormat/>
     <w:rsid w:val="00825A5F"/>
@@ -11130,7 +11275,7 @@
   </w:style>
   <w:style w:type="table" w:customStyle="1" w:styleId="GridTable5Dark-Accent11">
     <w:name w:val="Grid Table 5 Dark - Accent 11"/>
-    <w:basedOn w:val="TableNormal"/>
+    <w:basedOn w:val="a1"/>
     <w:uiPriority w:val="50"/>
     <w:rsid w:val="00A13E7A"/>
     <w:pPr>
@@ -11236,7 +11381,7 @@
   </w:style>
   <w:style w:type="table" w:customStyle="1" w:styleId="GridTable5Dark-Accent12">
     <w:name w:val="Grid Table 5 Dark - Accent 12"/>
-    <w:basedOn w:val="TableNormal"/>
+    <w:basedOn w:val="a1"/>
     <w:uiPriority w:val="50"/>
     <w:rsid w:val="00A13E7A"/>
     <w:pPr>
@@ -11340,10 +11485,10 @@
       </w:tcPr>
     </w:tblStylePr>
   </w:style>
-  <w:style w:type="paragraph" w:styleId="BalloonText">
+  <w:style w:type="paragraph" w:styleId="a8">
     <w:name w:val="Balloon Text"/>
-    <w:basedOn w:val="Normal"/>
-    <w:link w:val="BalloonTextChar"/>
+    <w:basedOn w:val="a"/>
+    <w:link w:val="Char2"/>
     <w:uiPriority w:val="99"/>
     <w:semiHidden/>
     <w:unhideWhenUsed/>
@@ -11353,10 +11498,10 @@
       <w:szCs w:val="18"/>
     </w:rPr>
   </w:style>
-  <w:style w:type="character" w:customStyle="1" w:styleId="BalloonTextChar">
-    <w:name w:val="Balloon Text Char"/>
-    <w:basedOn w:val="DefaultParagraphFont"/>
-    <w:link w:val="BalloonText"/>
+  <w:style w:type="character" w:customStyle="1" w:styleId="Char2">
+    <w:name w:val="批注框文本 Char"/>
+    <w:basedOn w:val="a0"/>
+    <w:link w:val="a8"/>
     <w:uiPriority w:val="99"/>
     <w:semiHidden/>
     <w:rsid w:val="0069478D"/>

</xml_diff>